<commit_message>
Draft to Yellow Research
</commit_message>
<xml_diff>
--- a/CV/CV_Consolidator_Doglioni_combined.docx
+++ b/CV/CV_Consolidator_Doglioni_combined.docx
@@ -98,29 +98,16 @@
         </w:rPr>
         <w:t xml:space="preserve">Caterina Doglioni </w:t>
       </w:r>
-      <w:proofErr w:type="spellStart"/>
-      <w:r>
-        <w:rPr>
-          <w:rFonts w:ascii="Garamond" w:hAnsi="Garamond"/>
-          <w:bCs/>
-          <w:color w:val="000000" w:themeColor="text1"/>
-          <w:sz w:val="22"/>
-          <w:szCs w:val="22"/>
-          <w:lang w:val="en-GB"/>
-        </w:rPr>
-        <w:t>Dr.</w:t>
-      </w:r>
-      <w:proofErr w:type="spellEnd"/>
-      <w:r>
-        <w:rPr>
-          <w:rFonts w:ascii="Garamond" w:hAnsi="Garamond"/>
-          <w:bCs/>
-          <w:color w:val="000000" w:themeColor="text1"/>
-          <w:sz w:val="22"/>
-          <w:szCs w:val="22"/>
-          <w:lang w:val="en-GB"/>
-        </w:rPr>
-        <w:t xml:space="preserve">, </w:t>
+      <w:r>
+        <w:rPr>
+          <w:rFonts w:ascii="Garamond" w:hAnsi="Garamond"/>
+          <w:bCs/>
+          <w:color w:val="000000" w:themeColor="text1"/>
+          <w:sz w:val="22"/>
+          <w:szCs w:val="22"/>
+          <w:lang w:val="en-GB"/>
+        </w:rPr>
+        <w:t xml:space="preserve">Dr., </w:t>
       </w:r>
       <w:r>
         <w:rPr>
@@ -157,7 +144,17 @@
           <w:szCs w:val="22"/>
           <w:lang w:val="en-GB"/>
         </w:rPr>
-        <w:t>Physics Department, Division of Particle Physics, Lund University</w:t>
+        <w:t xml:space="preserve">ORCID ID: </w:t>
+      </w:r>
+      <w:r>
+        <w:rPr>
+          <w:rFonts w:ascii="Garamond" w:hAnsi="Garamond"/>
+          <w:color w:val="FF0000"/>
+          <w:sz w:val="22"/>
+          <w:szCs w:val="22"/>
+          <w:lang w:val="en-GB"/>
+        </w:rPr>
+        <w:t>[ADD ORCID ID]</w:t>
       </w:r>
     </w:p>
     <w:p>
@@ -219,13 +216,6 @@
           <w:sz w:val="22"/>
           <w:szCs w:val="22"/>
         </w:rPr>
-        <w:fldChar w:fldCharType="separate"/>
-      </w:r>
-      <w:r>
-        <w:rPr>
-          <w:sz w:val="22"/>
-          <w:szCs w:val="22"/>
-        </w:rPr>
         <w:fldChar w:fldCharType="end"/>
       </w:r>
     </w:p>
@@ -245,6 +235,8 @@
           <w:lang w:val="en-GB"/>
         </w:rPr>
       </w:pPr>
+      <w:bookmarkStart w:id="0" w:name="_GoBack"/>
+      <w:bookmarkEnd w:id="0"/>
       <w:r>
         <w:rPr>
           <w:rFonts w:ascii="Garamond" w:hAnsi="Garamond"/>
@@ -295,20 +287,7 @@
           <w:szCs w:val="22"/>
           <w:lang w:val="en-US"/>
         </w:rPr>
-        <w:t>Throughout my career, I have been driven by finding out more about the constituents of matter as well as by the challenges related to the “big science” needed to study them (complex instruments, vast amounts of data, an international community working together). I chose to pursue my research at the Large Hadron Collider (LHC), the largest discovery machine ever built by humankind that could produce dark matter (DM) particles in controlled conditions, contributing to the solution of a mystery of our universe.</w:t>
-      </w:r>
-      <w:r>
-        <w:rPr>
-          <w:rFonts w:ascii="Garamond" w:hAnsi="Garamond"/>
-          <w:bCs/>
-          <w:i/>
-          <w:iCs/>
-          <w:color w:val="000000" w:themeColor="text1"/>
-          <w:sz w:val="22"/>
-          <w:szCs w:val="22"/>
-          <w:lang w:val="en-US"/>
-        </w:rPr>
-        <w:t xml:space="preserve"> </w:t>
+        <w:t xml:space="preserve">Throughout my career, I have been driven by finding out more about the constituents of matter as well as by the challenges related to the “big science” needed to study them (complex instruments, vast amounts of data, an international community working together). I chose to pursue my research at the Large Hadron Collider (LHC), the largest discovery machine ever built by humankind that could produce dark matter (DM) particles in controlled conditions, contributing to the solution of a mystery of our universe. </w:t>
       </w:r>
       <w:r>
         <w:rPr>
@@ -430,7 +409,6 @@
         </w:rPr>
         <w:t xml:space="preserve"> </w:t>
       </w:r>
-      <w:proofErr w:type="spellStart"/>
       <w:r>
         <w:rPr>
           <w:rFonts w:ascii="Garamond" w:hAnsi="Garamond"/>
@@ -439,84 +417,7 @@
           <w:szCs w:val="22"/>
           <w:lang w:val="it-IT"/>
         </w:rPr>
-        <w:t>Undergraduate</w:t>
-      </w:r>
-      <w:proofErr w:type="spellEnd"/>
-      <w:r>
-        <w:rPr>
-          <w:rFonts w:ascii="Garamond" w:hAnsi="Garamond"/>
-          <w:color w:val="000000" w:themeColor="text1"/>
-          <w:sz w:val="22"/>
-          <w:szCs w:val="22"/>
-          <w:lang w:val="it-IT"/>
-        </w:rPr>
-        <w:t xml:space="preserve"> </w:t>
-      </w:r>
-      <w:proofErr w:type="spellStart"/>
-      <w:r>
-        <w:rPr>
-          <w:rFonts w:ascii="Garamond" w:hAnsi="Garamond"/>
-          <w:color w:val="000000" w:themeColor="text1"/>
-          <w:sz w:val="22"/>
-          <w:szCs w:val="22"/>
-          <w:lang w:val="it-IT"/>
-        </w:rPr>
-        <w:t>studies</w:t>
-      </w:r>
-      <w:proofErr w:type="spellEnd"/>
-      <w:r>
-        <w:rPr>
-          <w:rFonts w:ascii="Garamond" w:hAnsi="Garamond"/>
-          <w:color w:val="000000" w:themeColor="text1"/>
-          <w:sz w:val="22"/>
-          <w:szCs w:val="22"/>
-          <w:lang w:val="it-IT"/>
-        </w:rPr>
-        <w:t xml:space="preserve">: </w:t>
-      </w:r>
-      <w:proofErr w:type="spellStart"/>
-      <w:r>
-        <w:rPr>
-          <w:rFonts w:ascii="Garamond" w:hAnsi="Garamond"/>
-          <w:color w:val="000000" w:themeColor="text1"/>
-          <w:sz w:val="22"/>
-          <w:szCs w:val="22"/>
-          <w:lang w:val="it-IT"/>
-        </w:rPr>
-        <w:t>Universita’</w:t>
-      </w:r>
-      <w:proofErr w:type="spellEnd"/>
-      <w:r>
-        <w:rPr>
-          <w:rFonts w:ascii="Garamond" w:hAnsi="Garamond"/>
-          <w:color w:val="000000" w:themeColor="text1"/>
-          <w:sz w:val="22"/>
-          <w:szCs w:val="22"/>
-          <w:lang w:val="it-IT"/>
-        </w:rPr>
-        <w:t xml:space="preserve"> di Roma ’Sapienza’, </w:t>
-      </w:r>
-      <w:proofErr w:type="spellStart"/>
-      <w:r>
-        <w:rPr>
-          <w:rFonts w:ascii="Garamond" w:hAnsi="Garamond"/>
-          <w:color w:val="000000" w:themeColor="text1"/>
-          <w:sz w:val="22"/>
-          <w:szCs w:val="22"/>
-          <w:lang w:val="it-IT"/>
-        </w:rPr>
-        <w:t>Italy</w:t>
-      </w:r>
-      <w:proofErr w:type="spellEnd"/>
-      <w:r>
-        <w:rPr>
-          <w:rFonts w:ascii="Garamond" w:hAnsi="Garamond"/>
-          <w:color w:val="000000" w:themeColor="text1"/>
-          <w:sz w:val="22"/>
-          <w:szCs w:val="22"/>
-          <w:lang w:val="it-IT"/>
-        </w:rPr>
-        <w:t xml:space="preserve">.  </w:t>
+        <w:t xml:space="preserve">Undergraduate studies: Universita’ di Roma ’Sapienza’, Italy.  </w:t>
       </w:r>
     </w:p>
     <w:p>
@@ -1104,19 +1005,7 @@
           <w:szCs w:val="22"/>
           <w:lang w:val="en-GB"/>
         </w:rPr>
-        <w:t>Senior research and teaching assistant (Maître-</w:t>
-      </w:r>
-      <w:proofErr w:type="spellStart"/>
-      <w:r>
-        <w:rPr>
-          <w:rFonts w:ascii="Garamond" w:hAnsi="Garamond"/>
-          <w:bCs/>
-          <w:color w:val="000000" w:themeColor="text1"/>
-          <w:sz w:val="22"/>
-          <w:szCs w:val="22"/>
-          <w:lang w:val="en-GB"/>
-        </w:rPr>
-        <w:t>ass</w:t>
+        <w:t>Senior research and teaching assistant (Maître-ass</w:t>
       </w:r>
       <w:r>
         <w:rPr>
@@ -1129,7 +1018,6 @@
         </w:rPr>
         <w:t>istante</w:t>
       </w:r>
-      <w:proofErr w:type="spellEnd"/>
       <w:r>
         <w:rPr>
           <w:rFonts w:ascii="Garamond" w:hAnsi="Garamond"/>
@@ -1320,20 +1208,7 @@
           <w:szCs w:val="22"/>
           <w:lang w:val="en-US"/>
         </w:rPr>
-        <w:t xml:space="preserve"> on DM</w:t>
-      </w:r>
-      <w:r>
-        <w:rPr>
-          <w:rFonts w:ascii="Garamond" w:hAnsi="Garamond"/>
-          <w:bCs/>
-          <w:i/>
-          <w:iCs/>
-          <w:color w:val="000000" w:themeColor="text1"/>
-          <w:sz w:val="22"/>
-          <w:szCs w:val="22"/>
-          <w:lang w:val="en-US"/>
-        </w:rPr>
-        <w:t xml:space="preserve"> and </w:t>
+        <w:t xml:space="preserve"> on DM and </w:t>
       </w:r>
       <w:r>
         <w:rPr>
@@ -1359,71 +1234,166 @@
           <w:szCs w:val="22"/>
           <w:lang w:val="en-US"/>
         </w:rPr>
+        <w:t xml:space="preserve"> an unexplored region out of the reach of traditional data taking technique</w:t>
+      </w:r>
+      <w:r>
+        <w:rPr>
+          <w:rFonts w:ascii="Garamond" w:hAnsi="Garamond"/>
+          <w:bCs/>
+          <w:i/>
+          <w:iCs/>
+          <w:color w:val="000000" w:themeColor="text1"/>
+          <w:sz w:val="22"/>
+          <w:szCs w:val="22"/>
+          <w:lang w:val="en-US"/>
+        </w:rPr>
+        <w:t>s</w:t>
+      </w:r>
+      <w:r>
+        <w:rPr>
+          <w:rFonts w:ascii="Garamond" w:hAnsi="Garamond"/>
+          <w:bCs/>
+          <w:i/>
+          <w:iCs/>
+          <w:color w:val="000000" w:themeColor="text1"/>
+          <w:sz w:val="22"/>
+          <w:szCs w:val="22"/>
+          <w:lang w:val="en-US"/>
+        </w:rPr>
+        <w:t xml:space="preserve">. </w:t>
+      </w:r>
+      <w:r>
+        <w:rPr>
+          <w:rFonts w:ascii="Garamond" w:hAnsi="Garamond"/>
+          <w:i/>
+          <w:iCs/>
+          <w:color w:val="000000" w:themeColor="text1"/>
+          <w:sz w:val="22"/>
+          <w:szCs w:val="22"/>
+          <w:lang w:val="en-US"/>
+        </w:rPr>
+        <w:t>In 2014, I was appointed by ATLAS and CMS management to co-</w:t>
+      </w:r>
+      <w:r>
+        <w:rPr>
+          <w:rFonts w:ascii="Garamond" w:hAnsi="Garamond"/>
+          <w:bCs/>
+          <w:i/>
+          <w:iCs/>
+          <w:color w:val="000000" w:themeColor="text1"/>
+          <w:sz w:val="22"/>
+          <w:szCs w:val="22"/>
+          <w:lang w:val="en-US"/>
+        </w:rPr>
+        <w:t>lead the Dark Matter Forum</w:t>
+      </w:r>
+      <w:r>
+        <w:rPr>
+          <w:rFonts w:ascii="Garamond" w:hAnsi="Garamond"/>
+          <w:i/>
+          <w:iCs/>
+          <w:color w:val="000000" w:themeColor="text1"/>
+          <w:sz w:val="22"/>
+          <w:szCs w:val="22"/>
+          <w:lang w:val="en-US"/>
+        </w:rPr>
         <w:t xml:space="preserve"> </w:t>
       </w:r>
       <w:r>
         <w:rPr>
           <w:rFonts w:ascii="Garamond" w:hAnsi="Garamond"/>
-          <w:bCs/>
-          <w:i/>
-          <w:iCs/>
-          <w:color w:val="000000" w:themeColor="text1"/>
-          <w:sz w:val="22"/>
-          <w:szCs w:val="22"/>
-          <w:lang w:val="en-US"/>
-        </w:rPr>
-        <w:t>an unexplored region out of the reach of traditional data taking technique</w:t>
-      </w:r>
-      <w:r>
-        <w:rPr>
-          <w:rFonts w:ascii="Garamond" w:hAnsi="Garamond"/>
-          <w:bCs/>
-          <w:i/>
-          <w:iCs/>
-          <w:color w:val="000000" w:themeColor="text1"/>
-          <w:sz w:val="22"/>
-          <w:szCs w:val="22"/>
-          <w:lang w:val="en-US"/>
-        </w:rPr>
-        <w:t>s</w:t>
-      </w:r>
-      <w:r>
-        <w:rPr>
-          <w:rFonts w:ascii="Garamond" w:hAnsi="Garamond"/>
-          <w:bCs/>
-          <w:i/>
-          <w:iCs/>
-          <w:color w:val="000000" w:themeColor="text1"/>
-          <w:sz w:val="22"/>
-          <w:szCs w:val="22"/>
-          <w:lang w:val="en-US"/>
-        </w:rPr>
-        <w:t xml:space="preserve">. </w:t>
-      </w:r>
-      <w:r>
-        <w:rPr>
-          <w:rFonts w:ascii="Garamond" w:hAnsi="Garamond"/>
-          <w:i/>
-          <w:iCs/>
-          <w:color w:val="000000" w:themeColor="text1"/>
-          <w:sz w:val="22"/>
-          <w:szCs w:val="22"/>
-          <w:lang w:val="en-US"/>
-        </w:rPr>
-        <w:t>In 2014, I was appointed by ATLAS and CMS management to co-</w:t>
-      </w:r>
-      <w:r>
-        <w:rPr>
-          <w:rFonts w:ascii="Garamond" w:hAnsi="Garamond"/>
-          <w:bCs/>
-          <w:i/>
-          <w:iCs/>
-          <w:color w:val="000000" w:themeColor="text1"/>
-          <w:sz w:val="22"/>
-          <w:szCs w:val="22"/>
-          <w:lang w:val="en-US"/>
-        </w:rPr>
-        <w:t>lead the Dark Matter Forum</w:t>
+          <w:i/>
+          <w:iCs/>
+          <w:color w:val="000000" w:themeColor="text1"/>
+          <w:sz w:val="22"/>
+          <w:szCs w:val="22"/>
+          <w:lang w:val="en-US"/>
+        </w:rPr>
+        <w:t xml:space="preserve">and </w:t>
+      </w:r>
+      <w:r>
+        <w:rPr>
+          <w:rFonts w:ascii="Garamond" w:hAnsi="Garamond"/>
+          <w:i/>
+          <w:iCs/>
+          <w:color w:val="000000" w:themeColor="text1"/>
+          <w:sz w:val="22"/>
+          <w:szCs w:val="22"/>
+          <w:lang w:val="en-US"/>
+        </w:rPr>
+        <w:t xml:space="preserve">in 2015 </w:t>
+      </w:r>
+      <w:r>
+        <w:rPr>
+          <w:rFonts w:ascii="Garamond" w:hAnsi="Garamond"/>
+          <w:i/>
+          <w:iCs/>
+          <w:color w:val="000000" w:themeColor="text1"/>
+          <w:sz w:val="22"/>
+          <w:szCs w:val="22"/>
+          <w:lang w:val="en-US"/>
+        </w:rPr>
+        <w:t xml:space="preserve">the </w:t>
+      </w:r>
+      <w:r>
+        <w:rPr>
+          <w:rFonts w:ascii="Garamond" w:hAnsi="Garamond"/>
+          <w:i/>
+          <w:iCs/>
+          <w:color w:val="000000" w:themeColor="text1"/>
+          <w:sz w:val="22"/>
+          <w:szCs w:val="22"/>
+          <w:lang w:val="en-US"/>
+        </w:rPr>
+        <w:t xml:space="preserve">LHC </w:t>
+      </w:r>
+      <w:r>
+        <w:rPr>
+          <w:rFonts w:ascii="Garamond" w:hAnsi="Garamond"/>
+          <w:i/>
+          <w:iCs/>
+          <w:color w:val="000000" w:themeColor="text1"/>
+          <w:sz w:val="22"/>
+          <w:szCs w:val="22"/>
+          <w:lang w:val="en-US"/>
+        </w:rPr>
+        <w:t xml:space="preserve">Dark Matter Working Group </w:t>
+      </w:r>
+      <w:r>
+        <w:rPr>
+          <w:rFonts w:ascii="Garamond" w:hAnsi="Garamond"/>
+          <w:i/>
+          <w:iCs/>
+          <w:color w:val="000000" w:themeColor="text1"/>
+          <w:sz w:val="22"/>
+          <w:szCs w:val="22"/>
+          <w:lang w:val="en-US"/>
+        </w:rPr>
+        <w:t xml:space="preserve">(~300 members) </w:t>
+      </w:r>
+      <w:r>
+        <w:rPr>
+          <w:rFonts w:ascii="Garamond" w:hAnsi="Garamond"/>
+          <w:i/>
+          <w:iCs/>
+          <w:color w:val="000000" w:themeColor="text1"/>
+          <w:sz w:val="22"/>
+          <w:szCs w:val="22"/>
+          <w:lang w:val="en-US"/>
+        </w:rPr>
+        <w:t xml:space="preserve">to disseminate recommendations on the search targets and interpretation of LHC DM searches. </w:t>
+      </w:r>
+      <w:r>
+        <w:rPr>
+          <w:rFonts w:ascii="Garamond" w:hAnsi="Garamond"/>
+          <w:i/>
+          <w:iCs/>
+          <w:color w:val="000000" w:themeColor="text1"/>
+          <w:sz w:val="22"/>
+          <w:szCs w:val="22"/>
+          <w:lang w:val="en-US"/>
+        </w:rPr>
+        <w:t>These</w:t>
       </w:r>
       <w:r>
         <w:rPr>
@@ -1447,19 +1417,67 @@
           <w:szCs w:val="22"/>
           <w:lang w:val="en-US"/>
         </w:rPr>
-        <w:t xml:space="preserve">and </w:t>
-      </w:r>
-      <w:r>
-        <w:rPr>
-          <w:rFonts w:ascii="Garamond" w:hAnsi="Garamond"/>
-          <w:i/>
-          <w:iCs/>
-          <w:color w:val="000000" w:themeColor="text1"/>
-          <w:sz w:val="22"/>
-          <w:szCs w:val="22"/>
-          <w:lang w:val="en-US"/>
-        </w:rPr>
-        <w:t xml:space="preserve">in 2015 </w:t>
+        <w:t>years leading international</w:t>
+      </w:r>
+      <w:r>
+        <w:rPr>
+          <w:rFonts w:ascii="Garamond" w:hAnsi="Garamond"/>
+          <w:i/>
+          <w:iCs/>
+          <w:color w:val="000000" w:themeColor="text1"/>
+          <w:sz w:val="22"/>
+          <w:szCs w:val="22"/>
+          <w:lang w:val="en-US"/>
+        </w:rPr>
+        <w:t xml:space="preserve"> </w:t>
+      </w:r>
+      <w:r>
+        <w:rPr>
+          <w:rFonts w:ascii="Garamond" w:hAnsi="Garamond"/>
+          <w:i/>
+          <w:iCs/>
+          <w:color w:val="000000" w:themeColor="text1"/>
+          <w:sz w:val="22"/>
+          <w:szCs w:val="22"/>
+          <w:lang w:val="en-US"/>
+        </w:rPr>
+        <w:t xml:space="preserve">groups of physicists while working hands-on on cutting-edge physics analysis </w:t>
+      </w:r>
+      <w:r>
+        <w:rPr>
+          <w:rFonts w:ascii="Garamond" w:hAnsi="Garamond"/>
+          <w:i/>
+          <w:iCs/>
+          <w:color w:val="000000" w:themeColor="text1"/>
+          <w:sz w:val="22"/>
+          <w:szCs w:val="22"/>
+          <w:lang w:val="en-US"/>
+        </w:rPr>
+        <w:t>w</w:t>
+      </w:r>
+      <w:r>
+        <w:rPr>
+          <w:rFonts w:ascii="Garamond" w:hAnsi="Garamond"/>
+          <w:i/>
+          <w:iCs/>
+          <w:color w:val="000000" w:themeColor="text1"/>
+          <w:sz w:val="22"/>
+          <w:szCs w:val="22"/>
+          <w:lang w:val="en-US"/>
+        </w:rPr>
+        <w:t>ere</w:t>
+      </w:r>
+      <w:r>
+        <w:rPr>
+          <w:rFonts w:ascii="Garamond" w:hAnsi="Garamond"/>
+          <w:i/>
+          <w:iCs/>
+          <w:color w:val="000000" w:themeColor="text1"/>
+          <w:sz w:val="22"/>
+          <w:szCs w:val="22"/>
+          <w:lang w:val="en-US"/>
+        </w:rPr>
+        <w:t xml:space="preserve"> instrumental for </w:t>
       </w:r>
       <w:r>
         <w:rPr>
@@ -1476,227 +1494,15 @@
       <w:r>
         <w:rPr>
           <w:rFonts w:ascii="Garamond" w:hAnsi="Garamond"/>
-          <w:i/>
-          <w:iCs/>
-          <w:color w:val="000000" w:themeColor="text1"/>
-          <w:sz w:val="22"/>
-          <w:szCs w:val="22"/>
-          <w:lang w:val="en-US"/>
-        </w:rPr>
-        <w:t xml:space="preserve">LHC </w:t>
-      </w:r>
-      <w:r>
-        <w:rPr>
-          <w:rFonts w:ascii="Garamond" w:hAnsi="Garamond"/>
-          <w:i/>
-          <w:iCs/>
-          <w:color w:val="000000" w:themeColor="text1"/>
-          <w:sz w:val="22"/>
-          <w:szCs w:val="22"/>
-          <w:lang w:val="en-US"/>
-        </w:rPr>
-        <w:t xml:space="preserve">Dark Matter Working Group </w:t>
-      </w:r>
-      <w:r>
-        <w:rPr>
-          <w:rFonts w:ascii="Garamond" w:hAnsi="Garamond"/>
-          <w:i/>
-          <w:iCs/>
-          <w:color w:val="000000" w:themeColor="text1"/>
-          <w:sz w:val="22"/>
-          <w:szCs w:val="22"/>
-          <w:lang w:val="en-US"/>
-        </w:rPr>
-        <w:t xml:space="preserve">(~300 members) </w:t>
-      </w:r>
-      <w:r>
-        <w:rPr>
-          <w:rFonts w:ascii="Garamond" w:hAnsi="Garamond"/>
-          <w:i/>
-          <w:iCs/>
-          <w:color w:val="000000" w:themeColor="text1"/>
-          <w:sz w:val="22"/>
-          <w:szCs w:val="22"/>
-          <w:lang w:val="en-US"/>
-        </w:rPr>
-        <w:t xml:space="preserve">to disseminate recommendations on the search targets and interpretation of LHC DM searches. </w:t>
-      </w:r>
-      <w:r>
-        <w:rPr>
-          <w:rFonts w:ascii="Garamond" w:hAnsi="Garamond"/>
-          <w:i/>
-          <w:iCs/>
-          <w:color w:val="000000" w:themeColor="text1"/>
-          <w:sz w:val="22"/>
-          <w:szCs w:val="22"/>
-          <w:lang w:val="en-US"/>
-        </w:rPr>
-        <w:t>These</w:t>
-      </w:r>
-      <w:r>
-        <w:rPr>
-          <w:rFonts w:ascii="Garamond" w:hAnsi="Garamond"/>
-          <w:i/>
-          <w:iCs/>
-          <w:color w:val="000000" w:themeColor="text1"/>
-          <w:sz w:val="22"/>
-          <w:szCs w:val="22"/>
-          <w:lang w:val="en-US"/>
-        </w:rPr>
-        <w:t xml:space="preserve"> </w:t>
-      </w:r>
-      <w:r>
-        <w:rPr>
-          <w:rFonts w:ascii="Garamond" w:hAnsi="Garamond"/>
-          <w:i/>
-          <w:iCs/>
-          <w:color w:val="000000" w:themeColor="text1"/>
-          <w:sz w:val="22"/>
-          <w:szCs w:val="22"/>
-          <w:lang w:val="en-US"/>
-        </w:rPr>
-        <w:t>years leading international</w:t>
-      </w:r>
-      <w:r>
-        <w:rPr>
-          <w:rFonts w:ascii="Garamond" w:hAnsi="Garamond"/>
-          <w:i/>
-          <w:iCs/>
-          <w:color w:val="000000" w:themeColor="text1"/>
-          <w:sz w:val="22"/>
-          <w:szCs w:val="22"/>
-          <w:lang w:val="en-US"/>
-        </w:rPr>
-        <w:t xml:space="preserve"> </w:t>
-      </w:r>
-      <w:r>
-        <w:rPr>
-          <w:rFonts w:ascii="Garamond" w:hAnsi="Garamond"/>
-          <w:i/>
-          <w:iCs/>
-          <w:color w:val="000000" w:themeColor="text1"/>
-          <w:sz w:val="22"/>
-          <w:szCs w:val="22"/>
-          <w:lang w:val="en-US"/>
-        </w:rPr>
-        <w:t xml:space="preserve">groups of physicists while working hands-on on cutting-edge physics analysis </w:t>
-      </w:r>
-      <w:r>
-        <w:rPr>
-          <w:rFonts w:ascii="Garamond" w:hAnsi="Garamond"/>
-          <w:i/>
-          <w:iCs/>
-          <w:color w:val="000000" w:themeColor="text1"/>
-          <w:sz w:val="22"/>
-          <w:szCs w:val="22"/>
-          <w:lang w:val="en-US"/>
-        </w:rPr>
-        <w:t>w</w:t>
-      </w:r>
-      <w:r>
-        <w:rPr>
-          <w:rFonts w:ascii="Garamond" w:hAnsi="Garamond"/>
-          <w:i/>
-          <w:iCs/>
-          <w:color w:val="000000" w:themeColor="text1"/>
-          <w:sz w:val="22"/>
-          <w:szCs w:val="22"/>
-          <w:lang w:val="en-US"/>
-        </w:rPr>
-        <w:t>ere</w:t>
-      </w:r>
-      <w:r>
-        <w:rPr>
-          <w:rFonts w:ascii="Garamond" w:hAnsi="Garamond"/>
-          <w:i/>
-          <w:iCs/>
-          <w:color w:val="000000" w:themeColor="text1"/>
-          <w:sz w:val="22"/>
-          <w:szCs w:val="22"/>
-          <w:lang w:val="en-US"/>
-        </w:rPr>
-        <w:t xml:space="preserve"> instrumental for </w:t>
-      </w:r>
-      <w:r>
-        <w:rPr>
-          <w:rFonts w:ascii="Garamond" w:hAnsi="Garamond"/>
-          <w:i/>
-          <w:iCs/>
-          <w:color w:val="000000" w:themeColor="text1"/>
-          <w:sz w:val="22"/>
-          <w:szCs w:val="22"/>
-          <w:lang w:val="en-US"/>
-        </w:rPr>
-        <w:t xml:space="preserve">the </w:t>
-      </w:r>
-      <w:proofErr w:type="spellStart"/>
-      <w:r>
-        <w:rPr>
-          <w:rFonts w:ascii="Garamond" w:hAnsi="Garamond"/>
-          <w:bCs/>
-          <w:i/>
-          <w:iCs/>
-          <w:color w:val="000000" w:themeColor="text1"/>
-          <w:sz w:val="22"/>
-          <w:szCs w:val="22"/>
-          <w:lang w:val="en-US"/>
-        </w:rPr>
-        <w:t>DARKJETS</w:t>
-      </w:r>
-      <w:proofErr w:type="spellEnd"/>
-      <w:r>
-        <w:rPr>
-          <w:rFonts w:ascii="Garamond" w:hAnsi="Garamond"/>
-          <w:bCs/>
-          <w:i/>
-          <w:iCs/>
-          <w:color w:val="000000" w:themeColor="text1"/>
-          <w:sz w:val="22"/>
-          <w:szCs w:val="22"/>
-          <w:lang w:val="en-US"/>
-        </w:rPr>
-        <w:t xml:space="preserve"> </w:t>
-      </w:r>
-      <w:r>
-        <w:rPr>
-          <w:rFonts w:ascii="Garamond" w:hAnsi="Garamond"/>
-          <w:bCs/>
-          <w:i/>
-          <w:iCs/>
-          <w:color w:val="000000" w:themeColor="text1"/>
-          <w:sz w:val="22"/>
-          <w:szCs w:val="22"/>
-          <w:lang w:val="en-US"/>
-        </w:rPr>
-        <w:t xml:space="preserve">ERC </w:t>
-      </w:r>
-      <w:proofErr w:type="spellStart"/>
-      <w:r>
-        <w:rPr>
-          <w:rFonts w:ascii="Garamond" w:hAnsi="Garamond"/>
-          <w:bCs/>
-          <w:i/>
-          <w:iCs/>
-          <w:color w:val="000000" w:themeColor="text1"/>
-          <w:sz w:val="22"/>
-          <w:szCs w:val="22"/>
-          <w:lang w:val="en-US"/>
-        </w:rPr>
-        <w:t>StG</w:t>
-      </w:r>
-      <w:proofErr w:type="spellEnd"/>
-      <w:r>
-        <w:rPr>
-          <w:rFonts w:ascii="Garamond" w:hAnsi="Garamond"/>
-          <w:bCs/>
-          <w:i/>
-          <w:iCs/>
-          <w:color w:val="000000" w:themeColor="text1"/>
-          <w:sz w:val="22"/>
-          <w:szCs w:val="22"/>
-          <w:lang w:val="en-US"/>
-        </w:rPr>
-        <w:t xml:space="preserve"> </w:t>
+          <w:bCs/>
+          <w:i/>
+          <w:iCs/>
+          <w:color w:val="000000" w:themeColor="text1"/>
+          <w:sz w:val="22"/>
+          <w:szCs w:val="22"/>
+          <w:lang w:val="en-US"/>
+        </w:rPr>
+        <w:t xml:space="preserve">DARKJETS ERC StG </w:t>
       </w:r>
       <w:r>
         <w:rPr>
@@ -1761,63 +1567,7 @@
           <w:szCs w:val="22"/>
           <w:lang w:val="en-US"/>
         </w:rPr>
-        <w:t xml:space="preserve"> with the </w:t>
-      </w:r>
-      <w:proofErr w:type="spellStart"/>
-      <w:r>
-        <w:rPr>
-          <w:rFonts w:ascii="Garamond" w:hAnsi="Garamond"/>
-          <w:bCs/>
-          <w:i/>
-          <w:iCs/>
-          <w:color w:val="000000" w:themeColor="text1"/>
-          <w:sz w:val="22"/>
-          <w:szCs w:val="22"/>
-          <w:lang w:val="en-US"/>
-        </w:rPr>
-        <w:t>REALDARK</w:t>
-      </w:r>
-      <w:proofErr w:type="spellEnd"/>
-      <w:r>
-        <w:rPr>
-          <w:rFonts w:ascii="Garamond" w:hAnsi="Garamond"/>
-          <w:bCs/>
-          <w:i/>
-          <w:iCs/>
-          <w:color w:val="000000" w:themeColor="text1"/>
-          <w:sz w:val="22"/>
-          <w:szCs w:val="22"/>
-          <w:lang w:val="en-US"/>
-        </w:rPr>
-        <w:t xml:space="preserve"> </w:t>
-      </w:r>
-      <w:proofErr w:type="spellStart"/>
-      <w:r>
-        <w:rPr>
-          <w:rFonts w:ascii="Garamond" w:hAnsi="Garamond"/>
-          <w:bCs/>
-          <w:i/>
-          <w:iCs/>
-          <w:color w:val="000000" w:themeColor="text1"/>
-          <w:sz w:val="22"/>
-          <w:szCs w:val="22"/>
-          <w:lang w:val="en-US"/>
-        </w:rPr>
-        <w:t>CoG</w:t>
-      </w:r>
-      <w:proofErr w:type="spellEnd"/>
-      <w:r>
-        <w:rPr>
-          <w:rFonts w:ascii="Garamond" w:hAnsi="Garamond"/>
-          <w:bCs/>
-          <w:i/>
-          <w:iCs/>
-          <w:color w:val="000000" w:themeColor="text1"/>
-          <w:sz w:val="22"/>
-          <w:szCs w:val="22"/>
-          <w:lang w:val="en-US"/>
-        </w:rPr>
-        <w:t xml:space="preserve"> research program.  </w:t>
+        <w:t xml:space="preserve"> with the REALDARK CoG research program.  </w:t>
       </w:r>
       <w:r>
         <w:rPr>
@@ -1914,31 +1664,7 @@
           <w:szCs w:val="22"/>
           <w:lang w:val="en-GB"/>
         </w:rPr>
-        <w:t>Senior University Lecturer (</w:t>
-      </w:r>
-      <w:proofErr w:type="spellStart"/>
-      <w:r>
-        <w:rPr>
-          <w:rFonts w:ascii="Garamond" w:hAnsi="Garamond"/>
-          <w:bCs/>
-          <w:color w:val="000000" w:themeColor="text1"/>
-          <w:sz w:val="22"/>
-          <w:szCs w:val="22"/>
-          <w:lang w:val="en-GB"/>
-        </w:rPr>
-        <w:t>Lektor</w:t>
-      </w:r>
-      <w:proofErr w:type="spellEnd"/>
-      <w:r>
-        <w:rPr>
-          <w:rFonts w:ascii="Garamond" w:hAnsi="Garamond"/>
-          <w:bCs/>
-          <w:color w:val="000000" w:themeColor="text1"/>
-          <w:sz w:val="22"/>
-          <w:szCs w:val="22"/>
-          <w:lang w:val="en-GB"/>
-        </w:rPr>
-        <w:t>)</w:t>
+        <w:t>Senior University Lecturer (Lektor)</w:t>
       </w:r>
       <w:r>
         <w:rPr>
@@ -2011,25 +1737,34 @@
           <w:szCs w:val="22"/>
           <w:lang w:val="en-GB"/>
         </w:rPr>
-        <w:t xml:space="preserve"> Associate Senior University Lecturer (</w:t>
-      </w:r>
-      <w:proofErr w:type="spellStart"/>
-      <w:r>
-        <w:rPr>
-          <w:rFonts w:ascii="Garamond" w:hAnsi="Garamond"/>
-          <w:bCs/>
-          <w:color w:val="000000" w:themeColor="text1"/>
-          <w:sz w:val="22"/>
-          <w:szCs w:val="22"/>
-          <w:lang w:val="en-GB"/>
-        </w:rPr>
-        <w:t>Biträdande</w:t>
-      </w:r>
-      <w:proofErr w:type="spellEnd"/>
-      <w:r>
-        <w:rPr>
-          <w:rFonts w:ascii="Garamond" w:hAnsi="Garamond"/>
-          <w:bCs/>
+        <w:t xml:space="preserve"> Associate Senior University Lecturer (Biträdande lektor)</w:t>
+      </w:r>
+      <w:r>
+        <w:rPr>
+          <w:rFonts w:ascii="Garamond" w:hAnsi="Garamond"/>
+          <w:color w:val="000000" w:themeColor="text1"/>
+          <w:sz w:val="22"/>
+          <w:szCs w:val="22"/>
+          <w:lang w:val="en-GB"/>
+        </w:rPr>
+        <w:t xml:space="preserve">, </w:t>
+      </w:r>
+      <w:r>
+        <w:rPr>
+          <w:rFonts w:ascii="Garamond" w:hAnsi="Garamond"/>
+          <w:iCs/>
+          <w:color w:val="000000" w:themeColor="text1"/>
+          <w:sz w:val="22"/>
+          <w:szCs w:val="22"/>
+          <w:lang w:val="en-GB"/>
+        </w:rPr>
+        <w:t>Lund University.</w:t>
+      </w:r>
+      <w:r>
+        <w:rPr>
+          <w:rFonts w:ascii="Garamond" w:hAnsi="Garamond"/>
+          <w:i/>
+          <w:iCs/>
           <w:color w:val="000000" w:themeColor="text1"/>
           <w:sz w:val="22"/>
           <w:szCs w:val="22"/>
@@ -2037,63 +1772,6 @@
         </w:rPr>
         <w:t xml:space="preserve"> </w:t>
       </w:r>
-      <w:proofErr w:type="spellStart"/>
-      <w:r>
-        <w:rPr>
-          <w:rFonts w:ascii="Garamond" w:hAnsi="Garamond"/>
-          <w:bCs/>
-          <w:color w:val="000000" w:themeColor="text1"/>
-          <w:sz w:val="22"/>
-          <w:szCs w:val="22"/>
-          <w:lang w:val="en-GB"/>
-        </w:rPr>
-        <w:t>lektor</w:t>
-      </w:r>
-      <w:proofErr w:type="spellEnd"/>
-      <w:r>
-        <w:rPr>
-          <w:rFonts w:ascii="Garamond" w:hAnsi="Garamond"/>
-          <w:bCs/>
-          <w:color w:val="000000" w:themeColor="text1"/>
-          <w:sz w:val="22"/>
-          <w:szCs w:val="22"/>
-          <w:lang w:val="en-GB"/>
-        </w:rPr>
-        <w:t>)</w:t>
-      </w:r>
-      <w:r>
-        <w:rPr>
-          <w:rFonts w:ascii="Garamond" w:hAnsi="Garamond"/>
-          <w:color w:val="000000" w:themeColor="text1"/>
-          <w:sz w:val="22"/>
-          <w:szCs w:val="22"/>
-          <w:lang w:val="en-GB"/>
-        </w:rPr>
-        <w:t xml:space="preserve">, </w:t>
-      </w:r>
-      <w:r>
-        <w:rPr>
-          <w:rFonts w:ascii="Garamond" w:hAnsi="Garamond"/>
-          <w:iCs/>
-          <w:color w:val="000000" w:themeColor="text1"/>
-          <w:sz w:val="22"/>
-          <w:szCs w:val="22"/>
-          <w:lang w:val="en-GB"/>
-        </w:rPr>
-        <w:t>Lund University.</w:t>
-      </w:r>
-      <w:r>
-        <w:rPr>
-          <w:rFonts w:ascii="Garamond" w:hAnsi="Garamond"/>
-          <w:i/>
-          <w:iCs/>
-          <w:color w:val="000000" w:themeColor="text1"/>
-          <w:sz w:val="22"/>
-          <w:szCs w:val="22"/>
-          <w:lang w:val="en-GB"/>
-        </w:rPr>
-        <w:t xml:space="preserve"> </w:t>
-      </w:r>
       <w:r>
         <w:rPr>
           <w:rFonts w:ascii="Garamond" w:hAnsi="Garamond"/>
@@ -2116,83 +1794,31 @@
           <w:szCs w:val="22"/>
           <w:lang w:val="en-US"/>
         </w:rPr>
-        <w:t xml:space="preserve">As an assistant professor at Lund University, I work with a post-doctoral researcher and two PhD students supported by the </w:t>
-      </w:r>
-      <w:proofErr w:type="spellStart"/>
-      <w:r>
-        <w:rPr>
-          <w:rFonts w:ascii="Garamond" w:hAnsi="Garamond"/>
-          <w:i/>
-          <w:iCs/>
-          <w:color w:val="000000" w:themeColor="text1"/>
-          <w:sz w:val="22"/>
-          <w:szCs w:val="22"/>
-          <w:lang w:val="en-US"/>
-        </w:rPr>
-        <w:t>DARKJETS</w:t>
-      </w:r>
-      <w:proofErr w:type="spellEnd"/>
-      <w:r>
-        <w:rPr>
-          <w:rFonts w:ascii="Garamond" w:hAnsi="Garamond"/>
-          <w:i/>
-          <w:iCs/>
-          <w:color w:val="000000" w:themeColor="text1"/>
-          <w:sz w:val="22"/>
-          <w:szCs w:val="22"/>
-          <w:lang w:val="en-US"/>
-        </w:rPr>
-        <w:t xml:space="preserve"> </w:t>
-      </w:r>
-      <w:r>
-        <w:rPr>
-          <w:rFonts w:ascii="Garamond" w:hAnsi="Garamond"/>
-          <w:i/>
-          <w:iCs/>
-          <w:color w:val="000000" w:themeColor="text1"/>
-          <w:sz w:val="22"/>
-          <w:szCs w:val="22"/>
-          <w:lang w:val="en-US"/>
-        </w:rPr>
-        <w:t xml:space="preserve">ERC </w:t>
-      </w:r>
-      <w:proofErr w:type="spellStart"/>
-      <w:r>
-        <w:rPr>
-          <w:rFonts w:ascii="Garamond" w:hAnsi="Garamond"/>
-          <w:i/>
-          <w:iCs/>
-          <w:color w:val="000000" w:themeColor="text1"/>
-          <w:sz w:val="22"/>
-          <w:szCs w:val="22"/>
-          <w:lang w:val="en-US"/>
-        </w:rPr>
-        <w:t>StG</w:t>
-      </w:r>
-      <w:r>
-        <w:rPr>
-          <w:rFonts w:ascii="Garamond" w:hAnsi="Garamond"/>
-          <w:i/>
-          <w:iCs/>
-          <w:color w:val="000000" w:themeColor="text1"/>
-          <w:sz w:val="22"/>
-          <w:szCs w:val="22"/>
-          <w:lang w:val="en-US"/>
-        </w:rPr>
-        <w:t>.</w:t>
-      </w:r>
-      <w:proofErr w:type="spellEnd"/>
-      <w:r>
-        <w:rPr>
-          <w:rFonts w:ascii="Garamond" w:hAnsi="Garamond"/>
-          <w:i/>
-          <w:iCs/>
-          <w:color w:val="000000" w:themeColor="text1"/>
-          <w:sz w:val="22"/>
-          <w:szCs w:val="22"/>
-          <w:lang w:val="en-US"/>
-        </w:rPr>
-        <w:t xml:space="preserve"> We deployed a </w:t>
+        <w:t xml:space="preserve">As an assistant professor at Lund University, I work with a post-doctoral researcher and two PhD students supported by the DARKJETS </w:t>
+      </w:r>
+      <w:r>
+        <w:rPr>
+          <w:rFonts w:ascii="Garamond" w:hAnsi="Garamond"/>
+          <w:i/>
+          <w:iCs/>
+          <w:color w:val="000000" w:themeColor="text1"/>
+          <w:sz w:val="22"/>
+          <w:szCs w:val="22"/>
+          <w:lang w:val="en-US"/>
+        </w:rPr>
+        <w:t>ERC StG</w:t>
+      </w:r>
+      <w:r>
+        <w:rPr>
+          <w:rFonts w:ascii="Garamond" w:hAnsi="Garamond"/>
+          <w:i/>
+          <w:iCs/>
+          <w:color w:val="000000" w:themeColor="text1"/>
+          <w:sz w:val="22"/>
+          <w:szCs w:val="22"/>
+          <w:lang w:val="en-US"/>
+        </w:rPr>
+        <w:t xml:space="preserve">. We deployed a </w:t>
       </w:r>
       <w:r>
         <w:rPr>
@@ -2216,33 +1842,7 @@
           <w:szCs w:val="22"/>
           <w:lang w:val="en-US"/>
         </w:rPr>
-        <w:t>technique called “Trigger-Level Analysis” (</w:t>
-      </w:r>
-      <w:proofErr w:type="spellStart"/>
-      <w:r>
-        <w:rPr>
-          <w:rFonts w:ascii="Garamond" w:hAnsi="Garamond"/>
-          <w:i/>
-          <w:iCs/>
-          <w:color w:val="000000" w:themeColor="text1"/>
-          <w:sz w:val="22"/>
-          <w:szCs w:val="22"/>
-          <w:lang w:val="en-US"/>
-        </w:rPr>
-        <w:t>TLA</w:t>
-      </w:r>
-      <w:proofErr w:type="spellEnd"/>
-      <w:r>
-        <w:rPr>
-          <w:rFonts w:ascii="Garamond" w:hAnsi="Garamond"/>
-          <w:i/>
-          <w:iCs/>
-          <w:color w:val="000000" w:themeColor="text1"/>
-          <w:sz w:val="22"/>
-          <w:szCs w:val="22"/>
-          <w:lang w:val="en-US"/>
-        </w:rPr>
-        <w:t>) for the first time in the ATLAS experiment and applied it to dark matter searches</w:t>
+        <w:t>technique called “Trigger-Level Analysis” (TLA) for the first time in the ATLAS experiment and applied it to dark matter searches</w:t>
       </w:r>
       <w:r>
         <w:rPr>
@@ -2303,19 +1903,7 @@
           <w:szCs w:val="22"/>
           <w:lang w:val="en-US"/>
         </w:rPr>
-        <w:t>. We</w:t>
-      </w:r>
-      <w:r>
-        <w:rPr>
-          <w:rFonts w:ascii="Garamond" w:hAnsi="Garamond"/>
-          <w:i/>
-          <w:iCs/>
-          <w:color w:val="000000" w:themeColor="text1"/>
-          <w:sz w:val="22"/>
-          <w:szCs w:val="22"/>
-          <w:lang w:val="en-US"/>
-        </w:rPr>
-        <w:t xml:space="preserve"> </w:t>
+        <w:t xml:space="preserve">. We </w:t>
       </w:r>
       <w:r>
         <w:rPr>
@@ -2352,33 +1940,7 @@
           <w:szCs w:val="22"/>
           <w:lang w:val="en-US"/>
         </w:rPr>
-        <w:t xml:space="preserve"> and outreach events. </w:t>
-      </w:r>
-      <w:proofErr w:type="spellStart"/>
-      <w:r>
-        <w:rPr>
-          <w:rFonts w:ascii="Garamond" w:hAnsi="Garamond"/>
-          <w:i/>
-          <w:iCs/>
-          <w:color w:val="000000" w:themeColor="text1"/>
-          <w:sz w:val="22"/>
-          <w:szCs w:val="22"/>
-          <w:lang w:val="en-US"/>
-        </w:rPr>
-        <w:t>TLA</w:t>
-      </w:r>
-      <w:proofErr w:type="spellEnd"/>
-      <w:r>
-        <w:rPr>
-          <w:rFonts w:ascii="Garamond" w:hAnsi="Garamond"/>
-          <w:i/>
-          <w:iCs/>
-          <w:color w:val="000000" w:themeColor="text1"/>
-          <w:sz w:val="22"/>
-          <w:szCs w:val="22"/>
-          <w:lang w:val="en-US"/>
-        </w:rPr>
-        <w:t xml:space="preserve"> has </w:t>
+        <w:t xml:space="preserve"> and outreach events. TLA has </w:t>
       </w:r>
       <w:r>
         <w:rPr>
@@ -2438,45 +2000,7 @@
           <w:szCs w:val="22"/>
           <w:lang w:val="en-US"/>
         </w:rPr>
-        <w:t xml:space="preserve"> and I continue being involved in synergistic activities (see below) as real-time analysis goes beyond the ATLAS experiment. </w:t>
-      </w:r>
-      <w:r>
-        <w:rPr>
-          <w:rFonts w:ascii="Garamond" w:hAnsi="Garamond"/>
-          <w:i/>
-          <w:iCs/>
-          <w:color w:val="000000" w:themeColor="text1"/>
-          <w:sz w:val="22"/>
-          <w:szCs w:val="22"/>
-          <w:lang w:val="en-US"/>
-        </w:rPr>
-        <w:t xml:space="preserve">The ongoing success of my Starting Grant, and the strong constraints set on </w:t>
-      </w:r>
-      <w:proofErr w:type="spellStart"/>
-      <w:r>
-        <w:rPr>
-          <w:rFonts w:ascii="Garamond" w:hAnsi="Garamond"/>
-          <w:i/>
-          <w:iCs/>
-          <w:color w:val="000000" w:themeColor="text1"/>
-          <w:sz w:val="22"/>
-          <w:szCs w:val="22"/>
-          <w:lang w:val="en-US"/>
-        </w:rPr>
-        <w:t>WIMPs</w:t>
-      </w:r>
-      <w:proofErr w:type="spellEnd"/>
-      <w:r>
-        <w:rPr>
-          <w:rFonts w:ascii="Garamond" w:hAnsi="Garamond"/>
-          <w:i/>
-          <w:iCs/>
-          <w:color w:val="000000" w:themeColor="text1"/>
-          <w:sz w:val="22"/>
-          <w:szCs w:val="22"/>
-          <w:lang w:val="en-US"/>
-        </w:rPr>
-        <w:t xml:space="preserve">, motivated me to apply for this Consolidator grant proposal for further breakthroughs in analysis techniques and DM searches. </w:t>
+        <w:t xml:space="preserve"> and I continue being involved in synergistic activities (see below) as real-time analysis goes beyond the ATLAS experiment. The ongoing success of my Starting Grant, and the strong constraints set on WIMPs, motivated me to apply for this Consolidator grant proposal for further breakthroughs in analysis techniques and DM searches. </w:t>
       </w:r>
     </w:p>
     <w:p>
@@ -2582,7 +2106,6 @@
         <w:t xml:space="preserve"> Full scholarship at the </w:t>
       </w:r>
       <w:hyperlink r:id="rId12" w:history="1">
-        <w:proofErr w:type="spellStart"/>
         <w:r>
           <w:rPr>
             <w:rStyle w:val="Hyperlnk"/>
@@ -2591,53 +2114,8 @@
             <w:szCs w:val="22"/>
             <w:lang w:val="en-GB"/>
           </w:rPr>
-          <w:t>Collegio</w:t>
+          <w:t>Collegio Universitario Lamaro Pozzani</w:t>
         </w:r>
-        <w:proofErr w:type="spellEnd"/>
-        <w:r>
-          <w:rPr>
-            <w:rStyle w:val="Hyperlnk"/>
-            <w:rFonts w:ascii="Garamond" w:hAnsi="Garamond"/>
-            <w:sz w:val="22"/>
-            <w:szCs w:val="22"/>
-            <w:lang w:val="en-GB"/>
-          </w:rPr>
-          <w:t xml:space="preserve"> Universitario </w:t>
-        </w:r>
-        <w:proofErr w:type="spellStart"/>
-        <w:r>
-          <w:rPr>
-            <w:rStyle w:val="Hyperlnk"/>
-            <w:rFonts w:ascii="Garamond" w:hAnsi="Garamond"/>
-            <w:sz w:val="22"/>
-            <w:szCs w:val="22"/>
-            <w:lang w:val="en-GB"/>
-          </w:rPr>
-          <w:t>Lamaro</w:t>
-        </w:r>
-        <w:proofErr w:type="spellEnd"/>
-        <w:r>
-          <w:rPr>
-            <w:rStyle w:val="Hyperlnk"/>
-            <w:rFonts w:ascii="Garamond" w:hAnsi="Garamond"/>
-            <w:sz w:val="22"/>
-            <w:szCs w:val="22"/>
-            <w:lang w:val="en-GB"/>
-          </w:rPr>
-          <w:t xml:space="preserve"> </w:t>
-        </w:r>
-        <w:proofErr w:type="spellStart"/>
-        <w:r>
-          <w:rPr>
-            <w:rStyle w:val="Hyperlnk"/>
-            <w:rFonts w:ascii="Garamond" w:hAnsi="Garamond"/>
-            <w:sz w:val="22"/>
-            <w:szCs w:val="22"/>
-            <w:lang w:val="en-GB"/>
-          </w:rPr>
-          <w:t>Pozzani</w:t>
-        </w:r>
-        <w:proofErr w:type="spellEnd"/>
       </w:hyperlink>
       <w:r>
         <w:rPr>
@@ -2811,83 +2289,17 @@
           <w:szCs w:val="22"/>
           <w:lang w:val="en-GB"/>
         </w:rPr>
-        <w:t xml:space="preserve"> (William </w:t>
-      </w:r>
-      <w:proofErr w:type="spellStart"/>
-      <w:r>
-        <w:rPr>
-          <w:rFonts w:ascii="Garamond" w:hAnsi="Garamond"/>
-          <w:color w:val="000000" w:themeColor="text1"/>
-          <w:sz w:val="22"/>
-          <w:szCs w:val="22"/>
-          <w:lang w:val="en-GB"/>
-        </w:rPr>
-        <w:t>Kalderon</w:t>
-      </w:r>
-      <w:proofErr w:type="spellEnd"/>
-      <w:r>
-        <w:rPr>
-          <w:rFonts w:ascii="Garamond" w:hAnsi="Garamond"/>
-          <w:color w:val="000000" w:themeColor="text1"/>
-          <w:sz w:val="22"/>
-          <w:szCs w:val="22"/>
-          <w:lang w:val="en-GB"/>
-        </w:rPr>
-        <w:t xml:space="preserve"> 2016-</w:t>
-      </w:r>
-      <w:r>
-        <w:rPr>
-          <w:rFonts w:ascii="Garamond" w:hAnsi="Garamond"/>
-          <w:color w:val="000000" w:themeColor="text1"/>
-          <w:sz w:val="22"/>
-          <w:szCs w:val="22"/>
-          <w:lang w:val="en-GB"/>
-        </w:rPr>
-        <w:t xml:space="preserve">09/2019, </w:t>
-      </w:r>
-      <w:proofErr w:type="spellStart"/>
-      <w:r>
-        <w:rPr>
-          <w:rFonts w:ascii="Garamond" w:hAnsi="Garamond"/>
-          <w:color w:val="000000" w:themeColor="text1"/>
-          <w:sz w:val="22"/>
-          <w:szCs w:val="22"/>
-          <w:lang w:val="en-GB"/>
-        </w:rPr>
-        <w:t>Jannik</w:t>
-      </w:r>
-      <w:proofErr w:type="spellEnd"/>
-      <w:r>
-        <w:rPr>
-          <w:rFonts w:ascii="Garamond" w:hAnsi="Garamond"/>
-          <w:color w:val="000000" w:themeColor="text1"/>
-          <w:sz w:val="22"/>
-          <w:szCs w:val="22"/>
-          <w:lang w:val="en-GB"/>
-        </w:rPr>
-        <w:t xml:space="preserve"> </w:t>
-      </w:r>
-      <w:proofErr w:type="spellStart"/>
-      <w:r>
-        <w:rPr>
-          <w:rFonts w:ascii="Garamond" w:hAnsi="Garamond"/>
-          <w:color w:val="000000" w:themeColor="text1"/>
-          <w:sz w:val="22"/>
-          <w:szCs w:val="22"/>
-          <w:lang w:val="en-GB"/>
-        </w:rPr>
-        <w:t>Geisen</w:t>
-      </w:r>
-      <w:proofErr w:type="spellEnd"/>
-      <w:r>
-        <w:rPr>
-          <w:rFonts w:ascii="Garamond" w:hAnsi="Garamond"/>
-          <w:color w:val="000000" w:themeColor="text1"/>
-          <w:sz w:val="22"/>
-          <w:szCs w:val="22"/>
-          <w:lang w:val="en-GB"/>
-        </w:rPr>
-        <w:t xml:space="preserve"> 09/2019-now</w:t>
+        <w:t xml:space="preserve"> (William Kalderon 2016-</w:t>
+      </w:r>
+      <w:r>
+        <w:rPr>
+          <w:rFonts w:ascii="Garamond" w:hAnsi="Garamond"/>
+          <w:color w:val="000000" w:themeColor="text1"/>
+          <w:sz w:val="22"/>
+          <w:szCs w:val="22"/>
+          <w:lang w:val="en-GB"/>
+        </w:rPr>
+        <w:t>09/2019, Jannik Geisen 09/2019-now</w:t>
       </w:r>
       <w:r>
         <w:rPr>
@@ -3328,7 +2740,6 @@
         <w:t xml:space="preserve">, Bachelor’s degree at the Natural Sciences faculty. Co-teacher of various courses, including graduate-level course on </w:t>
       </w:r>
       <w:hyperlink r:id="rId15" w:history="1">
-        <w:proofErr w:type="spellStart"/>
         <w:r>
           <w:rPr>
             <w:rStyle w:val="Hyperlnk"/>
@@ -3337,18 +2748,7 @@
             <w:szCs w:val="22"/>
             <w:lang w:val="en-GB"/>
           </w:rPr>
-          <w:t>Jupyter</w:t>
-        </w:r>
-        <w:proofErr w:type="spellEnd"/>
-        <w:r>
-          <w:rPr>
-            <w:rStyle w:val="Hyperlnk"/>
-            <w:rFonts w:ascii="Garamond" w:hAnsi="Garamond"/>
-            <w:sz w:val="22"/>
-            <w:szCs w:val="22"/>
-            <w:lang w:val="en-GB"/>
-          </w:rPr>
-          <w:t xml:space="preserve"> notebooks</w:t>
+          <w:t>Jupyter notebooks</w:t>
         </w:r>
       </w:hyperlink>
       <w:r>
@@ -3370,27 +2770,7 @@
             <w:szCs w:val="22"/>
             <w:lang w:val="en-GB"/>
           </w:rPr>
-          <w:t>ATLAS O</w:t>
-        </w:r>
-        <w:r>
-          <w:rPr>
-            <w:rStyle w:val="Hyperlnk"/>
-            <w:rFonts w:ascii="Garamond" w:hAnsi="Garamond"/>
-            <w:sz w:val="22"/>
-            <w:szCs w:val="22"/>
-            <w:lang w:val="en-GB"/>
-          </w:rPr>
-          <w:t>p</w:t>
-        </w:r>
-        <w:r>
-          <w:rPr>
-            <w:rStyle w:val="Hyperlnk"/>
-            <w:rFonts w:ascii="Garamond" w:hAnsi="Garamond"/>
-            <w:sz w:val="22"/>
-            <w:szCs w:val="22"/>
-            <w:lang w:val="en-GB"/>
-          </w:rPr>
-          <w:t>en Data</w:t>
+          <w:t>ATLAS Open Data</w:t>
         </w:r>
       </w:hyperlink>
       <w:r>
@@ -3569,49 +2949,7 @@
           <w:szCs w:val="22"/>
           <w:lang w:val="en-GB"/>
         </w:rPr>
-        <w:t xml:space="preserve">Main organizer of the HEP Software Foundation / </w:t>
-      </w:r>
-      <w:proofErr w:type="spellStart"/>
-      <w:r>
-        <w:rPr>
-          <w:rFonts w:ascii="Garamond" w:hAnsi="Garamond"/>
-          <w:color w:val="000000" w:themeColor="text1"/>
-          <w:sz w:val="22"/>
-          <w:szCs w:val="22"/>
-          <w:lang w:val="en-GB"/>
-        </w:rPr>
-        <w:t>WLCG</w:t>
-      </w:r>
-      <w:proofErr w:type="spellEnd"/>
-      <w:r>
-        <w:rPr>
-          <w:rFonts w:ascii="Garamond" w:hAnsi="Garamond"/>
-          <w:color w:val="000000" w:themeColor="text1"/>
-          <w:sz w:val="22"/>
-          <w:szCs w:val="22"/>
-          <w:lang w:val="en-GB"/>
-        </w:rPr>
-        <w:t xml:space="preserve"> workshop in Lund (expected 150 p</w:t>
-      </w:r>
-      <w:r>
-        <w:rPr>
-          <w:rFonts w:ascii="Garamond" w:hAnsi="Garamond"/>
-          <w:color w:val="000000" w:themeColor="text1"/>
-          <w:sz w:val="22"/>
-          <w:szCs w:val="22"/>
-          <w:lang w:val="en-GB"/>
-        </w:rPr>
-        <w:t>articipants</w:t>
-      </w:r>
-      <w:r>
-        <w:rPr>
-          <w:rFonts w:ascii="Garamond" w:hAnsi="Garamond"/>
-          <w:color w:val="000000" w:themeColor="text1"/>
-          <w:sz w:val="22"/>
-          <w:szCs w:val="22"/>
-          <w:lang w:val="en-GB"/>
-        </w:rPr>
-        <w:t>)</w:t>
+        <w:t>Main organizer of the HEP Software Foundation / WLCG workshop in Lund (expected 150 participants)</w:t>
       </w:r>
     </w:p>
     <w:p>
@@ -3646,29 +2984,7 @@
           <w:szCs w:val="22"/>
           <w:lang w:val="en-GB"/>
         </w:rPr>
-        <w:t>Overall programme committee chair of 23rd international conference on Computing for High Energy Physics (</w:t>
-      </w:r>
-      <w:proofErr w:type="spellStart"/>
-      <w:r>
-        <w:rPr>
-          <w:rFonts w:ascii="Garamond" w:hAnsi="Garamond"/>
-          <w:color w:val="000000" w:themeColor="text1"/>
-          <w:sz w:val="22"/>
-          <w:szCs w:val="22"/>
-          <w:lang w:val="en-GB"/>
-        </w:rPr>
-        <w:t>CHEP</w:t>
-      </w:r>
-      <w:proofErr w:type="spellEnd"/>
-      <w:r>
-        <w:rPr>
-          <w:rFonts w:ascii="Garamond" w:hAnsi="Garamond"/>
-          <w:color w:val="000000" w:themeColor="text1"/>
-          <w:sz w:val="22"/>
-          <w:szCs w:val="22"/>
-          <w:lang w:val="en-GB"/>
-        </w:rPr>
-        <w:t xml:space="preserve">), Australia (500 </w:t>
+        <w:t xml:space="preserve">Overall programme committee chair of 23rd international conference on Computing for High Energy Physics (CHEP), Australia (500 </w:t>
       </w:r>
       <w:r>
         <w:rPr>
@@ -3935,29 +3251,7 @@
           <w:szCs w:val="22"/>
           <w:lang w:val="en-GB"/>
         </w:rPr>
-        <w:t xml:space="preserve"> (350 participants). Chair of the Beyond the Standard Model and </w:t>
-      </w:r>
-      <w:proofErr w:type="spellStart"/>
-      <w:r>
-        <w:rPr>
-          <w:rFonts w:ascii="Garamond" w:hAnsi="Garamond"/>
-          <w:color w:val="000000" w:themeColor="text1"/>
-          <w:sz w:val="22"/>
-          <w:szCs w:val="22"/>
-          <w:lang w:val="en-GB"/>
-        </w:rPr>
-        <w:t>QCD</w:t>
-      </w:r>
-      <w:proofErr w:type="spellEnd"/>
-      <w:r>
-        <w:rPr>
-          <w:rFonts w:ascii="Garamond" w:hAnsi="Garamond"/>
-          <w:color w:val="000000" w:themeColor="text1"/>
-          <w:sz w:val="22"/>
-          <w:szCs w:val="22"/>
-          <w:lang w:val="en-GB"/>
-        </w:rPr>
-        <w:t xml:space="preserve"> session at the 3</w:t>
+        <w:t xml:space="preserve"> (350 participants). Chair of the Beyond the Standard Model and QCD session at the 3</w:t>
       </w:r>
       <w:r>
         <w:rPr>
@@ -4010,63 +3304,28 @@
           <w:vertAlign w:val="superscript"/>
           <w:lang w:val="en-GB"/>
         </w:rPr>
+        <w:t xml:space="preserve"> th</w:t>
+      </w:r>
+      <w:r>
+        <w:rPr>
+          <w:rFonts w:ascii="Garamond" w:hAnsi="Garamond"/>
+          <w:color w:val="000000" w:themeColor="text1"/>
+          <w:sz w:val="22"/>
+          <w:szCs w:val="22"/>
+          <w:vertAlign w:val="superscript"/>
+          <w:lang w:val="en-GB"/>
+        </w:rPr>
         <w:t xml:space="preserve"> </w:t>
       </w:r>
-      <w:proofErr w:type="spellStart"/>
-      <w:r>
-        <w:rPr>
-          <w:rFonts w:ascii="Garamond" w:hAnsi="Garamond"/>
-          <w:color w:val="000000" w:themeColor="text1"/>
-          <w:sz w:val="22"/>
-          <w:szCs w:val="22"/>
-          <w:vertAlign w:val="superscript"/>
-          <w:lang w:val="en-GB"/>
-        </w:rPr>
-        <w:t>th</w:t>
-      </w:r>
-      <w:proofErr w:type="spellEnd"/>
-      <w:r>
-        <w:rPr>
-          <w:rFonts w:ascii="Garamond" w:hAnsi="Garamond"/>
-          <w:color w:val="000000" w:themeColor="text1"/>
-          <w:sz w:val="22"/>
-          <w:szCs w:val="22"/>
-          <w:vertAlign w:val="superscript"/>
-          <w:lang w:val="en-GB"/>
-        </w:rPr>
-        <w:t xml:space="preserve"> </w:t>
-      </w:r>
-      <w:r>
-        <w:rPr>
-          <w:rFonts w:ascii="Garamond" w:hAnsi="Garamond"/>
-          <w:color w:val="000000" w:themeColor="text1"/>
-          <w:sz w:val="22"/>
-          <w:szCs w:val="22"/>
-          <w:lang w:val="en-GB"/>
-        </w:rPr>
-        <w:t xml:space="preserve">editions of the </w:t>
-      </w:r>
-      <w:proofErr w:type="spellStart"/>
-      <w:r>
-        <w:rPr>
-          <w:rFonts w:ascii="Garamond" w:hAnsi="Garamond"/>
-          <w:color w:val="000000" w:themeColor="text1"/>
-          <w:sz w:val="22"/>
-          <w:szCs w:val="22"/>
-          <w:lang w:val="en-GB"/>
-        </w:rPr>
-        <w:t>LHCP</w:t>
-      </w:r>
-      <w:proofErr w:type="spellEnd"/>
-      <w:r>
-        <w:rPr>
-          <w:rFonts w:ascii="Garamond" w:hAnsi="Garamond"/>
-          <w:color w:val="000000" w:themeColor="text1"/>
-          <w:sz w:val="22"/>
-          <w:szCs w:val="22"/>
-          <w:lang w:val="en-GB"/>
-        </w:rPr>
-        <w:t xml:space="preserve"> conference (US, Sweden, Italy).</w:t>
+      <w:r>
+        <w:rPr>
+          <w:rFonts w:ascii="Garamond" w:hAnsi="Garamond"/>
+          <w:color w:val="000000" w:themeColor="text1"/>
+          <w:sz w:val="22"/>
+          <w:szCs w:val="22"/>
+          <w:lang w:val="en-GB"/>
+        </w:rPr>
+        <w:t>editions of the LHCP conference (US, Sweden, Italy).</w:t>
       </w:r>
     </w:p>
     <w:p>
@@ -4076,8 +3335,8 @@
         <w:rPr>
           <w:rFonts w:ascii="Garamond" w:hAnsi="Garamond"/>
           <w:color w:val="000000" w:themeColor="text1"/>
-          <w:sz w:val="12"/>
-          <w:szCs w:val="12"/>
+          <w:sz w:val="22"/>
+          <w:szCs w:val="22"/>
           <w:lang w:val="en-GB"/>
         </w:rPr>
       </w:pPr>
@@ -4111,18 +3370,7 @@
           <w:szCs w:val="22"/>
           <w:lang w:val="en-GB"/>
         </w:rPr>
-        <w:t xml:space="preserve">Session chair and organizer of </w:t>
-      </w:r>
-      <w:proofErr w:type="spellStart"/>
-      <w:r>
-        <w:rPr>
-          <w:rFonts w:ascii="Garamond" w:hAnsi="Garamond"/>
-          <w:color w:val="000000" w:themeColor="text1"/>
-          <w:sz w:val="22"/>
-          <w:szCs w:val="22"/>
-          <w:lang w:val="en-GB"/>
-        </w:rPr>
-        <w:t>D</w:t>
+        <w:t>Session chair and organizer of D</w:t>
       </w:r>
       <w:r>
         <w:rPr>
@@ -4142,9 +3390,76 @@
           <w:szCs w:val="22"/>
           <w:lang w:val="en-GB"/>
         </w:rPr>
-        <w:t>@LHC</w:t>
-      </w:r>
-      <w:proofErr w:type="spellEnd"/>
+        <w:t xml:space="preserve">@LHC </w:t>
+      </w:r>
+      <w:r>
+        <w:rPr>
+          <w:rFonts w:ascii="Garamond" w:hAnsi="Garamond"/>
+          <w:color w:val="000000" w:themeColor="text1"/>
+          <w:sz w:val="22"/>
+          <w:szCs w:val="22"/>
+          <w:lang w:val="en-GB"/>
+        </w:rPr>
+        <w:t>c</w:t>
+      </w:r>
+      <w:r>
+        <w:rPr>
+          <w:rFonts w:ascii="Garamond" w:hAnsi="Garamond"/>
+          <w:color w:val="000000" w:themeColor="text1"/>
+          <w:sz w:val="22"/>
+          <w:szCs w:val="22"/>
+          <w:lang w:val="en-GB"/>
+        </w:rPr>
+        <w:t xml:space="preserve">onferences in Netherlands, UK and Germany (100 </w:t>
+      </w:r>
+      <w:r>
+        <w:rPr>
+          <w:rFonts w:ascii="Garamond" w:hAnsi="Garamond"/>
+          <w:color w:val="000000" w:themeColor="text1"/>
+          <w:sz w:val="22"/>
+          <w:szCs w:val="22"/>
+          <w:lang w:val="en-GB"/>
+        </w:rPr>
+        <w:t>pp</w:t>
+      </w:r>
+      <w:r>
+        <w:rPr>
+          <w:rFonts w:ascii="Garamond" w:hAnsi="Garamond"/>
+          <w:color w:val="000000" w:themeColor="text1"/>
+          <w:sz w:val="22"/>
+          <w:szCs w:val="22"/>
+          <w:lang w:val="en-GB"/>
+        </w:rPr>
+        <w:t>)</w:t>
+      </w:r>
+    </w:p>
+    <w:p>
+      <w:pPr>
+        <w:widowControl w:val="0"/>
+        <w:autoSpaceDE w:val="0"/>
+        <w:autoSpaceDN w:val="0"/>
+        <w:adjustRightInd w:val="0"/>
+        <w:jc w:val="both"/>
+        <w:rPr>
+          <w:rFonts w:ascii="Garamond" w:hAnsi="Garamond"/>
+          <w:color w:val="000000" w:themeColor="text1"/>
+          <w:sz w:val="22"/>
+          <w:szCs w:val="22"/>
+          <w:lang w:val="en-GB"/>
+        </w:rPr>
+      </w:pPr>
+      <w:r>
+        <w:rPr>
+          <w:rFonts w:ascii="Garamond" w:hAnsi="Garamond"/>
+          <w:b/>
+          <w:bCs/>
+          <w:color w:val="000000" w:themeColor="text1"/>
+          <w:sz w:val="22"/>
+          <w:szCs w:val="22"/>
+          <w:lang w:val="en-GB"/>
+        </w:rPr>
+        <w:t>2014:</w:t>
+      </w:r>
       <w:r>
         <w:rPr>
           <w:rFonts w:ascii="Garamond" w:hAnsi="Garamond"/>
@@ -4163,37 +3478,7 @@
           <w:szCs w:val="22"/>
           <w:lang w:val="en-GB"/>
         </w:rPr>
-        <w:t>c</w:t>
-      </w:r>
-      <w:r>
-        <w:rPr>
-          <w:rFonts w:ascii="Garamond" w:hAnsi="Garamond"/>
-          <w:color w:val="000000" w:themeColor="text1"/>
-          <w:sz w:val="22"/>
-          <w:szCs w:val="22"/>
-          <w:lang w:val="en-GB"/>
-        </w:rPr>
-        <w:t xml:space="preserve">onferences in Netherlands, UK and Germany (100 </w:t>
-      </w:r>
-      <w:r>
-        <w:rPr>
-          <w:rFonts w:ascii="Garamond" w:hAnsi="Garamond"/>
-          <w:color w:val="000000" w:themeColor="text1"/>
-          <w:sz w:val="22"/>
-          <w:szCs w:val="22"/>
-          <w:lang w:val="en-GB"/>
-        </w:rPr>
-        <w:t>pp</w:t>
-      </w:r>
-      <w:r>
-        <w:rPr>
-          <w:rFonts w:ascii="Garamond" w:hAnsi="Garamond"/>
-          <w:color w:val="000000" w:themeColor="text1"/>
-          <w:sz w:val="22"/>
-          <w:szCs w:val="22"/>
-          <w:lang w:val="en-GB"/>
-        </w:rPr>
-        <w:t>)</w:t>
+        <w:t xml:space="preserve">Local organizer and responsible for logistics (350 participants) of Future Circular Colliders Kick-off meeting, Switzerland. </w:t>
       </w:r>
     </w:p>
     <w:tbl>
@@ -4341,27 +3626,7 @@
           <w:szCs w:val="22"/>
           <w:lang w:val="en-GB"/>
         </w:rPr>
-        <w:t xml:space="preserve">Elected member of the Swedish Particle Physics </w:t>
-      </w:r>
-      <w:r>
-        <w:rPr>
-          <w:rFonts w:ascii="Garamond" w:hAnsi="Garamond"/>
-          <w:color w:val="000000" w:themeColor="text1"/>
-          <w:sz w:val="22"/>
-          <w:szCs w:val="22"/>
-          <w:lang w:val="en-GB"/>
-        </w:rPr>
-        <w:t xml:space="preserve">and Astrophysics </w:t>
-      </w:r>
-      <w:r>
-        <w:rPr>
-          <w:rFonts w:ascii="Garamond" w:hAnsi="Garamond"/>
-          <w:color w:val="000000" w:themeColor="text1"/>
-          <w:sz w:val="22"/>
-          <w:szCs w:val="22"/>
-          <w:lang w:val="en-GB"/>
-        </w:rPr>
-        <w:t>Board.</w:t>
+        <w:t>Elected member of the Swedish Particle Physics and Astrophysics Board.</w:t>
       </w:r>
     </w:p>
     <w:p>
@@ -4382,8 +3647,8 @@
         <w:rPr>
           <w:rFonts w:ascii="Garamond" w:hAnsi="Garamond"/>
           <w:color w:val="000000"/>
-          <w:sz w:val="22"/>
-          <w:szCs w:val="22"/>
+          <w:sz w:val="12"/>
+          <w:szCs w:val="12"/>
           <w:lang w:val="en-US"/>
         </w:rPr>
         <w:br/>
@@ -4509,17 +3774,7 @@
           <w:szCs w:val="22"/>
           <w:lang w:val="en-GB"/>
         </w:rPr>
-        <w:t xml:space="preserve"> </w:t>
-      </w:r>
-      <w:r>
-        <w:rPr>
-          <w:rFonts w:ascii="Garamond" w:hAnsi="Garamond"/>
-          <w:color w:val="000000" w:themeColor="text1"/>
-          <w:sz w:val="22"/>
-          <w:szCs w:val="22"/>
-          <w:lang w:val="en-GB"/>
-        </w:rPr>
-        <w:t xml:space="preserve">Merit Reviews </w:t>
+        <w:t xml:space="preserve"> Merit Reviews </w:t>
       </w:r>
       <w:r>
         <w:rPr>
@@ -4549,29 +3804,7 @@
           <w:szCs w:val="22"/>
           <w:lang w:val="en-US"/>
         </w:rPr>
-        <w:t>Israel Science Foundation (</w:t>
-      </w:r>
-      <w:proofErr w:type="spellStart"/>
-      <w:r>
-        <w:rPr>
-          <w:rFonts w:ascii="Garamond" w:hAnsi="Garamond"/>
-          <w:color w:val="000000" w:themeColor="text1"/>
-          <w:sz w:val="22"/>
-          <w:szCs w:val="22"/>
-          <w:lang w:val="en-US"/>
-        </w:rPr>
-        <w:t>ISF</w:t>
-      </w:r>
-      <w:proofErr w:type="spellEnd"/>
-      <w:r>
-        <w:rPr>
-          <w:rFonts w:ascii="Garamond" w:hAnsi="Garamond"/>
-          <w:color w:val="000000" w:themeColor="text1"/>
-          <w:sz w:val="22"/>
-          <w:szCs w:val="22"/>
-          <w:lang w:val="en-US"/>
-        </w:rPr>
-        <w:t>)</w:t>
+        <w:t>Israel Science Foundation (ISF)</w:t>
       </w:r>
     </w:p>
     <w:p>
@@ -4588,8 +3821,6 @@
           <w:lang w:val="en-GB"/>
         </w:rPr>
       </w:pPr>
-      <w:bookmarkStart w:id="0" w:name="_GoBack"/>
-      <w:bookmarkEnd w:id="0"/>
       <w:r>
         <w:rPr>
           <w:rFonts w:ascii="Garamond" w:hAnsi="Garamond"/>
@@ -4747,8 +3978,8 @@
         <w:rPr>
           <w:rFonts w:ascii="Garamond" w:hAnsi="Garamond"/>
           <w:color w:val="000000"/>
-          <w:sz w:val="22"/>
-          <w:szCs w:val="22"/>
+          <w:sz w:val="12"/>
+          <w:szCs w:val="12"/>
           <w:lang w:val="en-US"/>
         </w:rPr>
         <w:br/>
@@ -4836,8 +4067,147 @@
             <w:szCs w:val="22"/>
             <w:lang w:val="en-GB"/>
           </w:rPr>
-          <w:t>Insti</w:t>
+          <w:t>Institute Pascal workshop</w:t>
         </w:r>
+      </w:hyperlink>
+      <w:r>
+        <w:rPr>
+          <w:rFonts w:ascii="Garamond" w:hAnsi="Garamond"/>
+          <w:bCs/>
+          <w:color w:val="000000" w:themeColor="text1"/>
+          <w:sz w:val="22"/>
+          <w:szCs w:val="22"/>
+          <w:lang w:val="en-GB"/>
+        </w:rPr>
+        <w:t xml:space="preserve"> on Real-time analysis, in Paris</w:t>
+      </w:r>
+    </w:p>
+    <w:p>
+      <w:pPr>
+        <w:jc w:val="both"/>
+        <w:outlineLvl w:val="0"/>
+        <w:rPr>
+          <w:rFonts w:ascii="Garamond" w:hAnsi="Garamond"/>
+          <w:bCs/>
+          <w:color w:val="000000" w:themeColor="text1"/>
+          <w:sz w:val="22"/>
+          <w:szCs w:val="22"/>
+          <w:lang w:val="en-GB"/>
+        </w:rPr>
+      </w:pPr>
+      <w:r>
+        <w:rPr>
+          <w:rFonts w:ascii="Garamond" w:hAnsi="Garamond"/>
+          <w:bCs/>
+          <w:color w:val="000000" w:themeColor="text1"/>
+          <w:sz w:val="22"/>
+          <w:szCs w:val="22"/>
+          <w:lang w:val="en-GB"/>
+        </w:rPr>
+        <w:t>2018-: Invited with other 15 L</w:t>
+      </w:r>
+      <w:r>
+        <w:rPr>
+          <w:rFonts w:ascii="Garamond" w:hAnsi="Garamond"/>
+          <w:bCs/>
+          <w:color w:val="000000" w:themeColor="text1"/>
+          <w:sz w:val="22"/>
+          <w:szCs w:val="22"/>
+          <w:lang w:val="en-GB"/>
+        </w:rPr>
+        <w:t xml:space="preserve">und junior </w:t>
+      </w:r>
+      <w:r>
+        <w:rPr>
+          <w:rFonts w:ascii="Garamond" w:hAnsi="Garamond"/>
+          <w:bCs/>
+          <w:color w:val="000000" w:themeColor="text1"/>
+          <w:sz w:val="22"/>
+          <w:szCs w:val="22"/>
+          <w:lang w:val="en-GB"/>
+        </w:rPr>
+        <w:t xml:space="preserve">faculty to the </w:t>
+      </w:r>
+      <w:hyperlink r:id="rId20" w:history="1">
+        <w:r>
+          <w:rPr>
+            <w:rStyle w:val="Hyperlnk"/>
+            <w:rFonts w:ascii="Garamond" w:hAnsi="Garamond"/>
+            <w:bCs/>
+            <w:sz w:val="22"/>
+            <w:szCs w:val="22"/>
+            <w:lang w:val="en-US"/>
+          </w:rPr>
+          <w:t>LMK Foundation</w:t>
+        </w:r>
+      </w:hyperlink>
+      <w:r>
+        <w:rPr>
+          <w:rFonts w:ascii="Garamond" w:hAnsi="Garamond"/>
+          <w:bCs/>
+          <w:color w:val="000000" w:themeColor="text1"/>
+          <w:sz w:val="22"/>
+          <w:szCs w:val="22"/>
+          <w:lang w:val="en-US"/>
+        </w:rPr>
+        <w:t xml:space="preserve"> Idea Forum</w:t>
+      </w:r>
+      <w:r>
+        <w:rPr>
+          <w:rFonts w:ascii="Garamond" w:hAnsi="Garamond"/>
+          <w:bCs/>
+          <w:color w:val="000000" w:themeColor="text1"/>
+          <w:sz w:val="22"/>
+          <w:szCs w:val="22"/>
+          <w:lang w:val="en-GB"/>
+        </w:rPr>
+        <w:t xml:space="preserve">. Led to the </w:t>
+      </w:r>
+      <w:r>
+        <w:rPr>
+          <w:rFonts w:ascii="Garamond" w:hAnsi="Garamond"/>
+          <w:bCs/>
+          <w:color w:val="000000" w:themeColor="text1"/>
+          <w:sz w:val="22"/>
+          <w:szCs w:val="22"/>
+          <w:lang w:val="en-GB"/>
+        </w:rPr>
+        <w:t xml:space="preserve">preparation </w:t>
+      </w:r>
+      <w:r>
+        <w:rPr>
+          <w:rFonts w:ascii="Garamond" w:hAnsi="Garamond"/>
+          <w:bCs/>
+          <w:color w:val="000000" w:themeColor="text1"/>
+          <w:sz w:val="22"/>
+          <w:szCs w:val="22"/>
+          <w:lang w:val="en-GB"/>
+        </w:rPr>
+        <w:t>of a</w:t>
+      </w:r>
+      <w:r>
+        <w:rPr>
+          <w:rFonts w:ascii="Garamond" w:hAnsi="Garamond"/>
+          <w:bCs/>
+          <w:color w:val="000000" w:themeColor="text1"/>
+          <w:sz w:val="22"/>
+          <w:szCs w:val="22"/>
+          <w:lang w:val="en-GB"/>
+        </w:rPr>
+        <w:t xml:space="preserve"> funded</w:t>
+      </w:r>
+      <w:r>
+        <w:rPr>
+          <w:rFonts w:ascii="Garamond" w:hAnsi="Garamond"/>
+          <w:bCs/>
+          <w:color w:val="000000" w:themeColor="text1"/>
+          <w:sz w:val="22"/>
+          <w:szCs w:val="22"/>
+          <w:lang w:val="en-GB"/>
+        </w:rPr>
+        <w:t xml:space="preserve"> interdisciplinary </w:t>
+      </w:r>
+      <w:hyperlink r:id="rId21" w:history="1">
         <w:r>
           <w:rPr>
             <w:rStyle w:val="Hyperlnk"/>
@@ -4847,194 +4217,7 @@
             <w:szCs w:val="22"/>
             <w:lang w:val="en-GB"/>
           </w:rPr>
-          <w:t>t</w:t>
-        </w:r>
-        <w:r>
-          <w:rPr>
-            <w:rStyle w:val="Hyperlnk"/>
-            <w:rFonts w:ascii="Garamond" w:hAnsi="Garamond"/>
-            <w:bCs/>
-            <w:sz w:val="22"/>
-            <w:szCs w:val="22"/>
-            <w:lang w:val="en-GB"/>
-          </w:rPr>
-          <w:t>ute Pascal workshop</w:t>
-        </w:r>
-      </w:hyperlink>
-      <w:r>
-        <w:rPr>
-          <w:rFonts w:ascii="Garamond" w:hAnsi="Garamond"/>
-          <w:bCs/>
-          <w:color w:val="000000" w:themeColor="text1"/>
-          <w:sz w:val="22"/>
-          <w:szCs w:val="22"/>
-          <w:lang w:val="en-GB"/>
-        </w:rPr>
-        <w:t xml:space="preserve"> on Real-time analysis, in Paris</w:t>
-      </w:r>
-    </w:p>
-    <w:p>
-      <w:pPr>
-        <w:jc w:val="both"/>
-        <w:outlineLvl w:val="0"/>
-        <w:rPr>
-          <w:rFonts w:ascii="Garamond" w:hAnsi="Garamond"/>
-          <w:bCs/>
-          <w:color w:val="000000" w:themeColor="text1"/>
-          <w:sz w:val="22"/>
-          <w:szCs w:val="22"/>
-          <w:lang w:val="en-GB"/>
-        </w:rPr>
-      </w:pPr>
-      <w:r>
-        <w:rPr>
-          <w:rFonts w:ascii="Garamond" w:hAnsi="Garamond"/>
-          <w:bCs/>
-          <w:color w:val="000000" w:themeColor="text1"/>
-          <w:sz w:val="22"/>
-          <w:szCs w:val="22"/>
-          <w:lang w:val="en-GB"/>
-        </w:rPr>
-        <w:t>2018-: Invited with other 15 L</w:t>
-      </w:r>
-      <w:r>
-        <w:rPr>
-          <w:rFonts w:ascii="Garamond" w:hAnsi="Garamond"/>
-          <w:bCs/>
-          <w:color w:val="000000" w:themeColor="text1"/>
-          <w:sz w:val="22"/>
-          <w:szCs w:val="22"/>
-          <w:lang w:val="en-GB"/>
-        </w:rPr>
-        <w:t xml:space="preserve">und junior </w:t>
-      </w:r>
-      <w:r>
-        <w:rPr>
-          <w:rFonts w:ascii="Garamond" w:hAnsi="Garamond"/>
-          <w:bCs/>
-          <w:color w:val="000000" w:themeColor="text1"/>
-          <w:sz w:val="22"/>
-          <w:szCs w:val="22"/>
-          <w:lang w:val="en-GB"/>
-        </w:rPr>
-        <w:t xml:space="preserve">faculty to the </w:t>
-      </w:r>
-      <w:hyperlink r:id="rId20" w:history="1">
-        <w:proofErr w:type="spellStart"/>
-        <w:r>
-          <w:rPr>
-            <w:rStyle w:val="Hyperlnk"/>
-            <w:rFonts w:ascii="Garamond" w:hAnsi="Garamond"/>
-            <w:bCs/>
-            <w:sz w:val="22"/>
-            <w:szCs w:val="22"/>
-            <w:lang w:val="en-US"/>
-          </w:rPr>
-          <w:t>LMK</w:t>
-        </w:r>
-        <w:proofErr w:type="spellEnd"/>
-        <w:r>
-          <w:rPr>
-            <w:rStyle w:val="Hyperlnk"/>
-            <w:rFonts w:ascii="Garamond" w:hAnsi="Garamond"/>
-            <w:bCs/>
-            <w:sz w:val="22"/>
-            <w:szCs w:val="22"/>
-            <w:lang w:val="en-US"/>
-          </w:rPr>
-          <w:t xml:space="preserve"> Foundation</w:t>
-        </w:r>
-      </w:hyperlink>
-      <w:r>
-        <w:rPr>
-          <w:rFonts w:ascii="Garamond" w:hAnsi="Garamond"/>
-          <w:bCs/>
-          <w:color w:val="000000" w:themeColor="text1"/>
-          <w:sz w:val="22"/>
-          <w:szCs w:val="22"/>
-          <w:lang w:val="en-US"/>
-        </w:rPr>
-        <w:t xml:space="preserve"> Idea Forum</w:t>
-      </w:r>
-      <w:r>
-        <w:rPr>
-          <w:rFonts w:ascii="Garamond" w:hAnsi="Garamond"/>
-          <w:bCs/>
-          <w:color w:val="000000" w:themeColor="text1"/>
-          <w:sz w:val="22"/>
-          <w:szCs w:val="22"/>
-          <w:lang w:val="en-GB"/>
-        </w:rPr>
-        <w:t xml:space="preserve">. Led to the </w:t>
-      </w:r>
-      <w:r>
-        <w:rPr>
-          <w:rFonts w:ascii="Garamond" w:hAnsi="Garamond"/>
-          <w:bCs/>
-          <w:color w:val="000000" w:themeColor="text1"/>
-          <w:sz w:val="22"/>
-          <w:szCs w:val="22"/>
-          <w:lang w:val="en-GB"/>
-        </w:rPr>
-        <w:t xml:space="preserve">preparation </w:t>
-      </w:r>
-      <w:r>
-        <w:rPr>
-          <w:rFonts w:ascii="Garamond" w:hAnsi="Garamond"/>
-          <w:bCs/>
-          <w:color w:val="000000" w:themeColor="text1"/>
-          <w:sz w:val="22"/>
-          <w:szCs w:val="22"/>
-          <w:lang w:val="en-GB"/>
-        </w:rPr>
-        <w:t>of a</w:t>
-      </w:r>
-      <w:r>
-        <w:rPr>
-          <w:rFonts w:ascii="Garamond" w:hAnsi="Garamond"/>
-          <w:bCs/>
-          <w:color w:val="000000" w:themeColor="text1"/>
-          <w:sz w:val="22"/>
-          <w:szCs w:val="22"/>
-          <w:lang w:val="en-GB"/>
-        </w:rPr>
-        <w:t xml:space="preserve"> funded</w:t>
-      </w:r>
-      <w:r>
-        <w:rPr>
-          <w:rFonts w:ascii="Garamond" w:hAnsi="Garamond"/>
-          <w:bCs/>
-          <w:color w:val="000000" w:themeColor="text1"/>
-          <w:sz w:val="22"/>
-          <w:szCs w:val="22"/>
-          <w:lang w:val="en-GB"/>
-        </w:rPr>
-        <w:t xml:space="preserve"> interdisciplinary </w:t>
-      </w:r>
-      <w:hyperlink r:id="rId21" w:history="1">
-        <w:proofErr w:type="spellStart"/>
-        <w:r>
-          <w:rPr>
-            <w:rStyle w:val="Hyperlnk"/>
-            <w:rFonts w:ascii="Garamond" w:hAnsi="Garamond"/>
-            <w:bCs/>
-            <w:sz w:val="22"/>
-            <w:szCs w:val="22"/>
-            <w:lang w:val="en-GB"/>
-          </w:rPr>
-          <w:t>Pufendorf</w:t>
-        </w:r>
-        <w:proofErr w:type="spellEnd"/>
-        <w:r>
-          <w:rPr>
-            <w:rStyle w:val="Hyperlnk"/>
-            <w:rFonts w:ascii="Garamond" w:hAnsi="Garamond"/>
-            <w:bCs/>
-            <w:sz w:val="22"/>
-            <w:szCs w:val="22"/>
-            <w:lang w:val="en-GB"/>
-          </w:rPr>
-          <w:t xml:space="preserve"> Institute</w:t>
+          <w:t>Pufendorf Institute</w:t>
         </w:r>
       </w:hyperlink>
       <w:r>
@@ -5177,27 +4360,7 @@
           <w:szCs w:val="22"/>
           <w:lang w:val="en-GB"/>
         </w:rPr>
-        <w:t xml:space="preserve">2019-: Co-spokesperson of the Lund-Hamburg Helmholtz International Research Graduate school </w:t>
-      </w:r>
-      <w:r>
-        <w:rPr>
-          <w:rFonts w:ascii="Garamond" w:hAnsi="Garamond"/>
-          <w:color w:val="000000" w:themeColor="text1"/>
-          <w:sz w:val="22"/>
-          <w:szCs w:val="22"/>
-          <w:lang w:val="en-GB"/>
-        </w:rPr>
-        <w:t>HELIOS</w:t>
-      </w:r>
-      <w:r>
-        <w:rPr>
-          <w:rFonts w:ascii="Garamond" w:hAnsi="Garamond"/>
-          <w:color w:val="000000" w:themeColor="text1"/>
-          <w:sz w:val="22"/>
-          <w:szCs w:val="22"/>
-          <w:lang w:val="en-GB"/>
-        </w:rPr>
-        <w:t xml:space="preserve">, comprising all branches of physics working </w:t>
+        <w:t xml:space="preserve">2019-: Co-spokesperson of the Lund-Hamburg Helmholtz International Research Graduate school HELIOS, comprising all branches of physics working </w:t>
       </w:r>
       <w:r>
         <w:rPr>
@@ -5275,29 +4438,7 @@
           <w:szCs w:val="22"/>
           <w:lang w:val="en-GB"/>
         </w:rPr>
-        <w:t xml:space="preserve">Lund University responsible for the </w:t>
-      </w:r>
-      <w:proofErr w:type="spellStart"/>
-      <w:r>
-        <w:rPr>
-          <w:rFonts w:ascii="Garamond" w:hAnsi="Garamond"/>
-          <w:color w:val="000000" w:themeColor="text1"/>
-          <w:sz w:val="22"/>
-          <w:szCs w:val="22"/>
-          <w:lang w:val="en-GB"/>
-        </w:rPr>
-        <w:t>IPPOG</w:t>
-      </w:r>
-      <w:proofErr w:type="spellEnd"/>
-      <w:r>
-        <w:rPr>
-          <w:rFonts w:ascii="Garamond" w:hAnsi="Garamond"/>
-          <w:color w:val="000000" w:themeColor="text1"/>
-          <w:sz w:val="22"/>
-          <w:szCs w:val="22"/>
-          <w:lang w:val="en-GB"/>
-        </w:rPr>
-        <w:t xml:space="preserve"> Masterclasses in Particle Physics. In 2018 I started hosting the </w:t>
+        <w:t xml:space="preserve">Lund University responsible for the IPPOG Masterclasses in Particle Physics. In 2018 I started hosting the </w:t>
       </w:r>
       <w:hyperlink r:id="rId25" w:history="1">
         <w:r>
@@ -5348,8 +4489,8 @@
       <w:pPr>
         <w:jc w:val="both"/>
         <w:rPr>
-          <w:sz w:val="22"/>
-          <w:szCs w:val="22"/>
+          <w:sz w:val="12"/>
+          <w:szCs w:val="12"/>
         </w:rPr>
       </w:pPr>
     </w:p>
@@ -5426,29 +4567,7 @@
           <w:szCs w:val="22"/>
           <w:lang w:val="en-GB"/>
         </w:rPr>
-        <w:t xml:space="preserve"> Also, is this intro </w:t>
-      </w:r>
-      <w:proofErr w:type="spellStart"/>
-      <w:r>
-        <w:rPr>
-          <w:rFonts w:ascii="Garamond" w:hAnsi="Garamond"/>
-          <w:color w:val="FF0000"/>
-          <w:sz w:val="22"/>
-          <w:szCs w:val="22"/>
-          <w:lang w:val="en-GB"/>
-        </w:rPr>
-        <w:t>needed</w:t>
-      </w:r>
-      <w:proofErr w:type="spellEnd"/>
-      <w:r>
-        <w:rPr>
-          <w:rFonts w:ascii="Garamond" w:hAnsi="Garamond"/>
-          <w:color w:val="FF0000"/>
-          <w:sz w:val="22"/>
-          <w:szCs w:val="22"/>
-          <w:lang w:val="en-GB"/>
-        </w:rPr>
-        <w:t xml:space="preserve">? </w:t>
+        <w:t xml:space="preserve"> Also, is this intro needed? </w:t>
       </w:r>
     </w:p>
     <w:p>
@@ -5542,49 +4661,7 @@
           <w:szCs w:val="22"/>
           <w:lang w:val="en-GB"/>
         </w:rPr>
-        <w:t xml:space="preserve">Antonio </w:t>
-      </w:r>
-      <w:proofErr w:type="spellStart"/>
-      <w:r>
-        <w:rPr>
-          <w:rFonts w:ascii="Garamond" w:hAnsi="Garamond"/>
-          <w:color w:val="000000" w:themeColor="text1"/>
-          <w:sz w:val="22"/>
-          <w:szCs w:val="22"/>
-          <w:lang w:val="en-GB"/>
-        </w:rPr>
-        <w:t>Boveia</w:t>
-      </w:r>
-      <w:proofErr w:type="spellEnd"/>
-      <w:r>
-        <w:rPr>
-          <w:rFonts w:ascii="Garamond" w:hAnsi="Garamond"/>
-          <w:color w:val="000000" w:themeColor="text1"/>
-          <w:sz w:val="22"/>
-          <w:szCs w:val="22"/>
-          <w:lang w:val="en-GB"/>
-        </w:rPr>
-        <w:t xml:space="preserve">, </w:t>
-      </w:r>
-      <w:r>
-        <w:rPr>
-          <w:rFonts w:ascii="Garamond" w:hAnsi="Garamond"/>
-          <w:color w:val="000000" w:themeColor="text1"/>
-          <w:sz w:val="22"/>
-          <w:szCs w:val="22"/>
-          <w:lang w:val="en-GB"/>
-        </w:rPr>
-        <w:t>trigger and DM analyses</w:t>
-      </w:r>
-      <w:r>
-        <w:rPr>
-          <w:rFonts w:ascii="Garamond" w:hAnsi="Garamond"/>
-          <w:color w:val="000000" w:themeColor="text1"/>
-          <w:sz w:val="22"/>
-          <w:szCs w:val="22"/>
-          <w:lang w:val="en-GB"/>
-        </w:rPr>
-        <w:t>, Ohio State University, USA</w:t>
+        <w:t>Antonio Boveia, trigger and DM analyses, Ohio State University, USA</w:t>
       </w:r>
     </w:p>
     <w:p>
@@ -5642,27 +4719,15 @@
           <w:lang w:val="en-GB"/>
         </w:rPr>
       </w:pPr>
-      <w:proofErr w:type="spellStart"/>
-      <w:r>
-        <w:rPr>
-          <w:rFonts w:ascii="Garamond" w:hAnsi="Garamond"/>
-          <w:color w:val="000000" w:themeColor="text1"/>
-          <w:sz w:val="22"/>
-          <w:szCs w:val="22"/>
-          <w:lang w:val="en-GB"/>
-        </w:rPr>
-        <w:t>Tancredi</w:t>
-      </w:r>
-      <w:proofErr w:type="spellEnd"/>
-      <w:r>
-        <w:rPr>
-          <w:rFonts w:ascii="Garamond" w:hAnsi="Garamond"/>
-          <w:color w:val="000000" w:themeColor="text1"/>
-          <w:sz w:val="22"/>
-          <w:szCs w:val="22"/>
-          <w:lang w:val="en-GB"/>
-        </w:rPr>
-        <w:t xml:space="preserve"> Carli, jet performance and jet triggers, CERN, Switzerland</w:t>
+      <w:r>
+        <w:rPr>
+          <w:rFonts w:ascii="Garamond" w:hAnsi="Garamond"/>
+          <w:color w:val="000000" w:themeColor="text1"/>
+          <w:sz w:val="22"/>
+          <w:szCs w:val="22"/>
+          <w:lang w:val="en-GB"/>
+        </w:rPr>
+        <w:t>Tancredi Carli, jet performance and jet triggers, CERN, Switzerland</w:t>
       </w:r>
     </w:p>
     <w:p>
@@ -5676,69 +4741,15 @@
           <w:lang w:val="en-GB"/>
         </w:rPr>
       </w:pPr>
-      <w:proofErr w:type="spellStart"/>
-      <w:r>
-        <w:rPr>
-          <w:rFonts w:ascii="Garamond" w:hAnsi="Garamond"/>
-          <w:color w:val="000000" w:themeColor="text1"/>
-          <w:sz w:val="22"/>
-          <w:szCs w:val="22"/>
-          <w:lang w:val="en-GB"/>
-        </w:rPr>
-        <w:t>Torsten</w:t>
-      </w:r>
-      <w:proofErr w:type="spellEnd"/>
-      <w:r>
-        <w:rPr>
-          <w:rFonts w:ascii="Garamond" w:hAnsi="Garamond"/>
-          <w:color w:val="000000" w:themeColor="text1"/>
-          <w:sz w:val="22"/>
-          <w:szCs w:val="22"/>
-          <w:lang w:val="en-GB"/>
-        </w:rPr>
-        <w:t xml:space="preserve"> </w:t>
-      </w:r>
-      <w:proofErr w:type="spellStart"/>
-      <w:r>
-        <w:rPr>
-          <w:rFonts w:ascii="Garamond" w:hAnsi="Garamond"/>
-          <w:color w:val="000000" w:themeColor="text1"/>
-          <w:sz w:val="22"/>
-          <w:szCs w:val="22"/>
-          <w:lang w:val="en-GB"/>
-        </w:rPr>
-        <w:t>Akesson</w:t>
-      </w:r>
-      <w:proofErr w:type="spellEnd"/>
-      <w:r>
-        <w:rPr>
-          <w:rFonts w:ascii="Garamond" w:hAnsi="Garamond"/>
-          <w:color w:val="000000" w:themeColor="text1"/>
-          <w:sz w:val="22"/>
-          <w:szCs w:val="22"/>
-          <w:lang w:val="en-GB"/>
-        </w:rPr>
-        <w:t xml:space="preserve">, </w:t>
-      </w:r>
-      <w:r>
-        <w:rPr>
-          <w:rFonts w:ascii="Garamond" w:hAnsi="Garamond"/>
-          <w:color w:val="000000" w:themeColor="text1"/>
-          <w:sz w:val="22"/>
-          <w:szCs w:val="22"/>
-          <w:lang w:val="en-GB"/>
-        </w:rPr>
-        <w:t xml:space="preserve">non-WIMP </w:t>
-      </w:r>
-      <w:r>
-        <w:rPr>
-          <w:rFonts w:ascii="Garamond" w:hAnsi="Garamond"/>
-          <w:color w:val="000000" w:themeColor="text1"/>
-          <w:sz w:val="22"/>
-          <w:szCs w:val="22"/>
-          <w:lang w:val="en-GB"/>
-        </w:rPr>
-        <w:t>DM searches, Lund University, USA</w:t>
+      <w:r>
+        <w:rPr>
+          <w:rFonts w:ascii="Garamond" w:hAnsi="Garamond"/>
+          <w:color w:val="000000" w:themeColor="text1"/>
+          <w:sz w:val="22"/>
+          <w:szCs w:val="22"/>
+          <w:lang w:val="en-GB"/>
+        </w:rPr>
+        <w:t>Torsten Akesson, non-WIMP DM searches, Lund University, USA</w:t>
       </w:r>
     </w:p>
     <w:p>
@@ -5760,51 +4771,7 @@
           <w:szCs w:val="22"/>
           <w:lang w:val="en-GB"/>
         </w:rPr>
-        <w:t xml:space="preserve">Vladimir </w:t>
-      </w:r>
-      <w:proofErr w:type="spellStart"/>
-      <w:r>
-        <w:rPr>
-          <w:rFonts w:ascii="Garamond" w:hAnsi="Garamond"/>
-          <w:color w:val="000000" w:themeColor="text1"/>
-          <w:sz w:val="22"/>
-          <w:szCs w:val="22"/>
-          <w:lang w:val="en-GB"/>
-        </w:rPr>
-        <w:t>Gligorov</w:t>
-      </w:r>
-      <w:proofErr w:type="spellEnd"/>
-      <w:r>
-        <w:rPr>
-          <w:rFonts w:ascii="Garamond" w:hAnsi="Garamond"/>
-          <w:color w:val="000000" w:themeColor="text1"/>
-          <w:sz w:val="22"/>
-          <w:szCs w:val="22"/>
-          <w:lang w:val="en-GB"/>
-        </w:rPr>
-        <w:t xml:space="preserve">, interdisciplinary implications of real-time analysis, </w:t>
-      </w:r>
-      <w:proofErr w:type="spellStart"/>
-      <w:r>
-        <w:rPr>
-          <w:rFonts w:ascii="Garamond" w:hAnsi="Garamond"/>
-          <w:color w:val="000000" w:themeColor="text1"/>
-          <w:sz w:val="22"/>
-          <w:szCs w:val="22"/>
-          <w:lang w:val="en-GB"/>
-        </w:rPr>
-        <w:t>LPNHE</w:t>
-      </w:r>
-      <w:proofErr w:type="spellEnd"/>
-      <w:r>
-        <w:rPr>
-          <w:rFonts w:ascii="Garamond" w:hAnsi="Garamond"/>
-          <w:color w:val="000000" w:themeColor="text1"/>
-          <w:sz w:val="22"/>
-          <w:szCs w:val="22"/>
-          <w:lang w:val="en-GB"/>
-        </w:rPr>
-        <w:t xml:space="preserve"> and Sorbonne, France</w:t>
+        <w:t>Vladimir Gligorov, interdisciplinary implications of real-time analysis, LPNHE and Sorbonne, France</w:t>
       </w:r>
     </w:p>
     <w:p>
@@ -5923,29 +4890,7 @@
           <w:szCs w:val="18"/>
           <w:lang w:val="en-US"/>
         </w:rPr>
-        <w:t xml:space="preserve">press release about </w:t>
-      </w:r>
-      <w:proofErr w:type="spellStart"/>
-      <w:r>
-        <w:rPr>
-          <w:rFonts w:ascii="Garamond" w:hAnsi="Garamond" w:cs="Times"/>
-          <w:color w:val="000000" w:themeColor="text1"/>
-          <w:sz w:val="18"/>
-          <w:szCs w:val="18"/>
-          <w:lang w:val="en-US"/>
-        </w:rPr>
-        <w:t>DARKJETS</w:t>
-      </w:r>
-      <w:proofErr w:type="spellEnd"/>
-      <w:r>
-        <w:rPr>
-          <w:rFonts w:ascii="Garamond" w:hAnsi="Garamond" w:cs="Times"/>
-          <w:color w:val="000000" w:themeColor="text1"/>
-          <w:sz w:val="18"/>
-          <w:szCs w:val="18"/>
-          <w:lang w:val="en-US"/>
-        </w:rPr>
-        <w:t xml:space="preserve"> and its team, see</w:t>
+        <w:t>press release about DARKJETS and its team, see</w:t>
       </w:r>
       <w:r>
         <w:rPr>
@@ -5987,37 +4932,7 @@
           <w:szCs w:val="18"/>
           <w:lang w:val="en-US"/>
         </w:rPr>
-        <w:t xml:space="preserve"> </w:t>
-      </w:r>
-      <w:r>
-        <w:rPr>
-          <w:rFonts w:ascii="Garamond" w:hAnsi="Garamond" w:cs="Times"/>
-          <w:color w:val="000000" w:themeColor="text1"/>
-          <w:sz w:val="18"/>
-          <w:szCs w:val="18"/>
-          <w:lang w:val="en-US"/>
-        </w:rPr>
-        <w:t>For an interview in</w:t>
-      </w:r>
-      <w:r>
-        <w:rPr>
-          <w:rFonts w:ascii="Garamond" w:hAnsi="Garamond" w:cs="Times"/>
-          <w:color w:val="000000" w:themeColor="text1"/>
-          <w:sz w:val="18"/>
-          <w:szCs w:val="18"/>
-          <w:lang w:val="en-US"/>
-        </w:rPr>
-        <w:t xml:space="preserve"> Italian</w:t>
-      </w:r>
-      <w:r>
-        <w:rPr>
-          <w:rFonts w:ascii="Garamond" w:hAnsi="Garamond" w:cs="Times"/>
-          <w:color w:val="000000" w:themeColor="text1"/>
-          <w:sz w:val="18"/>
-          <w:szCs w:val="18"/>
-          <w:lang w:val="en-US"/>
-        </w:rPr>
-        <w:t xml:space="preserve"> see </w:t>
+        <w:t xml:space="preserve"> For an interview in Italian see </w:t>
       </w:r>
       <w:hyperlink r:id="rId2" w:history="1">
         <w:r>
@@ -6039,17 +4954,7 @@
           <w:szCs w:val="18"/>
           <w:lang w:val="en-US"/>
         </w:rPr>
-        <w:t xml:space="preserve">. </w:t>
-      </w:r>
-      <w:r>
-        <w:rPr>
-          <w:rFonts w:ascii="Garamond" w:hAnsi="Garamond" w:cs="Times"/>
-          <w:color w:val="000000" w:themeColor="text1"/>
-          <w:sz w:val="18"/>
-          <w:szCs w:val="18"/>
-          <w:lang w:val="en-US"/>
-        </w:rPr>
-        <w:t xml:space="preserve"> </w:t>
+        <w:t xml:space="preserve">.  </w:t>
       </w:r>
     </w:p>
   </w:footnote>
@@ -6090,25 +4995,7 @@
         <w:color w:val="000000" w:themeColor="text1"/>
         <w:lang w:val="en-US"/>
       </w:rPr>
-      <w:t xml:space="preserve">Doglioni – </w:t>
-    </w:r>
-    <w:proofErr w:type="spellStart"/>
-    <w:r>
-      <w:rPr>
-        <w:rFonts w:ascii="Garamond" w:hAnsi="Garamond"/>
-        <w:color w:val="000000" w:themeColor="text1"/>
-        <w:lang w:val="en-US"/>
-      </w:rPr>
-      <w:t>REALDARK</w:t>
-    </w:r>
-    <w:proofErr w:type="spellEnd"/>
-    <w:r>
-      <w:rPr>
-        <w:rFonts w:ascii="Garamond" w:hAnsi="Garamond"/>
-        <w:color w:val="000000" w:themeColor="text1"/>
-        <w:lang w:val="en-US"/>
-      </w:rPr>
-      <w:t xml:space="preserve"> - </w:t>
+      <w:t xml:space="preserve">Doglioni – REALDARK - </w:t>
     </w:r>
     <w:r>
       <w:rPr>
@@ -6644,6 +5531,7 @@
   <w:style w:type="character" w:default="1" w:styleId="Standardstycketeckensnitt">
     <w:name w:val="Default Paragraph Font"/>
     <w:uiPriority w:val="1"/>
+    <w:semiHidden/>
     <w:unhideWhenUsed/>
   </w:style>
   <w:style w:type="table" w:default="1" w:styleId="Normaltabell">
@@ -7098,7 +5986,7 @@
 </file>
 
 <file path=customXml/itemProps1.xml><?xml version="1.0" encoding="utf-8"?>
-<ds:datastoreItem xmlns:ds="http://schemas.openxmlformats.org/officeDocument/2006/customXml" ds:itemID="{A990785D-EB97-CE4D-AD82-96C40943EDC0}">
+<ds:datastoreItem xmlns:ds="http://schemas.openxmlformats.org/officeDocument/2006/customXml" ds:itemID="{D662FAC7-B6D4-064D-85AB-087CF3C0173C}">
   <ds:schemaRefs>
     <ds:schemaRef ds:uri="http://schemas.openxmlformats.org/officeDocument/2006/bibliography"/>
   </ds:schemaRefs>

</xml_diff>

<commit_message>
initial edits on B2 by AB, work on B1 extras
</commit_message>
<xml_diff>
--- a/CV/CV_Consolidator_Doglioni_combined.docx
+++ b/CV/CV_Consolidator_Doglioni_combined.docx
@@ -16,15 +16,96 @@
       </w:pPr>
       <w:r>
         <w:rPr>
+          <w:rFonts w:ascii="Garamond" w:hAnsi="Garamond"/>
+          <w:bCs/>
+          <w:i/>
+          <w:iCs/>
           <w:noProof/>
+          <w:color w:val="0070C0"/>
+          <w:sz w:val="22"/>
+          <w:szCs w:val="22"/>
+          <w:lang w:val="en-GB"/>
+        </w:rPr>
+        <mc:AlternateContent>
+          <mc:Choice Requires="wps">
+            <w:drawing>
+              <wp:anchor distT="0" distB="0" distL="114300" distR="114300" simplePos="0" relativeHeight="251659264" behindDoc="0" locked="0" layoutInCell="1" allowOverlap="1" wp14:anchorId="48B162C5" wp14:editId="74BC0B00">
+                <wp:simplePos x="0" y="0"/>
+                <wp:positionH relativeFrom="column">
+                  <wp:posOffset>12065</wp:posOffset>
+                </wp:positionH>
+                <wp:positionV relativeFrom="paragraph">
+                  <wp:posOffset>-104916</wp:posOffset>
+                </wp:positionV>
+                <wp:extent cx="6097265" cy="45719"/>
+                <wp:effectExtent l="0" t="0" r="24765" b="18415"/>
+                <wp:wrapNone/>
+                <wp:docPr id="3" name="Rak pil 3"/>
+                <wp:cNvGraphicFramePr/>
+                <a:graphic xmlns:a="http://schemas.openxmlformats.org/drawingml/2006/main">
+                  <a:graphicData uri="http://schemas.microsoft.com/office/word/2010/wordprocessingShape">
+                    <wps:wsp>
+                      <wps:cNvCnPr/>
+                      <wps:spPr>
+                        <a:xfrm>
+                          <a:off x="0" y="0"/>
+                          <a:ext cx="6097265" cy="45719"/>
+                        </a:xfrm>
+                        <a:prstGeom prst="straightConnector1">
+                          <a:avLst/>
+                        </a:prstGeom>
+                      </wps:spPr>
+                      <wps:style>
+                        <a:lnRef idx="1">
+                          <a:schemeClr val="dk1"/>
+                        </a:lnRef>
+                        <a:fillRef idx="0">
+                          <a:schemeClr val="dk1"/>
+                        </a:fillRef>
+                        <a:effectRef idx="0">
+                          <a:schemeClr val="dk1"/>
+                        </a:effectRef>
+                        <a:fontRef idx="minor">
+                          <a:schemeClr val="tx1"/>
+                        </a:fontRef>
+                      </wps:style>
+                      <wps:bodyPr/>
+                    </wps:wsp>
+                  </a:graphicData>
+                </a:graphic>
+                <wp14:sizeRelH relativeFrom="margin">
+                  <wp14:pctWidth>0</wp14:pctWidth>
+                </wp14:sizeRelH>
+                <wp14:sizeRelV relativeFrom="margin">
+                  <wp14:pctHeight>0</wp14:pctHeight>
+                </wp14:sizeRelV>
+              </wp:anchor>
+            </w:drawing>
+          </mc:Choice>
+          <mc:Fallback>
+            <w:pict>
+              <v:shapetype w14:anchorId="05E2835F" id="_x0000_t32" coordsize="21600,21600" o:spt="32" o:oned="t" path="m,l21600,21600e" filled="f">
+                <v:path arrowok="t" fillok="f" o:connecttype="none"/>
+                <o:lock v:ext="edit" shapetype="t"/>
+              </v:shapetype>
+              <v:shape id="Rak pil 3" o:spid="_x0000_s1026" type="#_x0000_t32" style="position:absolute;margin-left:.95pt;margin-top:-8.25pt;width:480.1pt;height:3.6pt;z-index:251659264;visibility:visible;mso-wrap-style:square;mso-width-percent:0;mso-height-percent:0;mso-wrap-distance-left:9pt;mso-wrap-distance-top:0;mso-wrap-distance-right:9pt;mso-wrap-distance-bottom:0;mso-position-horizontal:absolute;mso-position-horizontal-relative:text;mso-position-vertical:absolute;mso-position-vertical-relative:text;mso-width-percent:0;mso-height-percent:0;mso-width-relative:margin;mso-height-relative:margin" o:gfxdata="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" strokecolor="black [3200]" strokeweight=".5pt">
+                <v:stroke joinstyle="miter"/>
+              </v:shape>
+            </w:pict>
+          </mc:Fallback>
+        </mc:AlternateContent>
+      </w:r>
+      <w:r>
+        <w:rPr>
+          <w:noProof/>
           <w:sz w:val="22"/>
           <w:szCs w:val="22"/>
         </w:rPr>
         <w:drawing>
-          <wp:anchor distT="0" distB="0" distL="114300" distR="114300" simplePos="0" relativeHeight="251658240" behindDoc="0" locked="0" layoutInCell="1" allowOverlap="1" wp14:anchorId="0247ADFC" wp14:editId="45A271E8">
+          <wp:anchor distT="0" distB="0" distL="114300" distR="114300" simplePos="0" relativeHeight="251658240" behindDoc="0" locked="0" layoutInCell="1" allowOverlap="1" wp14:anchorId="0247ADFC" wp14:editId="5B731D45">
             <wp:simplePos x="0" y="0"/>
             <wp:positionH relativeFrom="column">
-              <wp:posOffset>4874895</wp:posOffset>
+              <wp:posOffset>5008538</wp:posOffset>
             </wp:positionH>
             <wp:positionV relativeFrom="paragraph">
               <wp:posOffset>0</wp:posOffset>
@@ -98,16 +179,29 @@
         </w:rPr>
         <w:t xml:space="preserve">Caterina Doglioni </w:t>
       </w:r>
-      <w:r>
-        <w:rPr>
-          <w:rFonts w:ascii="Garamond" w:hAnsi="Garamond"/>
-          <w:bCs/>
-          <w:color w:val="000000" w:themeColor="text1"/>
-          <w:sz w:val="22"/>
-          <w:szCs w:val="22"/>
-          <w:lang w:val="en-GB"/>
-        </w:rPr>
-        <w:t xml:space="preserve">Dr., </w:t>
+      <w:proofErr w:type="spellStart"/>
+      <w:r>
+        <w:rPr>
+          <w:rFonts w:ascii="Garamond" w:hAnsi="Garamond"/>
+          <w:bCs/>
+          <w:color w:val="000000" w:themeColor="text1"/>
+          <w:sz w:val="22"/>
+          <w:szCs w:val="22"/>
+          <w:lang w:val="en-GB"/>
+        </w:rPr>
+        <w:t>Dr.</w:t>
+      </w:r>
+      <w:proofErr w:type="spellEnd"/>
+      <w:r>
+        <w:rPr>
+          <w:rFonts w:ascii="Garamond" w:hAnsi="Garamond"/>
+          <w:bCs/>
+          <w:color w:val="000000" w:themeColor="text1"/>
+          <w:sz w:val="22"/>
+          <w:szCs w:val="22"/>
+          <w:lang w:val="en-GB"/>
+        </w:rPr>
+        <w:t xml:space="preserve">, </w:t>
       </w:r>
       <w:r>
         <w:rPr>
@@ -133,9 +227,10 @@
           <w:color w:val="000000"/>
           <w:sz w:val="22"/>
           <w:szCs w:val="22"/>
-          <w:lang w:val="en-GB"/>
+          <w:lang w:val="en-US"/>
         </w:rPr>
       </w:pPr>
+      <w:proofErr w:type="spellStart"/>
       <w:r>
         <w:rPr>
           <w:rFonts w:ascii="Garamond" w:hAnsi="Garamond"/>
@@ -144,17 +239,50 @@
           <w:szCs w:val="22"/>
           <w:lang w:val="en-GB"/>
         </w:rPr>
-        <w:t xml:space="preserve">ORCID ID: </w:t>
-      </w:r>
-      <w:r>
-        <w:rPr>
-          <w:rFonts w:ascii="Garamond" w:hAnsi="Garamond"/>
-          <w:color w:val="FF0000"/>
-          <w:sz w:val="22"/>
-          <w:szCs w:val="22"/>
-          <w:lang w:val="en-GB"/>
-        </w:rPr>
-        <w:t>[ADD ORCID ID]</w:t>
+        <w:t>ORCID</w:t>
+      </w:r>
+      <w:proofErr w:type="spellEnd"/>
+      <w:r>
+        <w:rPr>
+          <w:rFonts w:ascii="Garamond" w:hAnsi="Garamond"/>
+          <w:color w:val="000000"/>
+          <w:sz w:val="22"/>
+          <w:szCs w:val="22"/>
+          <w:lang w:val="en-GB"/>
+        </w:rPr>
+        <w:t xml:space="preserve"> ID</w:t>
+      </w:r>
+      <w:r>
+        <w:rPr>
+          <w:rFonts w:ascii="Garamond" w:hAnsi="Garamond"/>
+          <w:color w:val="000000"/>
+          <w:sz w:val="22"/>
+          <w:szCs w:val="22"/>
+          <w:lang w:val="en-GB"/>
+        </w:rPr>
+        <w:t xml:space="preserve">: </w:t>
+      </w:r>
+      <w:hyperlink r:id="rId9" w:history="1">
+        <w:r>
+          <w:rPr>
+            <w:rStyle w:val="Hyperlnk"/>
+            <w:rFonts w:ascii="Garamond" w:hAnsi="Garamond"/>
+            <w:sz w:val="22"/>
+            <w:szCs w:val="22"/>
+            <w:lang w:val="en-US"/>
+          </w:rPr>
+          <w:t>https://orcid.org/0000-0002-1509-0390</w:t>
+        </w:r>
+      </w:hyperlink>
+      <w:r>
+        <w:rPr>
+          <w:rFonts w:ascii="Garamond" w:hAnsi="Garamond"/>
+          <w:color w:val="000000"/>
+          <w:sz w:val="22"/>
+          <w:szCs w:val="22"/>
+          <w:lang w:val="en-US"/>
+        </w:rPr>
+        <w:t xml:space="preserve"> </w:t>
       </w:r>
     </w:p>
     <w:p>
@@ -175,7 +303,7 @@
         </w:rPr>
         <w:t xml:space="preserve">e-mail: </w:t>
       </w:r>
-      <w:hyperlink r:id="rId9" w:history="1">
+      <w:hyperlink r:id="rId10" w:history="1">
         <w:r>
           <w:rPr>
             <w:color w:val="000000" w:themeColor="text1"/>
@@ -183,7 +311,25 @@
             <w:szCs w:val="22"/>
             <w:lang w:val="en-US"/>
           </w:rPr>
-          <w:t>caterina.doglioni@hep.lu.se</w:t>
+          <w:t>caterina.doglioni@hep.lu.</w:t>
+        </w:r>
+        <w:r>
+          <w:rPr>
+            <w:color w:val="000000" w:themeColor="text1"/>
+            <w:sz w:val="22"/>
+            <w:szCs w:val="22"/>
+            <w:lang w:val="en-US"/>
+          </w:rPr>
+          <w:t>s</w:t>
+        </w:r>
+        <w:r>
+          <w:rPr>
+            <w:color w:val="000000" w:themeColor="text1"/>
+            <w:sz w:val="22"/>
+            <w:szCs w:val="22"/>
+            <w:lang w:val="en-US"/>
+          </w:rPr>
+          <w:t>e</w:t>
         </w:r>
       </w:hyperlink>
       <w:r>
@@ -194,7 +340,49 @@
           <w:szCs w:val="22"/>
           <w:lang w:val="en-GB"/>
         </w:rPr>
-        <w:t>, telephone: +46 (0) 46-22 27695</w:t>
+        <w:t xml:space="preserve">, </w:t>
+      </w:r>
+      <w:r>
+        <w:rPr>
+          <w:rFonts w:ascii="Garamond" w:hAnsi="Garamond"/>
+          <w:color w:val="000000" w:themeColor="text1"/>
+          <w:sz w:val="22"/>
+          <w:szCs w:val="22"/>
+          <w:lang w:val="en-GB"/>
+        </w:rPr>
+        <w:t>website</w:t>
+      </w:r>
+      <w:r>
+        <w:rPr>
+          <w:rFonts w:ascii="Garamond" w:hAnsi="Garamond"/>
+          <w:color w:val="000000" w:themeColor="text1"/>
+          <w:sz w:val="22"/>
+          <w:szCs w:val="22"/>
+          <w:lang w:val="en-GB"/>
+        </w:rPr>
+        <w:t xml:space="preserve">: </w:t>
+      </w:r>
+      <w:hyperlink r:id="rId11" w:history="1">
+        <w:r>
+          <w:rPr>
+            <w:rStyle w:val="Hyperlnk"/>
+            <w:rFonts w:ascii="Garamond" w:hAnsi="Garamond"/>
+            <w:sz w:val="22"/>
+            <w:szCs w:val="22"/>
+            <w:lang w:val="en-GB"/>
+          </w:rPr>
+          <w:t>http://www.hep.lu.se/staff/doglioni/</w:t>
+        </w:r>
+      </w:hyperlink>
+      <w:r>
+        <w:rPr>
+          <w:rFonts w:ascii="Garamond" w:hAnsi="Garamond"/>
+          <w:color w:val="000000" w:themeColor="text1"/>
+          <w:sz w:val="22"/>
+          <w:szCs w:val="22"/>
+          <w:lang w:val="en-GB"/>
+        </w:rPr>
+        <w:t xml:space="preserve"> </w:t>
       </w:r>
       <w:r>
         <w:rPr>
@@ -235,14 +423,12 @@
           <w:lang w:val="en-GB"/>
         </w:rPr>
       </w:pPr>
-      <w:bookmarkStart w:id="0" w:name="_GoBack"/>
-      <w:bookmarkEnd w:id="0"/>
       <w:r>
         <w:rPr>
           <w:rFonts w:ascii="Garamond" w:hAnsi="Garamond"/>
           <w:color w:val="000000"/>
-          <w:sz w:val="22"/>
-          <w:szCs w:val="22"/>
+          <w:sz w:val="10"/>
+          <w:szCs w:val="10"/>
           <w:lang w:val="en-US"/>
         </w:rPr>
         <w:br/>
@@ -271,8 +457,8 @@
           <w:i/>
           <w:iCs/>
           <w:color w:val="0070C0"/>
-          <w:sz w:val="22"/>
-          <w:szCs w:val="22"/>
+          <w:sz w:val="10"/>
+          <w:szCs w:val="10"/>
           <w:lang w:val="en-GB"/>
         </w:rPr>
       </w:pPr>
@@ -340,6 +526,18 @@
           <w:lang w:val="en-US"/>
         </w:rPr>
         <w:br/>
+      </w:r>
+      <w:r>
+        <w:rPr>
+          <w:rFonts w:ascii="Garamond" w:hAnsi="Garamond"/>
+          <w:bCs/>
+          <w:i/>
+          <w:iCs/>
+          <w:color w:val="0070C0"/>
+          <w:sz w:val="10"/>
+          <w:szCs w:val="10"/>
+          <w:lang w:val="en-US"/>
+        </w:rPr>
         <w:t xml:space="preserve"> </w:t>
       </w:r>
     </w:p>
@@ -409,6 +607,7 @@
         </w:rPr>
         <w:t xml:space="preserve"> </w:t>
       </w:r>
+      <w:proofErr w:type="spellStart"/>
       <w:r>
         <w:rPr>
           <w:rFonts w:ascii="Garamond" w:hAnsi="Garamond"/>
@@ -417,7 +616,84 @@
           <w:szCs w:val="22"/>
           <w:lang w:val="it-IT"/>
         </w:rPr>
-        <w:t xml:space="preserve">Undergraduate studies: Universita’ di Roma ’Sapienza’, Italy.  </w:t>
+        <w:t>Undergraduate</w:t>
+      </w:r>
+      <w:proofErr w:type="spellEnd"/>
+      <w:r>
+        <w:rPr>
+          <w:rFonts w:ascii="Garamond" w:hAnsi="Garamond"/>
+          <w:color w:val="000000" w:themeColor="text1"/>
+          <w:sz w:val="22"/>
+          <w:szCs w:val="22"/>
+          <w:lang w:val="it-IT"/>
+        </w:rPr>
+        <w:t xml:space="preserve"> </w:t>
+      </w:r>
+      <w:proofErr w:type="spellStart"/>
+      <w:r>
+        <w:rPr>
+          <w:rFonts w:ascii="Garamond" w:hAnsi="Garamond"/>
+          <w:color w:val="000000" w:themeColor="text1"/>
+          <w:sz w:val="22"/>
+          <w:szCs w:val="22"/>
+          <w:lang w:val="it-IT"/>
+        </w:rPr>
+        <w:t>studies</w:t>
+      </w:r>
+      <w:proofErr w:type="spellEnd"/>
+      <w:r>
+        <w:rPr>
+          <w:rFonts w:ascii="Garamond" w:hAnsi="Garamond"/>
+          <w:color w:val="000000" w:themeColor="text1"/>
+          <w:sz w:val="22"/>
+          <w:szCs w:val="22"/>
+          <w:lang w:val="it-IT"/>
+        </w:rPr>
+        <w:t xml:space="preserve">: </w:t>
+      </w:r>
+      <w:proofErr w:type="spellStart"/>
+      <w:r>
+        <w:rPr>
+          <w:rFonts w:ascii="Garamond" w:hAnsi="Garamond"/>
+          <w:color w:val="000000" w:themeColor="text1"/>
+          <w:sz w:val="22"/>
+          <w:szCs w:val="22"/>
+          <w:lang w:val="it-IT"/>
+        </w:rPr>
+        <w:t>Universita’</w:t>
+      </w:r>
+      <w:proofErr w:type="spellEnd"/>
+      <w:r>
+        <w:rPr>
+          <w:rFonts w:ascii="Garamond" w:hAnsi="Garamond"/>
+          <w:color w:val="000000" w:themeColor="text1"/>
+          <w:sz w:val="22"/>
+          <w:szCs w:val="22"/>
+          <w:lang w:val="it-IT"/>
+        </w:rPr>
+        <w:t xml:space="preserve"> di Roma ’Sapienza’, </w:t>
+      </w:r>
+      <w:proofErr w:type="spellStart"/>
+      <w:r>
+        <w:rPr>
+          <w:rFonts w:ascii="Garamond" w:hAnsi="Garamond"/>
+          <w:color w:val="000000" w:themeColor="text1"/>
+          <w:sz w:val="22"/>
+          <w:szCs w:val="22"/>
+          <w:lang w:val="it-IT"/>
+        </w:rPr>
+        <w:t>Italy</w:t>
+      </w:r>
+      <w:proofErr w:type="spellEnd"/>
+      <w:r>
+        <w:rPr>
+          <w:rFonts w:ascii="Garamond" w:hAnsi="Garamond"/>
+          <w:color w:val="000000" w:themeColor="text1"/>
+          <w:sz w:val="22"/>
+          <w:szCs w:val="22"/>
+          <w:lang w:val="it-IT"/>
+        </w:rPr>
+        <w:t xml:space="preserve">.  </w:t>
       </w:r>
     </w:p>
     <w:p>
@@ -666,7 +942,7 @@
         </w:rPr>
         <w:t xml:space="preserve">(see </w:t>
       </w:r>
-      <w:hyperlink r:id="rId10" w:history="1">
+      <w:hyperlink r:id="rId12" w:history="1">
         <w:r>
           <w:rPr>
             <w:rStyle w:val="Hyperlnk"/>
@@ -824,7 +1100,7 @@
         </w:rPr>
         <w:t xml:space="preserve"> </w:t>
       </w:r>
-      <w:hyperlink r:id="rId11" w:history="1">
+      <w:hyperlink r:id="rId13" w:history="1">
         <w:r>
           <w:rPr>
             <w:rStyle w:val="Hyperlnk"/>
@@ -915,10 +1191,11 @@
       <w:r>
         <w:rPr>
           <w:rFonts w:ascii="Garamond" w:hAnsi="Garamond"/>
-          <w:color w:val="000000"/>
-          <w:sz w:val="22"/>
-          <w:szCs w:val="22"/>
-          <w:lang w:val="en-US"/>
+          <w:b/>
+          <w:color w:val="0070C0"/>
+          <w:sz w:val="10"/>
+          <w:szCs w:val="10"/>
+          <w:lang w:val="en-GB"/>
         </w:rPr>
         <w:br/>
       </w:r>
@@ -1005,7 +1282,19 @@
           <w:szCs w:val="22"/>
           <w:lang w:val="en-GB"/>
         </w:rPr>
-        <w:t>Senior research and teaching assistant (Maître-ass</w:t>
+        <w:t>Senior research and teaching assistant (Maître-</w:t>
+      </w:r>
+      <w:proofErr w:type="spellStart"/>
+      <w:r>
+        <w:rPr>
+          <w:rFonts w:ascii="Garamond" w:hAnsi="Garamond"/>
+          <w:bCs/>
+          <w:color w:val="000000" w:themeColor="text1"/>
+          <w:sz w:val="22"/>
+          <w:szCs w:val="22"/>
+          <w:lang w:val="en-GB"/>
+        </w:rPr>
+        <w:t>ass</w:t>
       </w:r>
       <w:r>
         <w:rPr>
@@ -1018,6 +1307,7 @@
         </w:rPr>
         <w:t>istante</w:t>
       </w:r>
+      <w:proofErr w:type="spellEnd"/>
       <w:r>
         <w:rPr>
           <w:rFonts w:ascii="Garamond" w:hAnsi="Garamond"/>
@@ -1491,18 +1781,61 @@
         </w:rPr>
         <w:t xml:space="preserve">the </w:t>
       </w:r>
-      <w:r>
-        <w:rPr>
-          <w:rFonts w:ascii="Garamond" w:hAnsi="Garamond"/>
-          <w:bCs/>
-          <w:i/>
-          <w:iCs/>
-          <w:color w:val="000000" w:themeColor="text1"/>
-          <w:sz w:val="22"/>
-          <w:szCs w:val="22"/>
-          <w:lang w:val="en-US"/>
-        </w:rPr>
-        <w:t xml:space="preserve">DARKJETS ERC StG </w:t>
+      <w:proofErr w:type="spellStart"/>
+      <w:r>
+        <w:rPr>
+          <w:rFonts w:ascii="Garamond" w:hAnsi="Garamond"/>
+          <w:bCs/>
+          <w:i/>
+          <w:iCs/>
+          <w:color w:val="000000" w:themeColor="text1"/>
+          <w:sz w:val="22"/>
+          <w:szCs w:val="22"/>
+          <w:lang w:val="en-US"/>
+        </w:rPr>
+        <w:t>DARKJETS</w:t>
+      </w:r>
+      <w:proofErr w:type="spellEnd"/>
+      <w:r>
+        <w:rPr>
+          <w:rFonts w:ascii="Garamond" w:hAnsi="Garamond"/>
+          <w:bCs/>
+          <w:i/>
+          <w:iCs/>
+          <w:color w:val="000000" w:themeColor="text1"/>
+          <w:sz w:val="22"/>
+          <w:szCs w:val="22"/>
+          <w:lang w:val="en-US"/>
+        </w:rPr>
+        <w:t xml:space="preserve"> ERC </w:t>
+      </w:r>
+      <w:proofErr w:type="spellStart"/>
+      <w:r>
+        <w:rPr>
+          <w:rFonts w:ascii="Garamond" w:hAnsi="Garamond"/>
+          <w:bCs/>
+          <w:i/>
+          <w:iCs/>
+          <w:color w:val="000000" w:themeColor="text1"/>
+          <w:sz w:val="22"/>
+          <w:szCs w:val="22"/>
+          <w:lang w:val="en-US"/>
+        </w:rPr>
+        <w:t>StG</w:t>
+      </w:r>
+      <w:proofErr w:type="spellEnd"/>
+      <w:r>
+        <w:rPr>
+          <w:rFonts w:ascii="Garamond" w:hAnsi="Garamond"/>
+          <w:bCs/>
+          <w:i/>
+          <w:iCs/>
+          <w:color w:val="000000" w:themeColor="text1"/>
+          <w:sz w:val="22"/>
+          <w:szCs w:val="22"/>
+          <w:lang w:val="en-US"/>
+        </w:rPr>
+        <w:t xml:space="preserve"> </w:t>
       </w:r>
       <w:r>
         <w:rPr>
@@ -1567,7 +1900,63 @@
           <w:szCs w:val="22"/>
           <w:lang w:val="en-US"/>
         </w:rPr>
-        <w:t xml:space="preserve"> with the REALDARK CoG research program.  </w:t>
+        <w:t xml:space="preserve"> with the </w:t>
+      </w:r>
+      <w:proofErr w:type="spellStart"/>
+      <w:r>
+        <w:rPr>
+          <w:rFonts w:ascii="Garamond" w:hAnsi="Garamond"/>
+          <w:bCs/>
+          <w:i/>
+          <w:iCs/>
+          <w:color w:val="000000" w:themeColor="text1"/>
+          <w:sz w:val="22"/>
+          <w:szCs w:val="22"/>
+          <w:lang w:val="en-US"/>
+        </w:rPr>
+        <w:t>REALDARK</w:t>
+      </w:r>
+      <w:proofErr w:type="spellEnd"/>
+      <w:r>
+        <w:rPr>
+          <w:rFonts w:ascii="Garamond" w:hAnsi="Garamond"/>
+          <w:bCs/>
+          <w:i/>
+          <w:iCs/>
+          <w:color w:val="000000" w:themeColor="text1"/>
+          <w:sz w:val="22"/>
+          <w:szCs w:val="22"/>
+          <w:lang w:val="en-US"/>
+        </w:rPr>
+        <w:t xml:space="preserve"> </w:t>
+      </w:r>
+      <w:proofErr w:type="spellStart"/>
+      <w:r>
+        <w:rPr>
+          <w:rFonts w:ascii="Garamond" w:hAnsi="Garamond"/>
+          <w:bCs/>
+          <w:i/>
+          <w:iCs/>
+          <w:color w:val="000000" w:themeColor="text1"/>
+          <w:sz w:val="22"/>
+          <w:szCs w:val="22"/>
+          <w:lang w:val="en-US"/>
+        </w:rPr>
+        <w:t>CoG</w:t>
+      </w:r>
+      <w:proofErr w:type="spellEnd"/>
+      <w:r>
+        <w:rPr>
+          <w:rFonts w:ascii="Garamond" w:hAnsi="Garamond"/>
+          <w:bCs/>
+          <w:i/>
+          <w:iCs/>
+          <w:color w:val="000000" w:themeColor="text1"/>
+          <w:sz w:val="22"/>
+          <w:szCs w:val="22"/>
+          <w:lang w:val="en-US"/>
+        </w:rPr>
+        <w:t xml:space="preserve"> research program.  </w:t>
       </w:r>
       <w:r>
         <w:rPr>
@@ -1594,8 +1983,8 @@
           <w:rFonts w:ascii="Garamond" w:hAnsi="Garamond"/>
           <w:b/>
           <w:color w:val="0070C0"/>
-          <w:sz w:val="12"/>
-          <w:szCs w:val="12"/>
+          <w:sz w:val="10"/>
+          <w:szCs w:val="10"/>
           <w:lang w:val="en-GB"/>
         </w:rPr>
       </w:pPr>
@@ -1664,7 +2053,31 @@
           <w:szCs w:val="22"/>
           <w:lang w:val="en-GB"/>
         </w:rPr>
-        <w:t>Senior University Lecturer (Lektor)</w:t>
+        <w:t>Senior University Lecturer (</w:t>
+      </w:r>
+      <w:proofErr w:type="spellStart"/>
+      <w:r>
+        <w:rPr>
+          <w:rFonts w:ascii="Garamond" w:hAnsi="Garamond"/>
+          <w:bCs/>
+          <w:color w:val="000000" w:themeColor="text1"/>
+          <w:sz w:val="22"/>
+          <w:szCs w:val="22"/>
+          <w:lang w:val="en-GB"/>
+        </w:rPr>
+        <w:t>Lektor</w:t>
+      </w:r>
+      <w:proofErr w:type="spellEnd"/>
+      <w:r>
+        <w:rPr>
+          <w:rFonts w:ascii="Garamond" w:hAnsi="Garamond"/>
+          <w:bCs/>
+          <w:color w:val="000000" w:themeColor="text1"/>
+          <w:sz w:val="22"/>
+          <w:szCs w:val="22"/>
+          <w:lang w:val="en-GB"/>
+        </w:rPr>
+        <w:t>)</w:t>
       </w:r>
       <w:r>
         <w:rPr>
@@ -1709,12 +2122,11 @@
         <w:jc w:val="both"/>
         <w:rPr>
           <w:rFonts w:ascii="Garamond" w:hAnsi="Garamond"/>
-          <w:i/>
-          <w:iCs/>
-          <w:color w:val="000000" w:themeColor="text1"/>
-          <w:sz w:val="22"/>
-          <w:szCs w:val="22"/>
-          <w:lang w:val="en-US"/>
+          <w:iCs/>
+          <w:color w:val="000000" w:themeColor="text1"/>
+          <w:sz w:val="22"/>
+          <w:szCs w:val="22"/>
+          <w:lang w:val="en-GB"/>
         </w:rPr>
       </w:pPr>
       <w:r>
@@ -1737,7 +2149,55 @@
           <w:szCs w:val="22"/>
           <w:lang w:val="en-GB"/>
         </w:rPr>
-        <w:t xml:space="preserve"> Associate Senior University Lecturer (Biträdande lektor)</w:t>
+        <w:t xml:space="preserve"> Associate Senior University Lecturer (</w:t>
+      </w:r>
+      <w:proofErr w:type="spellStart"/>
+      <w:r>
+        <w:rPr>
+          <w:rFonts w:ascii="Garamond" w:hAnsi="Garamond"/>
+          <w:bCs/>
+          <w:color w:val="000000" w:themeColor="text1"/>
+          <w:sz w:val="22"/>
+          <w:szCs w:val="22"/>
+          <w:lang w:val="en-GB"/>
+        </w:rPr>
+        <w:t>Biträdande</w:t>
+      </w:r>
+      <w:proofErr w:type="spellEnd"/>
+      <w:r>
+        <w:rPr>
+          <w:rFonts w:ascii="Garamond" w:hAnsi="Garamond"/>
+          <w:bCs/>
+          <w:color w:val="000000" w:themeColor="text1"/>
+          <w:sz w:val="22"/>
+          <w:szCs w:val="22"/>
+          <w:lang w:val="en-GB"/>
+        </w:rPr>
+        <w:t xml:space="preserve"> </w:t>
+      </w:r>
+      <w:proofErr w:type="spellStart"/>
+      <w:r>
+        <w:rPr>
+          <w:rFonts w:ascii="Garamond" w:hAnsi="Garamond"/>
+          <w:bCs/>
+          <w:color w:val="000000" w:themeColor="text1"/>
+          <w:sz w:val="22"/>
+          <w:szCs w:val="22"/>
+          <w:lang w:val="en-GB"/>
+        </w:rPr>
+        <w:t>lektor</w:t>
+      </w:r>
+      <w:proofErr w:type="spellEnd"/>
+      <w:r>
+        <w:rPr>
+          <w:rFonts w:ascii="Garamond" w:hAnsi="Garamond"/>
+          <w:bCs/>
+          <w:color w:val="000000" w:themeColor="text1"/>
+          <w:sz w:val="22"/>
+          <w:szCs w:val="22"/>
+          <w:lang w:val="en-GB"/>
+        </w:rPr>
+        <w:t>)</w:t>
       </w:r>
       <w:r>
         <w:rPr>
@@ -1759,248 +2219,6 @@
           <w:lang w:val="en-GB"/>
         </w:rPr>
         <w:t>Lund University.</w:t>
-      </w:r>
-      <w:r>
-        <w:rPr>
-          <w:rFonts w:ascii="Garamond" w:hAnsi="Garamond"/>
-          <w:i/>
-          <w:iCs/>
-          <w:color w:val="000000" w:themeColor="text1"/>
-          <w:sz w:val="22"/>
-          <w:szCs w:val="22"/>
-          <w:lang w:val="en-GB"/>
-        </w:rPr>
-        <w:t xml:space="preserve"> </w:t>
-      </w:r>
-      <w:r>
-        <w:rPr>
-          <w:rFonts w:ascii="Garamond" w:hAnsi="Garamond"/>
-          <w:i/>
-          <w:iCs/>
-          <w:color w:val="000000" w:themeColor="text1"/>
-          <w:sz w:val="22"/>
-          <w:szCs w:val="22"/>
-          <w:lang w:val="en-GB"/>
-        </w:rPr>
-        <w:br/>
-      </w:r>
-      <w:r>
-        <w:rPr>
-          <w:rFonts w:ascii="Garamond" w:hAnsi="Garamond"/>
-          <w:i/>
-          <w:iCs/>
-          <w:color w:val="000000" w:themeColor="text1"/>
-          <w:sz w:val="22"/>
-          <w:szCs w:val="22"/>
-          <w:lang w:val="en-US"/>
-        </w:rPr>
-        <w:t xml:space="preserve">As an assistant professor at Lund University, I work with a post-doctoral researcher and two PhD students supported by the DARKJETS </w:t>
-      </w:r>
-      <w:r>
-        <w:rPr>
-          <w:rFonts w:ascii="Garamond" w:hAnsi="Garamond"/>
-          <w:i/>
-          <w:iCs/>
-          <w:color w:val="000000" w:themeColor="text1"/>
-          <w:sz w:val="22"/>
-          <w:szCs w:val="22"/>
-          <w:lang w:val="en-US"/>
-        </w:rPr>
-        <w:t>ERC StG</w:t>
-      </w:r>
-      <w:r>
-        <w:rPr>
-          <w:rFonts w:ascii="Garamond" w:hAnsi="Garamond"/>
-          <w:i/>
-          <w:iCs/>
-          <w:color w:val="000000" w:themeColor="text1"/>
-          <w:sz w:val="22"/>
-          <w:szCs w:val="22"/>
-          <w:lang w:val="en-US"/>
-        </w:rPr>
-        <w:t xml:space="preserve">. We deployed a </w:t>
-      </w:r>
-      <w:r>
-        <w:rPr>
-          <w:rFonts w:ascii="Garamond" w:hAnsi="Garamond"/>
-          <w:i/>
-          <w:iCs/>
-          <w:color w:val="000000" w:themeColor="text1"/>
-          <w:sz w:val="22"/>
-          <w:szCs w:val="22"/>
-          <w:lang w:val="en-US"/>
-        </w:rPr>
-        <w:t xml:space="preserve">real-time analysis </w:t>
-      </w:r>
-      <w:r>
-        <w:rPr>
-          <w:rFonts w:ascii="Garamond" w:hAnsi="Garamond"/>
-          <w:i/>
-          <w:iCs/>
-          <w:color w:val="000000" w:themeColor="text1"/>
-          <w:sz w:val="22"/>
-          <w:szCs w:val="22"/>
-          <w:lang w:val="en-US"/>
-        </w:rPr>
-        <w:t>technique called “Trigger-Level Analysis” (TLA) for the first time in the ATLAS experiment and applied it to dark matter searches</w:t>
-      </w:r>
-      <w:r>
-        <w:rPr>
-          <w:rFonts w:ascii="Garamond" w:hAnsi="Garamond"/>
-          <w:i/>
-          <w:iCs/>
-          <w:color w:val="000000" w:themeColor="text1"/>
-          <w:sz w:val="22"/>
-          <w:szCs w:val="22"/>
-          <w:lang w:val="en-US"/>
-        </w:rPr>
-        <w:t xml:space="preserve">, leading to </w:t>
-      </w:r>
-      <w:r>
-        <w:rPr>
-          <w:rFonts w:ascii="Garamond" w:hAnsi="Garamond"/>
-          <w:i/>
-          <w:iCs/>
-          <w:color w:val="000000" w:themeColor="text1"/>
-          <w:sz w:val="22"/>
-          <w:szCs w:val="22"/>
-          <w:lang w:val="en-US"/>
-        </w:rPr>
-        <w:t xml:space="preserve">the </w:t>
-      </w:r>
-      <w:r>
-        <w:rPr>
-          <w:rFonts w:ascii="Garamond" w:hAnsi="Garamond"/>
-          <w:bCs/>
-          <w:i/>
-          <w:iCs/>
-          <w:color w:val="000000" w:themeColor="text1"/>
-          <w:sz w:val="22"/>
-          <w:szCs w:val="22"/>
-          <w:lang w:val="en-US"/>
-        </w:rPr>
-        <w:t>strongest constraints to date</w:t>
-      </w:r>
-      <w:r>
-        <w:rPr>
-          <w:rFonts w:ascii="Garamond" w:hAnsi="Garamond"/>
-          <w:i/>
-          <w:iCs/>
-          <w:color w:val="000000" w:themeColor="text1"/>
-          <w:sz w:val="22"/>
-          <w:szCs w:val="22"/>
-          <w:lang w:val="en-US"/>
-        </w:rPr>
-        <w:t xml:space="preserve"> on DM mediator models</w:t>
-      </w:r>
-      <w:r>
-        <w:rPr>
-          <w:rFonts w:ascii="Garamond" w:hAnsi="Garamond"/>
-          <w:i/>
-          <w:iCs/>
-          <w:color w:val="000000" w:themeColor="text1"/>
-          <w:sz w:val="22"/>
-          <w:szCs w:val="22"/>
-          <w:lang w:val="en-US"/>
-        </w:rPr>
-        <w:t xml:space="preserve">. We </w:t>
-      </w:r>
-      <w:r>
-        <w:rPr>
-          <w:rFonts w:ascii="Garamond" w:hAnsi="Garamond"/>
-          <w:i/>
-          <w:iCs/>
-          <w:color w:val="000000" w:themeColor="text1"/>
-          <w:sz w:val="22"/>
-          <w:szCs w:val="22"/>
-          <w:lang w:val="en-US"/>
-        </w:rPr>
-        <w:t>disseminated our results through peer-reviewed papers that I edited, contributions at international conferences, press releases</w:t>
-      </w:r>
-      <w:r>
-        <w:rPr>
-          <w:rFonts w:ascii="Garamond" w:hAnsi="Garamond"/>
-          <w:i/>
-          <w:iCs/>
-          <w:color w:val="000000" w:themeColor="text1"/>
-          <w:sz w:val="22"/>
-          <w:szCs w:val="22"/>
-          <w:vertAlign w:val="superscript"/>
-          <w:lang w:val="en-US"/>
-        </w:rPr>
-        <w:footnoteReference w:id="1"/>
-      </w:r>
-      <w:r>
-        <w:rPr>
-          <w:rFonts w:ascii="Garamond" w:hAnsi="Garamond"/>
-          <w:i/>
-          <w:iCs/>
-          <w:color w:val="000000" w:themeColor="text1"/>
-          <w:sz w:val="22"/>
-          <w:szCs w:val="22"/>
-          <w:lang w:val="en-US"/>
-        </w:rPr>
-        <w:t xml:space="preserve"> and outreach events. TLA has </w:t>
-      </w:r>
-      <w:r>
-        <w:rPr>
-          <w:rFonts w:ascii="Garamond" w:hAnsi="Garamond"/>
-          <w:i/>
-          <w:iCs/>
-          <w:color w:val="000000" w:themeColor="text1"/>
-          <w:sz w:val="22"/>
-          <w:szCs w:val="22"/>
-          <w:lang w:val="en-US"/>
-        </w:rPr>
-        <w:t xml:space="preserve">also </w:t>
-      </w:r>
-      <w:r>
-        <w:rPr>
-          <w:rFonts w:ascii="Garamond" w:hAnsi="Garamond"/>
-          <w:i/>
-          <w:iCs/>
-          <w:color w:val="000000" w:themeColor="text1"/>
-          <w:sz w:val="22"/>
-          <w:szCs w:val="22"/>
-          <w:lang w:val="en-US"/>
-        </w:rPr>
-        <w:t xml:space="preserve">been added to the </w:t>
-      </w:r>
-      <w:r>
-        <w:rPr>
-          <w:rFonts w:ascii="Garamond" w:hAnsi="Garamond"/>
-          <w:i/>
-          <w:iCs/>
-          <w:color w:val="000000" w:themeColor="text1"/>
-          <w:sz w:val="22"/>
-          <w:szCs w:val="22"/>
-          <w:lang w:val="en-US"/>
-        </w:rPr>
-        <w:t>current</w:t>
-      </w:r>
-      <w:r>
-        <w:rPr>
-          <w:rFonts w:ascii="Garamond" w:hAnsi="Garamond"/>
-          <w:i/>
-          <w:iCs/>
-          <w:color w:val="000000" w:themeColor="text1"/>
-          <w:sz w:val="22"/>
-          <w:szCs w:val="22"/>
-          <w:lang w:val="en-US"/>
-        </w:rPr>
-        <w:t xml:space="preserve"> issue of The Swedish Guide for Big Science</w:t>
-      </w:r>
-      <w:r>
-        <w:rPr>
-          <w:rFonts w:ascii="Garamond" w:hAnsi="Garamond"/>
-          <w:i/>
-          <w:iCs/>
-          <w:color w:val="000000" w:themeColor="text1"/>
-          <w:sz w:val="22"/>
-          <w:szCs w:val="22"/>
-          <w:lang w:val="en-US"/>
-        </w:rPr>
-        <w:t xml:space="preserve"> and I continue being involved in synergistic activities (see below) as real-time analysis goes beyond the ATLAS experiment. The ongoing success of my Starting Grant, and the strong constraints set on WIMPs, motivated me to apply for this Consolidator grant proposal for further breakthroughs in analysis techniques and DM searches. </w:t>
       </w:r>
     </w:p>
     <w:p>
@@ -2012,13 +2230,386 @@
         <w:jc w:val="both"/>
         <w:rPr>
           <w:rFonts w:ascii="Garamond" w:hAnsi="Garamond"/>
-          <w:b/>
-          <w:color w:val="0070C0"/>
-          <w:sz w:val="12"/>
-          <w:szCs w:val="12"/>
+          <w:i/>
+          <w:iCs/>
+          <w:color w:val="000000" w:themeColor="text1"/>
+          <w:sz w:val="22"/>
+          <w:szCs w:val="22"/>
           <w:lang w:val="en-US"/>
         </w:rPr>
       </w:pPr>
+      <w:r>
+        <w:rPr>
+          <w:rFonts w:ascii="Garamond" w:hAnsi="Garamond"/>
+          <w:i/>
+          <w:iCs/>
+          <w:color w:val="000000" w:themeColor="text1"/>
+          <w:sz w:val="22"/>
+          <w:szCs w:val="22"/>
+          <w:lang w:val="en-US"/>
+        </w:rPr>
+        <w:t xml:space="preserve">As an </w:t>
+      </w:r>
+      <w:r>
+        <w:rPr>
+          <w:rFonts w:ascii="Garamond" w:hAnsi="Garamond"/>
+          <w:i/>
+          <w:iCs/>
+          <w:color w:val="000000" w:themeColor="text1"/>
+          <w:sz w:val="22"/>
+          <w:szCs w:val="22"/>
+          <w:lang w:val="en-US"/>
+        </w:rPr>
+        <w:t>associate</w:t>
+      </w:r>
+      <w:r>
+        <w:rPr>
+          <w:rFonts w:ascii="Garamond" w:hAnsi="Garamond"/>
+          <w:i/>
+          <w:iCs/>
+          <w:color w:val="000000" w:themeColor="text1"/>
+          <w:sz w:val="22"/>
+          <w:szCs w:val="22"/>
+          <w:lang w:val="en-US"/>
+        </w:rPr>
+        <w:t xml:space="preserve"> professor at Lund University, I work with a post-doctoral researcher and two PhD students supported by the </w:t>
+      </w:r>
+      <w:proofErr w:type="spellStart"/>
+      <w:r>
+        <w:rPr>
+          <w:rFonts w:ascii="Garamond" w:hAnsi="Garamond"/>
+          <w:i/>
+          <w:iCs/>
+          <w:color w:val="000000" w:themeColor="text1"/>
+          <w:sz w:val="22"/>
+          <w:szCs w:val="22"/>
+          <w:lang w:val="en-US"/>
+        </w:rPr>
+        <w:t>DARKJETS</w:t>
+      </w:r>
+      <w:proofErr w:type="spellEnd"/>
+      <w:r>
+        <w:rPr>
+          <w:rFonts w:ascii="Garamond" w:hAnsi="Garamond"/>
+          <w:i/>
+          <w:iCs/>
+          <w:color w:val="000000" w:themeColor="text1"/>
+          <w:sz w:val="22"/>
+          <w:szCs w:val="22"/>
+          <w:lang w:val="en-US"/>
+        </w:rPr>
+        <w:t xml:space="preserve"> </w:t>
+      </w:r>
+      <w:r>
+        <w:rPr>
+          <w:rFonts w:ascii="Garamond" w:hAnsi="Garamond"/>
+          <w:i/>
+          <w:iCs/>
+          <w:color w:val="000000" w:themeColor="text1"/>
+          <w:sz w:val="22"/>
+          <w:szCs w:val="22"/>
+          <w:lang w:val="en-US"/>
+        </w:rPr>
+        <w:t xml:space="preserve">ERC </w:t>
+      </w:r>
+      <w:proofErr w:type="spellStart"/>
+      <w:r>
+        <w:rPr>
+          <w:rFonts w:ascii="Garamond" w:hAnsi="Garamond"/>
+          <w:i/>
+          <w:iCs/>
+          <w:color w:val="000000" w:themeColor="text1"/>
+          <w:sz w:val="22"/>
+          <w:szCs w:val="22"/>
+          <w:lang w:val="en-US"/>
+        </w:rPr>
+        <w:t>StG</w:t>
+      </w:r>
+      <w:r>
+        <w:rPr>
+          <w:rFonts w:ascii="Garamond" w:hAnsi="Garamond"/>
+          <w:i/>
+          <w:iCs/>
+          <w:color w:val="000000" w:themeColor="text1"/>
+          <w:sz w:val="22"/>
+          <w:szCs w:val="22"/>
+          <w:lang w:val="en-US"/>
+        </w:rPr>
+        <w:t>.</w:t>
+      </w:r>
+      <w:proofErr w:type="spellEnd"/>
+      <w:r>
+        <w:rPr>
+          <w:rFonts w:ascii="Garamond" w:hAnsi="Garamond"/>
+          <w:i/>
+          <w:iCs/>
+          <w:color w:val="000000" w:themeColor="text1"/>
+          <w:sz w:val="22"/>
+          <w:szCs w:val="22"/>
+          <w:lang w:val="en-US"/>
+        </w:rPr>
+        <w:t xml:space="preserve"> We deployed a </w:t>
+      </w:r>
+      <w:r>
+        <w:rPr>
+          <w:rFonts w:ascii="Garamond" w:hAnsi="Garamond"/>
+          <w:i/>
+          <w:iCs/>
+          <w:color w:val="000000" w:themeColor="text1"/>
+          <w:sz w:val="22"/>
+          <w:szCs w:val="22"/>
+          <w:lang w:val="en-US"/>
+        </w:rPr>
+        <w:t xml:space="preserve">real-time analysis </w:t>
+      </w:r>
+      <w:r>
+        <w:rPr>
+          <w:rFonts w:ascii="Garamond" w:hAnsi="Garamond"/>
+          <w:i/>
+          <w:iCs/>
+          <w:color w:val="000000" w:themeColor="text1"/>
+          <w:sz w:val="22"/>
+          <w:szCs w:val="22"/>
+          <w:lang w:val="en-US"/>
+        </w:rPr>
+        <w:t>technique called “Trigger-Level Analysis” (</w:t>
+      </w:r>
+      <w:proofErr w:type="spellStart"/>
+      <w:r>
+        <w:rPr>
+          <w:rFonts w:ascii="Garamond" w:hAnsi="Garamond"/>
+          <w:i/>
+          <w:iCs/>
+          <w:color w:val="000000" w:themeColor="text1"/>
+          <w:sz w:val="22"/>
+          <w:szCs w:val="22"/>
+          <w:lang w:val="en-US"/>
+        </w:rPr>
+        <w:t>TLA</w:t>
+      </w:r>
+      <w:proofErr w:type="spellEnd"/>
+      <w:r>
+        <w:rPr>
+          <w:rFonts w:ascii="Garamond" w:hAnsi="Garamond"/>
+          <w:i/>
+          <w:iCs/>
+          <w:color w:val="000000" w:themeColor="text1"/>
+          <w:sz w:val="22"/>
+          <w:szCs w:val="22"/>
+          <w:lang w:val="en-US"/>
+        </w:rPr>
+        <w:t>) for the first time in the ATLAS experiment and applied it to dark matter searches</w:t>
+      </w:r>
+      <w:r>
+        <w:rPr>
+          <w:rFonts w:ascii="Garamond" w:hAnsi="Garamond"/>
+          <w:i/>
+          <w:iCs/>
+          <w:color w:val="000000" w:themeColor="text1"/>
+          <w:sz w:val="22"/>
+          <w:szCs w:val="22"/>
+          <w:lang w:val="en-US"/>
+        </w:rPr>
+        <w:t xml:space="preserve">, leading to </w:t>
+      </w:r>
+      <w:r>
+        <w:rPr>
+          <w:rFonts w:ascii="Garamond" w:hAnsi="Garamond"/>
+          <w:i/>
+          <w:iCs/>
+          <w:color w:val="000000" w:themeColor="text1"/>
+          <w:sz w:val="22"/>
+          <w:szCs w:val="22"/>
+          <w:lang w:val="en-US"/>
+        </w:rPr>
+        <w:t xml:space="preserve">the </w:t>
+      </w:r>
+      <w:r>
+        <w:rPr>
+          <w:rFonts w:ascii="Garamond" w:hAnsi="Garamond"/>
+          <w:bCs/>
+          <w:i/>
+          <w:iCs/>
+          <w:color w:val="000000" w:themeColor="text1"/>
+          <w:sz w:val="22"/>
+          <w:szCs w:val="22"/>
+          <w:lang w:val="en-US"/>
+        </w:rPr>
+        <w:t>strongest constraints to date</w:t>
+      </w:r>
+      <w:r>
+        <w:rPr>
+          <w:rFonts w:ascii="Garamond" w:hAnsi="Garamond"/>
+          <w:i/>
+          <w:iCs/>
+          <w:color w:val="000000" w:themeColor="text1"/>
+          <w:sz w:val="22"/>
+          <w:szCs w:val="22"/>
+          <w:lang w:val="en-US"/>
+        </w:rPr>
+        <w:t xml:space="preserve"> on DM mediator models</w:t>
+      </w:r>
+      <w:r>
+        <w:rPr>
+          <w:rFonts w:ascii="Garamond" w:hAnsi="Garamond"/>
+          <w:i/>
+          <w:iCs/>
+          <w:color w:val="000000" w:themeColor="text1"/>
+          <w:sz w:val="22"/>
+          <w:szCs w:val="22"/>
+          <w:lang w:val="en-US"/>
+        </w:rPr>
+        <w:t xml:space="preserve">. We </w:t>
+      </w:r>
+      <w:r>
+        <w:rPr>
+          <w:rFonts w:ascii="Garamond" w:hAnsi="Garamond"/>
+          <w:i/>
+          <w:iCs/>
+          <w:color w:val="000000" w:themeColor="text1"/>
+          <w:sz w:val="22"/>
+          <w:szCs w:val="22"/>
+          <w:lang w:val="en-US"/>
+        </w:rPr>
+        <w:t>disseminated our results through peer-reviewed papers that I edited, contributions at international conferences, press releases</w:t>
+      </w:r>
+      <w:r>
+        <w:rPr>
+          <w:rFonts w:ascii="Garamond" w:hAnsi="Garamond"/>
+          <w:i/>
+          <w:iCs/>
+          <w:color w:val="000000" w:themeColor="text1"/>
+          <w:sz w:val="22"/>
+          <w:szCs w:val="22"/>
+          <w:vertAlign w:val="superscript"/>
+          <w:lang w:val="en-US"/>
+        </w:rPr>
+        <w:footnoteReference w:id="1"/>
+      </w:r>
+      <w:r>
+        <w:rPr>
+          <w:rFonts w:ascii="Garamond" w:hAnsi="Garamond"/>
+          <w:i/>
+          <w:iCs/>
+          <w:color w:val="000000" w:themeColor="text1"/>
+          <w:sz w:val="22"/>
+          <w:szCs w:val="22"/>
+          <w:lang w:val="en-US"/>
+        </w:rPr>
+        <w:t xml:space="preserve"> and outreach events. </w:t>
+      </w:r>
+      <w:proofErr w:type="spellStart"/>
+      <w:r>
+        <w:rPr>
+          <w:rFonts w:ascii="Garamond" w:hAnsi="Garamond"/>
+          <w:i/>
+          <w:iCs/>
+          <w:color w:val="000000" w:themeColor="text1"/>
+          <w:sz w:val="22"/>
+          <w:szCs w:val="22"/>
+          <w:lang w:val="en-US"/>
+        </w:rPr>
+        <w:t>TLA</w:t>
+      </w:r>
+      <w:proofErr w:type="spellEnd"/>
+      <w:r>
+        <w:rPr>
+          <w:rFonts w:ascii="Garamond" w:hAnsi="Garamond"/>
+          <w:i/>
+          <w:iCs/>
+          <w:color w:val="000000" w:themeColor="text1"/>
+          <w:sz w:val="22"/>
+          <w:szCs w:val="22"/>
+          <w:lang w:val="en-US"/>
+        </w:rPr>
+        <w:t xml:space="preserve"> has </w:t>
+      </w:r>
+      <w:r>
+        <w:rPr>
+          <w:rFonts w:ascii="Garamond" w:hAnsi="Garamond"/>
+          <w:i/>
+          <w:iCs/>
+          <w:color w:val="000000" w:themeColor="text1"/>
+          <w:sz w:val="22"/>
+          <w:szCs w:val="22"/>
+          <w:lang w:val="en-US"/>
+        </w:rPr>
+        <w:t xml:space="preserve">also </w:t>
+      </w:r>
+      <w:r>
+        <w:rPr>
+          <w:rFonts w:ascii="Garamond" w:hAnsi="Garamond"/>
+          <w:i/>
+          <w:iCs/>
+          <w:color w:val="000000" w:themeColor="text1"/>
+          <w:sz w:val="22"/>
+          <w:szCs w:val="22"/>
+          <w:lang w:val="en-US"/>
+        </w:rPr>
+        <w:t xml:space="preserve">been added to the </w:t>
+      </w:r>
+      <w:r>
+        <w:rPr>
+          <w:rFonts w:ascii="Garamond" w:hAnsi="Garamond"/>
+          <w:i/>
+          <w:iCs/>
+          <w:color w:val="000000" w:themeColor="text1"/>
+          <w:sz w:val="22"/>
+          <w:szCs w:val="22"/>
+          <w:lang w:val="en-US"/>
+        </w:rPr>
+        <w:t>current</w:t>
+      </w:r>
+      <w:r>
+        <w:rPr>
+          <w:rFonts w:ascii="Garamond" w:hAnsi="Garamond"/>
+          <w:i/>
+          <w:iCs/>
+          <w:color w:val="000000" w:themeColor="text1"/>
+          <w:sz w:val="22"/>
+          <w:szCs w:val="22"/>
+          <w:lang w:val="en-US"/>
+        </w:rPr>
+        <w:t xml:space="preserve"> issue of The Swedish Guide for Big Science</w:t>
+      </w:r>
+      <w:r>
+        <w:rPr>
+          <w:rFonts w:ascii="Garamond" w:hAnsi="Garamond"/>
+          <w:i/>
+          <w:iCs/>
+          <w:color w:val="000000" w:themeColor="text1"/>
+          <w:sz w:val="22"/>
+          <w:szCs w:val="22"/>
+          <w:lang w:val="en-US"/>
+        </w:rPr>
+        <w:t xml:space="preserve"> and I continue being involved in synergistic activities (see below) as real-time analysis goes beyond the ATLAS experiment. The ongoing success of my Starting Grant, and the strong constraints set on </w:t>
+      </w:r>
+      <w:proofErr w:type="spellStart"/>
+      <w:r>
+        <w:rPr>
+          <w:rFonts w:ascii="Garamond" w:hAnsi="Garamond"/>
+          <w:i/>
+          <w:iCs/>
+          <w:color w:val="000000" w:themeColor="text1"/>
+          <w:sz w:val="22"/>
+          <w:szCs w:val="22"/>
+          <w:lang w:val="en-US"/>
+        </w:rPr>
+        <w:t>WIMPs</w:t>
+      </w:r>
+      <w:proofErr w:type="spellEnd"/>
+      <w:r>
+        <w:rPr>
+          <w:rFonts w:ascii="Garamond" w:hAnsi="Garamond"/>
+          <w:i/>
+          <w:iCs/>
+          <w:color w:val="000000" w:themeColor="text1"/>
+          <w:sz w:val="22"/>
+          <w:szCs w:val="22"/>
+          <w:lang w:val="en-US"/>
+        </w:rPr>
+        <w:t xml:space="preserve">, motivated me to apply for this Consolidator grant proposal for further breakthroughs in analysis techniques and DM searches. </w:t>
+      </w:r>
     </w:p>
     <w:p>
       <w:pPr>
@@ -2040,8 +2631,8 @@
         <w:rPr>
           <w:rFonts w:ascii="Garamond" w:hAnsi="Garamond"/>
           <w:color w:val="000000"/>
-          <w:sz w:val="12"/>
-          <w:szCs w:val="12"/>
+          <w:sz w:val="10"/>
+          <w:szCs w:val="10"/>
           <w:lang w:val="en-US"/>
         </w:rPr>
         <w:br/>
@@ -2105,7 +2696,8 @@
         </w:rPr>
         <w:t xml:space="preserve"> Full scholarship at the </w:t>
       </w:r>
-      <w:hyperlink r:id="rId12" w:history="1">
+      <w:hyperlink r:id="rId14" w:history="1">
+        <w:proofErr w:type="spellStart"/>
         <w:r>
           <w:rPr>
             <w:rStyle w:val="Hyperlnk"/>
@@ -2114,8 +2706,53 @@
             <w:szCs w:val="22"/>
             <w:lang w:val="en-GB"/>
           </w:rPr>
-          <w:t>Collegio Universitario Lamaro Pozzani</w:t>
+          <w:t>Collegio</w:t>
         </w:r>
+        <w:proofErr w:type="spellEnd"/>
+        <w:r>
+          <w:rPr>
+            <w:rStyle w:val="Hyperlnk"/>
+            <w:rFonts w:ascii="Garamond" w:hAnsi="Garamond"/>
+            <w:sz w:val="22"/>
+            <w:szCs w:val="22"/>
+            <w:lang w:val="en-GB"/>
+          </w:rPr>
+          <w:t xml:space="preserve"> Universitario </w:t>
+        </w:r>
+        <w:proofErr w:type="spellStart"/>
+        <w:r>
+          <w:rPr>
+            <w:rStyle w:val="Hyperlnk"/>
+            <w:rFonts w:ascii="Garamond" w:hAnsi="Garamond"/>
+            <w:sz w:val="22"/>
+            <w:szCs w:val="22"/>
+            <w:lang w:val="en-GB"/>
+          </w:rPr>
+          <w:t>Lamaro</w:t>
+        </w:r>
+        <w:proofErr w:type="spellEnd"/>
+        <w:r>
+          <w:rPr>
+            <w:rStyle w:val="Hyperlnk"/>
+            <w:rFonts w:ascii="Garamond" w:hAnsi="Garamond"/>
+            <w:sz w:val="22"/>
+            <w:szCs w:val="22"/>
+            <w:lang w:val="en-GB"/>
+          </w:rPr>
+          <w:t xml:space="preserve"> </w:t>
+        </w:r>
+        <w:proofErr w:type="spellStart"/>
+        <w:r>
+          <w:rPr>
+            <w:rStyle w:val="Hyperlnk"/>
+            <w:rFonts w:ascii="Garamond" w:hAnsi="Garamond"/>
+            <w:sz w:val="22"/>
+            <w:szCs w:val="22"/>
+            <w:lang w:val="en-GB"/>
+          </w:rPr>
+          <w:t>Pozzani</w:t>
+        </w:r>
+        <w:proofErr w:type="spellEnd"/>
       </w:hyperlink>
       <w:r>
         <w:rPr>
@@ -2157,7 +2794,29 @@
           <w:szCs w:val="22"/>
           <w:lang w:val="en-GB"/>
         </w:rPr>
-        <w:t>Winner of INFN scholarship for physics graduates in particle physics (ranked 1st in Italy).</w:t>
+        <w:t xml:space="preserve">Winner of </w:t>
+      </w:r>
+      <w:proofErr w:type="spellStart"/>
+      <w:r>
+        <w:rPr>
+          <w:rFonts w:ascii="Garamond" w:hAnsi="Garamond"/>
+          <w:color w:val="000000" w:themeColor="text1"/>
+          <w:sz w:val="22"/>
+          <w:szCs w:val="22"/>
+          <w:lang w:val="en-GB"/>
+        </w:rPr>
+        <w:t>INFN</w:t>
+      </w:r>
+      <w:proofErr w:type="spellEnd"/>
+      <w:r>
+        <w:rPr>
+          <w:rFonts w:ascii="Garamond" w:hAnsi="Garamond"/>
+          <w:color w:val="000000" w:themeColor="text1"/>
+          <w:sz w:val="22"/>
+          <w:szCs w:val="22"/>
+          <w:lang w:val="en-GB"/>
+        </w:rPr>
+        <w:t xml:space="preserve"> scholarship for physics graduates in particle physics (ranked 1st in Italy).</w:t>
       </w:r>
     </w:p>
     <w:p>
@@ -2167,8 +2826,8 @@
         <w:rPr>
           <w:rFonts w:ascii="Garamond" w:hAnsi="Garamond"/>
           <w:color w:val="000000" w:themeColor="text1"/>
-          <w:sz w:val="22"/>
-          <w:szCs w:val="22"/>
+          <w:sz w:val="10"/>
+          <w:szCs w:val="10"/>
           <w:lang w:val="en-GB"/>
         </w:rPr>
       </w:pPr>
@@ -2209,7 +2868,31 @@
           <w:szCs w:val="22"/>
           <w:lang w:val="en-GB"/>
         </w:rPr>
-        <w:t xml:space="preserve"> of graduate students and postdoctoral fellows, as well as undergraduate students</w:t>
+        <w:t xml:space="preserve"> of </w:t>
+      </w:r>
+      <w:r>
+        <w:rPr>
+          <w:rFonts w:ascii="Garamond" w:hAnsi="Garamond"/>
+          <w:b/>
+          <w:bCs/>
+          <w:color w:val="0070C0"/>
+          <w:sz w:val="22"/>
+          <w:szCs w:val="22"/>
+          <w:lang w:val="en-GB"/>
+        </w:rPr>
+        <w:t xml:space="preserve">postdoctoral fellows, graduate and undergraduate </w:t>
+      </w:r>
+      <w:r>
+        <w:rPr>
+          <w:rFonts w:ascii="Garamond" w:hAnsi="Garamond"/>
+          <w:b/>
+          <w:bCs/>
+          <w:color w:val="0070C0"/>
+          <w:sz w:val="22"/>
+          <w:szCs w:val="22"/>
+          <w:lang w:val="en-GB"/>
+        </w:rPr>
+        <w:t>students</w:t>
       </w:r>
     </w:p>
     <w:p>
@@ -2218,8 +2901,8 @@
         <w:rPr>
           <w:rFonts w:ascii="Garamond" w:hAnsi="Garamond"/>
           <w:color w:val="000000" w:themeColor="text1"/>
-          <w:sz w:val="12"/>
-          <w:szCs w:val="12"/>
+          <w:sz w:val="22"/>
+          <w:szCs w:val="22"/>
           <w:lang w:val="en-GB"/>
         </w:rPr>
       </w:pPr>
@@ -2243,7 +2926,27 @@
           <w:szCs w:val="22"/>
           <w:lang w:val="en-GB"/>
         </w:rPr>
-        <w:t xml:space="preserve"> of </w:t>
+        <w:t xml:space="preserve"> of</w:t>
+      </w:r>
+      <w:r>
+        <w:rPr>
+          <w:rFonts w:ascii="Garamond" w:hAnsi="Garamond"/>
+          <w:color w:val="000000" w:themeColor="text1"/>
+          <w:sz w:val="22"/>
+          <w:szCs w:val="22"/>
+          <w:lang w:val="en-GB"/>
+        </w:rPr>
+        <w:t>:</w:t>
+      </w:r>
+      <w:r>
+        <w:rPr>
+          <w:rFonts w:ascii="Garamond" w:hAnsi="Garamond"/>
+          <w:color w:val="000000" w:themeColor="text1"/>
+          <w:sz w:val="22"/>
+          <w:szCs w:val="22"/>
+          <w:lang w:val="en-GB"/>
+        </w:rPr>
+        <w:t xml:space="preserve"> </w:t>
       </w:r>
       <w:r>
         <w:rPr>
@@ -2289,27 +2992,123 @@
           <w:szCs w:val="22"/>
           <w:lang w:val="en-GB"/>
         </w:rPr>
-        <w:t xml:space="preserve"> (William Kalderon 2016-</w:t>
-      </w:r>
-      <w:r>
-        <w:rPr>
-          <w:rFonts w:ascii="Garamond" w:hAnsi="Garamond"/>
-          <w:color w:val="000000" w:themeColor="text1"/>
-          <w:sz w:val="22"/>
-          <w:szCs w:val="22"/>
-          <w:lang w:val="en-GB"/>
-        </w:rPr>
-        <w:t>09/2019, Jannik Geisen 09/2019-now</w:t>
-      </w:r>
-      <w:r>
-        <w:rPr>
-          <w:rFonts w:ascii="Garamond" w:hAnsi="Garamond"/>
-          <w:color w:val="000000" w:themeColor="text1"/>
-          <w:sz w:val="22"/>
-          <w:szCs w:val="22"/>
-          <w:lang w:val="en-GB"/>
-        </w:rPr>
-        <w:t xml:space="preserve">) </w:t>
+        <w:t xml:space="preserve"> (William </w:t>
+      </w:r>
+      <w:proofErr w:type="spellStart"/>
+      <w:r>
+        <w:rPr>
+          <w:rFonts w:ascii="Garamond" w:hAnsi="Garamond"/>
+          <w:color w:val="000000" w:themeColor="text1"/>
+          <w:sz w:val="22"/>
+          <w:szCs w:val="22"/>
+          <w:lang w:val="en-GB"/>
+        </w:rPr>
+        <w:t>Kalderon</w:t>
+      </w:r>
+      <w:proofErr w:type="spellEnd"/>
+      <w:r>
+        <w:rPr>
+          <w:rFonts w:ascii="Garamond" w:hAnsi="Garamond"/>
+          <w:color w:val="000000" w:themeColor="text1"/>
+          <w:sz w:val="22"/>
+          <w:szCs w:val="22"/>
+          <w:lang w:val="en-GB"/>
+        </w:rPr>
+        <w:t xml:space="preserve"> 2016-</w:t>
+      </w:r>
+      <w:r>
+        <w:rPr>
+          <w:rFonts w:ascii="Garamond" w:hAnsi="Garamond"/>
+          <w:color w:val="000000" w:themeColor="text1"/>
+          <w:sz w:val="22"/>
+          <w:szCs w:val="22"/>
+          <w:lang w:val="en-GB"/>
+        </w:rPr>
+        <w:t>09/2019</w:t>
+      </w:r>
+      <w:r>
+        <w:rPr>
+          <w:rFonts w:ascii="Garamond" w:hAnsi="Garamond"/>
+          <w:color w:val="000000" w:themeColor="text1"/>
+          <w:sz w:val="22"/>
+          <w:szCs w:val="22"/>
+          <w:lang w:val="en-GB"/>
+        </w:rPr>
+        <w:t>, currently postdoctoral fellow at Brookhaven National Lab</w:t>
+      </w:r>
+      <w:r>
+        <w:rPr>
+          <w:rFonts w:ascii="Garamond" w:hAnsi="Garamond"/>
+          <w:color w:val="000000" w:themeColor="text1"/>
+          <w:sz w:val="22"/>
+          <w:szCs w:val="22"/>
+          <w:lang w:val="en-GB"/>
+        </w:rPr>
+        <w:t xml:space="preserve">, </w:t>
+      </w:r>
+      <w:proofErr w:type="spellStart"/>
+      <w:r>
+        <w:rPr>
+          <w:rFonts w:ascii="Garamond" w:hAnsi="Garamond"/>
+          <w:color w:val="000000" w:themeColor="text1"/>
+          <w:sz w:val="22"/>
+          <w:szCs w:val="22"/>
+          <w:lang w:val="en-GB"/>
+        </w:rPr>
+        <w:t>Jannik</w:t>
+      </w:r>
+      <w:proofErr w:type="spellEnd"/>
+      <w:r>
+        <w:rPr>
+          <w:rFonts w:ascii="Garamond" w:hAnsi="Garamond"/>
+          <w:color w:val="000000" w:themeColor="text1"/>
+          <w:sz w:val="22"/>
+          <w:szCs w:val="22"/>
+          <w:lang w:val="en-GB"/>
+        </w:rPr>
+        <w:t xml:space="preserve"> </w:t>
+      </w:r>
+      <w:proofErr w:type="spellStart"/>
+      <w:r>
+        <w:rPr>
+          <w:rFonts w:ascii="Garamond" w:hAnsi="Garamond"/>
+          <w:color w:val="000000" w:themeColor="text1"/>
+          <w:sz w:val="22"/>
+          <w:szCs w:val="22"/>
+          <w:lang w:val="en-GB"/>
+        </w:rPr>
+        <w:t>Geisen</w:t>
+      </w:r>
+      <w:proofErr w:type="spellEnd"/>
+      <w:r>
+        <w:rPr>
+          <w:rFonts w:ascii="Garamond" w:hAnsi="Garamond"/>
+          <w:color w:val="000000" w:themeColor="text1"/>
+          <w:sz w:val="22"/>
+          <w:szCs w:val="22"/>
+          <w:lang w:val="en-GB"/>
+        </w:rPr>
+        <w:t xml:space="preserve"> 09/2019-now</w:t>
+      </w:r>
+      <w:r>
+        <w:rPr>
+          <w:rFonts w:ascii="Garamond" w:hAnsi="Garamond"/>
+          <w:color w:val="000000" w:themeColor="text1"/>
+          <w:sz w:val="22"/>
+          <w:szCs w:val="22"/>
+          <w:lang w:val="en-GB"/>
+        </w:rPr>
+        <w:t>)</w:t>
+      </w:r>
+      <w:r>
+        <w:rPr>
+          <w:rFonts w:ascii="Garamond" w:hAnsi="Garamond"/>
+          <w:color w:val="000000" w:themeColor="text1"/>
+          <w:sz w:val="22"/>
+          <w:szCs w:val="22"/>
+          <w:lang w:val="en-GB"/>
+        </w:rPr>
+        <w:t xml:space="preserve">, </w:t>
       </w:r>
       <w:r>
         <w:rPr>
@@ -2326,12 +3125,34 @@
       <w:r>
         <w:rPr>
           <w:rFonts w:ascii="Garamond" w:hAnsi="Garamond"/>
-          <w:color w:val="000000" w:themeColor="text1"/>
-          <w:sz w:val="22"/>
-          <w:szCs w:val="22"/>
-          <w:lang w:val="en-GB"/>
-        </w:rPr>
-        <w:t xml:space="preserve"> (Eric Corrigan 2016-now, Eva Hansen 2016-now), </w:t>
+          <w:b/>
+          <w:bCs/>
+          <w:color w:val="000000" w:themeColor="text1"/>
+          <w:sz w:val="22"/>
+          <w:szCs w:val="22"/>
+          <w:lang w:val="en-GB"/>
+        </w:rPr>
+        <w:t>s</w:t>
+      </w:r>
+      <w:r>
+        <w:rPr>
+          <w:rFonts w:ascii="Garamond" w:hAnsi="Garamond"/>
+          <w:color w:val="000000" w:themeColor="text1"/>
+          <w:sz w:val="22"/>
+          <w:szCs w:val="22"/>
+          <w:lang w:val="en-GB"/>
+        </w:rPr>
+        <w:t xml:space="preserve"> </w:t>
+      </w:r>
+      <w:r>
+        <w:rPr>
+          <w:rFonts w:ascii="Garamond" w:hAnsi="Garamond"/>
+          <w:color w:val="000000" w:themeColor="text1"/>
+          <w:sz w:val="22"/>
+          <w:szCs w:val="22"/>
+          <w:lang w:val="en-GB"/>
+        </w:rPr>
+        <w:t xml:space="preserve">(Eric Corrigan 2016-now, Eva Hansen 2016-now), </w:t>
       </w:r>
       <w:r>
         <w:rPr>
@@ -2401,18 +3222,7 @@
           <w:szCs w:val="22"/>
           <w:lang w:val="en-GB"/>
         </w:rPr>
-        <w:t xml:space="preserve"> (Lund </w:t>
-      </w:r>
-      <w:r>
-        <w:rPr>
-          <w:rFonts w:ascii="Garamond" w:hAnsi="Garamond"/>
-          <w:color w:val="000000" w:themeColor="text1"/>
-          <w:sz w:val="22"/>
-          <w:szCs w:val="22"/>
-          <w:lang w:val="en-GB"/>
-        </w:rPr>
-        <w:lastRenderedPageBreak/>
-        <w:t>University</w:t>
+        <w:t xml:space="preserve"> (Lund University</w:t>
       </w:r>
       <w:r>
         <w:rPr>
@@ -2424,7 +3234,7 @@
         </w:rPr>
         <w:t xml:space="preserve">, supervised theses can be found </w:t>
       </w:r>
-      <w:hyperlink r:id="rId13" w:anchor="undergrads" w:history="1">
+      <w:hyperlink r:id="rId15" w:anchor="undergrads" w:history="1">
         <w:r>
           <w:rPr>
             <w:rStyle w:val="Hyperlnk"/>
@@ -2464,19 +3274,111 @@
           <w:szCs w:val="22"/>
           <w:lang w:val="en-GB"/>
         </w:rPr>
-        <w:t xml:space="preserve">, </w:t>
-      </w:r>
-      <w:r>
-        <w:rPr>
-          <w:rFonts w:ascii="Garamond" w:hAnsi="Garamond"/>
-          <w:b/>
-          <w:bCs/>
-          <w:color w:val="000000" w:themeColor="text1"/>
-          <w:sz w:val="22"/>
-          <w:szCs w:val="22"/>
-          <w:lang w:val="en-GB"/>
-        </w:rPr>
-        <w:t>co-supervisor of 5 PhD students</w:t>
+        <w:t>, 1</w:t>
+      </w:r>
+      <w:r>
+        <w:rPr>
+          <w:rFonts w:ascii="Garamond" w:hAnsi="Garamond"/>
+          <w:color w:val="000000" w:themeColor="text1"/>
+          <w:sz w:val="22"/>
+          <w:szCs w:val="22"/>
+          <w:lang w:val="en-GB"/>
+        </w:rPr>
+        <w:t>3</w:t>
+      </w:r>
+      <w:r>
+        <w:rPr>
+          <w:rFonts w:ascii="Garamond" w:hAnsi="Garamond"/>
+          <w:color w:val="000000" w:themeColor="text1"/>
+          <w:sz w:val="22"/>
+          <w:szCs w:val="22"/>
+          <w:lang w:val="en-GB"/>
+        </w:rPr>
+        <w:t xml:space="preserve"> CERN summer students (Lund</w:t>
+      </w:r>
+      <w:r>
+        <w:rPr>
+          <w:rFonts w:ascii="Garamond" w:hAnsi="Garamond"/>
+          <w:color w:val="000000" w:themeColor="text1"/>
+          <w:sz w:val="22"/>
+          <w:szCs w:val="22"/>
+          <w:lang w:val="en-GB"/>
+        </w:rPr>
+        <w:t>/</w:t>
+      </w:r>
+      <w:r>
+        <w:rPr>
+          <w:rFonts w:ascii="Garamond" w:hAnsi="Garamond"/>
+          <w:color w:val="000000" w:themeColor="text1"/>
+          <w:sz w:val="22"/>
+          <w:szCs w:val="22"/>
+          <w:lang w:val="en-GB"/>
+        </w:rPr>
+        <w:t>Ge</w:t>
+      </w:r>
+      <w:r>
+        <w:rPr>
+          <w:rFonts w:ascii="Garamond" w:hAnsi="Garamond"/>
+          <w:color w:val="000000" w:themeColor="text1"/>
+          <w:sz w:val="22"/>
+          <w:szCs w:val="22"/>
+          <w:lang w:val="en-GB"/>
+        </w:rPr>
+        <w:t>neva</w:t>
+      </w:r>
+      <w:r>
+        <w:rPr>
+          <w:rFonts w:ascii="Garamond" w:hAnsi="Garamond"/>
+          <w:color w:val="000000" w:themeColor="text1"/>
+          <w:sz w:val="22"/>
+          <w:szCs w:val="22"/>
+          <w:lang w:val="en-GB"/>
+        </w:rPr>
+        <w:t>)</w:t>
+      </w:r>
+      <w:r>
+        <w:rPr>
+          <w:rFonts w:ascii="Garamond" w:hAnsi="Garamond"/>
+          <w:color w:val="000000" w:themeColor="text1"/>
+          <w:sz w:val="22"/>
+          <w:szCs w:val="22"/>
+          <w:lang w:val="en-GB"/>
+        </w:rPr>
+        <w:t>.</w:t>
+      </w:r>
+      <w:r>
+        <w:rPr>
+          <w:rFonts w:ascii="Garamond" w:hAnsi="Garamond"/>
+          <w:color w:val="000000" w:themeColor="text1"/>
+          <w:sz w:val="22"/>
+          <w:szCs w:val="22"/>
+          <w:lang w:val="en-GB"/>
+        </w:rPr>
+        <w:t xml:space="preserve"> </w:t>
+      </w:r>
+      <w:r>
+        <w:rPr>
+          <w:rFonts w:ascii="Garamond" w:hAnsi="Garamond"/>
+          <w:b/>
+          <w:bCs/>
+          <w:color w:val="000000" w:themeColor="text1"/>
+          <w:sz w:val="22"/>
+          <w:szCs w:val="22"/>
+          <w:lang w:val="en-GB"/>
+        </w:rPr>
+        <w:t>C</w:t>
+      </w:r>
+      <w:r>
+        <w:rPr>
+          <w:rFonts w:ascii="Garamond" w:hAnsi="Garamond"/>
+          <w:b/>
+          <w:bCs/>
+          <w:color w:val="000000" w:themeColor="text1"/>
+          <w:sz w:val="22"/>
+          <w:szCs w:val="22"/>
+          <w:lang w:val="en-GB"/>
+        </w:rPr>
+        <w:t>o-supervisor of 5 PhD students</w:t>
       </w:r>
       <w:r>
         <w:rPr>
@@ -2487,97 +3389,6 @@
           <w:lang w:val="en-GB"/>
         </w:rPr>
         <w:t xml:space="preserve"> (Lund/Ge</w:t>
-      </w:r>
-      <w:r>
-        <w:rPr>
-          <w:rFonts w:ascii="Garamond" w:hAnsi="Garamond"/>
-          <w:color w:val="000000" w:themeColor="text1"/>
-          <w:sz w:val="22"/>
-          <w:szCs w:val="22"/>
-          <w:lang w:val="en-GB"/>
-        </w:rPr>
-        <w:t>neva</w:t>
-      </w:r>
-      <w:r>
-        <w:rPr>
-          <w:rFonts w:ascii="Garamond" w:hAnsi="Garamond"/>
-          <w:color w:val="000000" w:themeColor="text1"/>
-          <w:sz w:val="22"/>
-          <w:szCs w:val="22"/>
-          <w:lang w:val="en-GB"/>
-        </w:rPr>
-        <w:t>)</w:t>
-      </w:r>
-      <w:r>
-        <w:rPr>
-          <w:rFonts w:ascii="Garamond" w:hAnsi="Garamond"/>
-          <w:color w:val="000000" w:themeColor="text1"/>
-          <w:sz w:val="22"/>
-          <w:szCs w:val="22"/>
-          <w:lang w:val="en-GB"/>
-        </w:rPr>
-        <w:t xml:space="preserve">. </w:t>
-      </w:r>
-      <w:r>
-        <w:rPr>
-          <w:rFonts w:ascii="Garamond" w:hAnsi="Garamond"/>
-          <w:color w:val="000000" w:themeColor="text1"/>
-          <w:sz w:val="22"/>
-          <w:szCs w:val="22"/>
-          <w:lang w:val="en-GB"/>
-        </w:rPr>
-        <w:br/>
-        <w:t xml:space="preserve">Supervisor of </w:t>
-      </w:r>
-      <w:r>
-        <w:rPr>
-          <w:rFonts w:ascii="Garamond" w:hAnsi="Garamond"/>
-          <w:color w:val="000000" w:themeColor="text1"/>
-          <w:sz w:val="22"/>
-          <w:szCs w:val="22"/>
-          <w:lang w:val="en-GB"/>
-        </w:rPr>
-        <w:t>1</w:t>
-      </w:r>
-      <w:r>
-        <w:rPr>
-          <w:rFonts w:ascii="Garamond" w:hAnsi="Garamond"/>
-          <w:color w:val="000000" w:themeColor="text1"/>
-          <w:sz w:val="22"/>
-          <w:szCs w:val="22"/>
-          <w:lang w:val="en-GB"/>
-        </w:rPr>
-        <w:t>3</w:t>
-      </w:r>
-      <w:r>
-        <w:rPr>
-          <w:rFonts w:ascii="Garamond" w:hAnsi="Garamond"/>
-          <w:color w:val="000000" w:themeColor="text1"/>
-          <w:sz w:val="22"/>
-          <w:szCs w:val="22"/>
-          <w:lang w:val="en-GB"/>
-        </w:rPr>
-        <w:t xml:space="preserve"> CERN summer students (Lund</w:t>
-      </w:r>
-      <w:r>
-        <w:rPr>
-          <w:rFonts w:ascii="Garamond" w:hAnsi="Garamond"/>
-          <w:color w:val="000000" w:themeColor="text1"/>
-          <w:sz w:val="22"/>
-          <w:szCs w:val="22"/>
-          <w:lang w:val="en-GB"/>
-        </w:rPr>
-        <w:t>/</w:t>
-      </w:r>
-      <w:r>
-        <w:rPr>
-          <w:rFonts w:ascii="Garamond" w:hAnsi="Garamond"/>
-          <w:color w:val="000000" w:themeColor="text1"/>
-          <w:sz w:val="22"/>
-          <w:szCs w:val="22"/>
-          <w:lang w:val="en-GB"/>
-        </w:rPr>
-        <w:t>Ge</w:t>
       </w:r>
       <w:r>
         <w:rPr>
@@ -2616,27 +3427,92 @@
         <w:outlineLvl w:val="0"/>
         <w:rPr>
           <w:rFonts w:ascii="Garamond" w:hAnsi="Garamond"/>
-          <w:color w:val="000000"/>
-          <w:sz w:val="12"/>
-          <w:szCs w:val="12"/>
+          <w:b/>
+          <w:bCs/>
+          <w:color w:val="0070C0"/>
+          <w:sz w:val="22"/>
+          <w:szCs w:val="22"/>
           <w:lang w:val="en-GB"/>
         </w:rPr>
       </w:pPr>
-    </w:p>
-    <w:p>
-      <w:pPr>
-        <w:jc w:val="both"/>
-        <w:outlineLvl w:val="0"/>
-        <w:rPr>
-          <w:rFonts w:ascii="Garamond" w:hAnsi="Garamond"/>
-          <w:b/>
-          <w:bCs/>
+      <w:r>
+        <w:rPr>
+          <w:rFonts w:ascii="Garamond" w:hAnsi="Garamond"/>
+          <w:bCs/>
+          <w:i/>
+          <w:iCs/>
+          <w:noProof/>
           <w:color w:val="0070C0"/>
           <w:sz w:val="22"/>
           <w:szCs w:val="22"/>
           <w:lang w:val="en-GB"/>
         </w:rPr>
-      </w:pPr>
+        <w:lastRenderedPageBreak/>
+        <mc:AlternateContent>
+          <mc:Choice Requires="wps">
+            <w:drawing>
+              <wp:anchor distT="0" distB="0" distL="114300" distR="114300" simplePos="0" relativeHeight="251661312" behindDoc="0" locked="0" layoutInCell="1" allowOverlap="1" wp14:anchorId="0E1579B1" wp14:editId="231DBA0C">
+                <wp:simplePos x="0" y="0"/>
+                <wp:positionH relativeFrom="column">
+                  <wp:posOffset>11289</wp:posOffset>
+                </wp:positionH>
+                <wp:positionV relativeFrom="paragraph">
+                  <wp:posOffset>-100259</wp:posOffset>
+                </wp:positionV>
+                <wp:extent cx="6097265" cy="45719"/>
+                <wp:effectExtent l="0" t="0" r="24765" b="18415"/>
+                <wp:wrapNone/>
+                <wp:docPr id="4" name="Rak pil 4"/>
+                <wp:cNvGraphicFramePr/>
+                <a:graphic xmlns:a="http://schemas.openxmlformats.org/drawingml/2006/main">
+                  <a:graphicData uri="http://schemas.microsoft.com/office/word/2010/wordprocessingShape">
+                    <wps:wsp>
+                      <wps:cNvCnPr/>
+                      <wps:spPr>
+                        <a:xfrm>
+                          <a:off x="0" y="0"/>
+                          <a:ext cx="6097265" cy="45719"/>
+                        </a:xfrm>
+                        <a:prstGeom prst="straightConnector1">
+                          <a:avLst/>
+                        </a:prstGeom>
+                      </wps:spPr>
+                      <wps:style>
+                        <a:lnRef idx="1">
+                          <a:schemeClr val="dk1"/>
+                        </a:lnRef>
+                        <a:fillRef idx="0">
+                          <a:schemeClr val="dk1"/>
+                        </a:fillRef>
+                        <a:effectRef idx="0">
+                          <a:schemeClr val="dk1"/>
+                        </a:effectRef>
+                        <a:fontRef idx="minor">
+                          <a:schemeClr val="tx1"/>
+                        </a:fontRef>
+                      </wps:style>
+                      <wps:bodyPr/>
+                    </wps:wsp>
+                  </a:graphicData>
+                </a:graphic>
+                <wp14:sizeRelH relativeFrom="margin">
+                  <wp14:pctWidth>0</wp14:pctWidth>
+                </wp14:sizeRelH>
+                <wp14:sizeRelV relativeFrom="margin">
+                  <wp14:pctHeight>0</wp14:pctHeight>
+                </wp14:sizeRelV>
+              </wp:anchor>
+            </w:drawing>
+          </mc:Choice>
+          <mc:Fallback>
+            <w:pict>
+              <v:shape w14:anchorId="66F85FF2" id="Rak pil 4" o:spid="_x0000_s1026" type="#_x0000_t32" style="position:absolute;margin-left:.9pt;margin-top:-7.9pt;width:480.1pt;height:3.6pt;z-index:251661312;visibility:visible;mso-wrap-style:square;mso-width-percent:0;mso-height-percent:0;mso-wrap-distance-left:9pt;mso-wrap-distance-top:0;mso-wrap-distance-right:9pt;mso-wrap-distance-bottom:0;mso-position-horizontal:absolute;mso-position-horizontal-relative:text;mso-position-vertical:absolute;mso-position-vertical-relative:text;mso-width-percent:0;mso-height-percent:0;mso-width-relative:margin;mso-height-relative:margin" o:gfxdata="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" strokecolor="black [3200]" strokeweight=".5pt">
+                <v:stroke joinstyle="miter"/>
+              </v:shape>
+            </w:pict>
+          </mc:Fallback>
+        </mc:AlternateContent>
+      </w:r>
       <w:r>
         <w:rPr>
           <w:rFonts w:ascii="Garamond" w:hAnsi="Garamond"/>
@@ -2647,7 +3523,43 @@
           <w:szCs w:val="22"/>
           <w:lang w:val="en-GB"/>
         </w:rPr>
-        <w:t>Teaching and course development</w:t>
+        <w:t>Teaching</w:t>
+      </w:r>
+      <w:r>
+        <w:rPr>
+          <w:rFonts w:ascii="Garamond" w:hAnsi="Garamond"/>
+          <w:b/>
+          <w:bCs/>
+          <w:color w:val="0070C0"/>
+          <w:sz w:val="22"/>
+          <w:szCs w:val="22"/>
+          <w:lang w:val="en-GB"/>
+        </w:rPr>
+        <w:t>, mentoring</w:t>
+      </w:r>
+      <w:r>
+        <w:rPr>
+          <w:rFonts w:ascii="Garamond" w:hAnsi="Garamond"/>
+          <w:b/>
+          <w:bCs/>
+          <w:color w:val="0070C0"/>
+          <w:sz w:val="22"/>
+          <w:szCs w:val="22"/>
+          <w:lang w:val="en-GB"/>
+        </w:rPr>
+        <w:t>,</w:t>
+      </w:r>
+      <w:r>
+        <w:rPr>
+          <w:rFonts w:ascii="Garamond" w:hAnsi="Garamond"/>
+          <w:b/>
+          <w:bCs/>
+          <w:color w:val="0070C0"/>
+          <w:sz w:val="22"/>
+          <w:szCs w:val="22"/>
+          <w:lang w:val="en-GB"/>
+        </w:rPr>
+        <w:t xml:space="preserve"> and course development</w:t>
       </w:r>
       <w:r>
         <w:rPr>
@@ -2717,7 +3629,7 @@
         </w:rPr>
         <w:t xml:space="preserve"> Course responsible for </w:t>
       </w:r>
-      <w:hyperlink r:id="rId14" w:history="1">
+      <w:hyperlink r:id="rId16" w:history="1">
         <w:r>
           <w:rPr>
             <w:rStyle w:val="Hyperlnk"/>
@@ -2739,7 +3651,8 @@
         </w:rPr>
         <w:t xml:space="preserve">, Bachelor’s degree at the Natural Sciences faculty. Co-teacher of various courses, including graduate-level course on </w:t>
       </w:r>
-      <w:hyperlink r:id="rId15" w:history="1">
+      <w:hyperlink r:id="rId17" w:history="1">
+        <w:proofErr w:type="spellStart"/>
         <w:r>
           <w:rPr>
             <w:rStyle w:val="Hyperlnk"/>
@@ -2748,7 +3661,18 @@
             <w:szCs w:val="22"/>
             <w:lang w:val="en-GB"/>
           </w:rPr>
-          <w:t>Jupyter notebooks</w:t>
+          <w:t>Jupyter</w:t>
+        </w:r>
+        <w:proofErr w:type="spellEnd"/>
+        <w:r>
+          <w:rPr>
+            <w:rStyle w:val="Hyperlnk"/>
+            <w:rFonts w:ascii="Garamond" w:hAnsi="Garamond"/>
+            <w:sz w:val="22"/>
+            <w:szCs w:val="22"/>
+            <w:lang w:val="en-GB"/>
+          </w:rPr>
+          <w:t xml:space="preserve"> notebooks</w:t>
         </w:r>
       </w:hyperlink>
       <w:r>
@@ -2761,7 +3685,7 @@
         </w:rPr>
         <w:t xml:space="preserve"> and Master’s level course using </w:t>
       </w:r>
-      <w:hyperlink r:id="rId16" w:history="1">
+      <w:hyperlink r:id="rId18" w:history="1">
         <w:r>
           <w:rPr>
             <w:rStyle w:val="Hyperlnk"/>
@@ -2783,7 +3707,7 @@
         </w:rPr>
         <w:t xml:space="preserve"> (described in the </w:t>
       </w:r>
-      <w:hyperlink r:id="rId17" w:history="1">
+      <w:hyperlink r:id="rId19" w:history="1">
         <w:r>
           <w:rPr>
             <w:rStyle w:val="Hyperlnk"/>
@@ -2835,9 +3759,31 @@
           <w:szCs w:val="22"/>
           <w:lang w:val="en-GB"/>
         </w:rPr>
-        <w:t xml:space="preserve"> Member of the </w:t>
-      </w:r>
-      <w:hyperlink r:id="rId18" w:history="1">
+        <w:t xml:space="preserve"> </w:t>
+      </w:r>
+      <w:r>
+        <w:rPr>
+          <w:rFonts w:ascii="Garamond" w:hAnsi="Garamond"/>
+          <w:bCs/>
+          <w:color w:val="000000" w:themeColor="text1"/>
+          <w:sz w:val="22"/>
+          <w:szCs w:val="22"/>
+          <w:lang w:val="en-GB"/>
+        </w:rPr>
+        <w:t xml:space="preserve">Steering group member for </w:t>
+      </w:r>
+      <w:r>
+        <w:rPr>
+          <w:rFonts w:ascii="Garamond" w:hAnsi="Garamond"/>
+          <w:bCs/>
+          <w:color w:val="000000" w:themeColor="text1"/>
+          <w:sz w:val="22"/>
+          <w:szCs w:val="22"/>
+          <w:lang w:val="en-GB"/>
+        </w:rPr>
+        <w:t xml:space="preserve">the </w:t>
+      </w:r>
+      <w:hyperlink r:id="rId20" w:history="1">
         <w:r>
           <w:rPr>
             <w:rStyle w:val="Hyperlnk"/>
@@ -2859,7 +3805,40 @@
           <w:szCs w:val="22"/>
           <w:lang w:val="en-GB"/>
         </w:rPr>
-        <w:t xml:space="preserve"> steering group in the LU Science Faculty.</w:t>
+        <w:t xml:space="preserve"> in the LU Science</w:t>
+      </w:r>
+      <w:r>
+        <w:rPr>
+          <w:rFonts w:ascii="Garamond" w:hAnsi="Garamond"/>
+          <w:bCs/>
+          <w:color w:val="000000" w:themeColor="text1"/>
+          <w:sz w:val="22"/>
+          <w:szCs w:val="22"/>
+          <w:lang w:val="en-GB"/>
+        </w:rPr>
+        <w:t>/Engineering/Medicine</w:t>
+      </w:r>
+      <w:r>
+        <w:rPr>
+          <w:rFonts w:ascii="Garamond" w:hAnsi="Garamond"/>
+          <w:bCs/>
+          <w:color w:val="000000" w:themeColor="text1"/>
+          <w:sz w:val="22"/>
+          <w:szCs w:val="22"/>
+          <w:lang w:val="en-GB"/>
+        </w:rPr>
+        <w:t xml:space="preserve"> Facult</w:t>
+      </w:r>
+      <w:r>
+        <w:rPr>
+          <w:rFonts w:ascii="Garamond" w:hAnsi="Garamond"/>
+          <w:bCs/>
+          <w:color w:val="000000" w:themeColor="text1"/>
+          <w:sz w:val="22"/>
+          <w:szCs w:val="22"/>
+          <w:lang w:val="en-GB"/>
+        </w:rPr>
+        <w:t xml:space="preserve">ies, responsible for alumni network. </w:t>
       </w:r>
     </w:p>
     <w:p>
@@ -2900,6 +3879,125 @@
           <w:lang w:val="en-GB"/>
         </w:rPr>
         <w:t>Organization of selected scientific meetings of relevance for this proposal</w:t>
+      </w:r>
+    </w:p>
+    <w:p>
+      <w:pPr>
+        <w:jc w:val="both"/>
+        <w:outlineLvl w:val="0"/>
+        <w:rPr>
+          <w:rFonts w:ascii="Garamond" w:hAnsi="Garamond"/>
+          <w:color w:val="000000" w:themeColor="text1"/>
+          <w:sz w:val="22"/>
+          <w:szCs w:val="22"/>
+          <w:lang w:val="en-GB"/>
+        </w:rPr>
+      </w:pPr>
+      <w:r>
+        <w:rPr>
+          <w:rFonts w:ascii="Garamond" w:hAnsi="Garamond"/>
+          <w:b/>
+          <w:bCs/>
+          <w:color w:val="000000" w:themeColor="text1"/>
+          <w:sz w:val="22"/>
+          <w:szCs w:val="22"/>
+          <w:lang w:val="en-GB"/>
+        </w:rPr>
+        <w:t>20</w:t>
+      </w:r>
+      <w:r>
+        <w:rPr>
+          <w:rFonts w:ascii="Garamond" w:hAnsi="Garamond"/>
+          <w:b/>
+          <w:bCs/>
+          <w:color w:val="000000" w:themeColor="text1"/>
+          <w:sz w:val="22"/>
+          <w:szCs w:val="22"/>
+          <w:lang w:val="en-GB"/>
+        </w:rPr>
+        <w:t>20</w:t>
+      </w:r>
+      <w:r>
+        <w:rPr>
+          <w:rFonts w:ascii="Garamond" w:hAnsi="Garamond"/>
+          <w:color w:val="000000" w:themeColor="text1"/>
+          <w:sz w:val="22"/>
+          <w:szCs w:val="22"/>
+          <w:lang w:val="en-GB"/>
+        </w:rPr>
+        <w:t xml:space="preserve">: </w:t>
+      </w:r>
+      <w:r>
+        <w:rPr>
+          <w:rFonts w:ascii="Garamond" w:hAnsi="Garamond"/>
+          <w:color w:val="000000" w:themeColor="text1"/>
+          <w:sz w:val="22"/>
+          <w:szCs w:val="22"/>
+          <w:lang w:val="en-GB"/>
+        </w:rPr>
+        <w:t>Co-o</w:t>
+      </w:r>
+      <w:r>
+        <w:rPr>
+          <w:rFonts w:ascii="Garamond" w:hAnsi="Garamond"/>
+          <w:color w:val="000000" w:themeColor="text1"/>
+          <w:sz w:val="22"/>
+          <w:szCs w:val="22"/>
+          <w:lang w:val="en-GB"/>
+        </w:rPr>
+        <w:t>rganizer of the particle</w:t>
+      </w:r>
+      <w:r>
+        <w:rPr>
+          <w:rFonts w:ascii="Garamond" w:hAnsi="Garamond"/>
+          <w:color w:val="000000" w:themeColor="text1"/>
+          <w:sz w:val="22"/>
+          <w:szCs w:val="22"/>
+          <w:lang w:val="en-GB"/>
+        </w:rPr>
+        <w:t>/</w:t>
+      </w:r>
+      <w:proofErr w:type="spellStart"/>
+      <w:r>
+        <w:rPr>
+          <w:rFonts w:ascii="Garamond" w:hAnsi="Garamond"/>
+          <w:color w:val="000000" w:themeColor="text1"/>
+          <w:sz w:val="22"/>
+          <w:szCs w:val="22"/>
+          <w:lang w:val="en-GB"/>
+        </w:rPr>
+        <w:t>astroparticle</w:t>
+      </w:r>
+      <w:proofErr w:type="spellEnd"/>
+      <w:r>
+        <w:rPr>
+          <w:rFonts w:ascii="Garamond" w:hAnsi="Garamond"/>
+          <w:color w:val="000000" w:themeColor="text1"/>
+          <w:sz w:val="22"/>
+          <w:szCs w:val="22"/>
+          <w:lang w:val="en-GB"/>
+        </w:rPr>
+        <w:t xml:space="preserve"> sessions at the </w:t>
+      </w:r>
+      <w:r>
+        <w:rPr>
+          <w:rFonts w:ascii="Garamond" w:hAnsi="Garamond"/>
+          <w:color w:val="000000" w:themeColor="text1"/>
+          <w:sz w:val="22"/>
+          <w:szCs w:val="22"/>
+          <w:lang w:val="en-GB"/>
+        </w:rPr>
+        <w:t>Nordic Physics Days in Uppsala</w:t>
+      </w:r>
+      <w:r>
+        <w:rPr>
+          <w:rFonts w:ascii="Garamond" w:hAnsi="Garamond"/>
+          <w:color w:val="000000" w:themeColor="text1"/>
+          <w:sz w:val="22"/>
+          <w:szCs w:val="22"/>
+          <w:lang w:val="en-GB"/>
+        </w:rPr>
+        <w:t>.</w:t>
       </w:r>
     </w:p>
     <w:p>
@@ -2949,7 +4047,49 @@
           <w:szCs w:val="22"/>
           <w:lang w:val="en-GB"/>
         </w:rPr>
-        <w:t>Main organizer of the HEP Software Foundation / WLCG workshop in Lund (expected 150 participants)</w:t>
+        <w:t xml:space="preserve">Main organizer of the HEP Software Foundation / </w:t>
+      </w:r>
+      <w:proofErr w:type="spellStart"/>
+      <w:r>
+        <w:rPr>
+          <w:rFonts w:ascii="Garamond" w:hAnsi="Garamond"/>
+          <w:color w:val="000000" w:themeColor="text1"/>
+          <w:sz w:val="22"/>
+          <w:szCs w:val="22"/>
+          <w:lang w:val="en-GB"/>
+        </w:rPr>
+        <w:t>WLCG</w:t>
+      </w:r>
+      <w:proofErr w:type="spellEnd"/>
+      <w:r>
+        <w:rPr>
+          <w:rFonts w:ascii="Garamond" w:hAnsi="Garamond"/>
+          <w:color w:val="000000" w:themeColor="text1"/>
+          <w:sz w:val="22"/>
+          <w:szCs w:val="22"/>
+          <w:lang w:val="en-GB"/>
+        </w:rPr>
+        <w:t xml:space="preserve"> workshop in Lund (expected </w:t>
+      </w:r>
+      <w:r>
+        <w:rPr>
+          <w:rFonts w:ascii="Garamond" w:hAnsi="Garamond"/>
+          <w:color w:val="000000" w:themeColor="text1"/>
+          <w:sz w:val="22"/>
+          <w:szCs w:val="22"/>
+          <w:lang w:val="en-GB"/>
+        </w:rPr>
+        <w:t>2</w:t>
+      </w:r>
+      <w:r>
+        <w:rPr>
+          <w:rFonts w:ascii="Garamond" w:hAnsi="Garamond"/>
+          <w:color w:val="000000" w:themeColor="text1"/>
+          <w:sz w:val="22"/>
+          <w:szCs w:val="22"/>
+          <w:lang w:val="en-GB"/>
+        </w:rPr>
+        <w:t>50 participants)</w:t>
       </w:r>
     </w:p>
     <w:p>
@@ -2984,7 +4124,29 @@
           <w:szCs w:val="22"/>
           <w:lang w:val="en-GB"/>
         </w:rPr>
-        <w:t xml:space="preserve">Overall programme committee chair of 23rd international conference on Computing for High Energy Physics (CHEP), Australia (500 </w:t>
+        <w:t>Overall programme committee chair of 23rd international conference on Computing for High Energy Physics (</w:t>
+      </w:r>
+      <w:proofErr w:type="spellStart"/>
+      <w:r>
+        <w:rPr>
+          <w:rFonts w:ascii="Garamond" w:hAnsi="Garamond"/>
+          <w:color w:val="000000" w:themeColor="text1"/>
+          <w:sz w:val="22"/>
+          <w:szCs w:val="22"/>
+          <w:lang w:val="en-GB"/>
+        </w:rPr>
+        <w:t>CHEP</w:t>
+      </w:r>
+      <w:proofErr w:type="spellEnd"/>
+      <w:r>
+        <w:rPr>
+          <w:rFonts w:ascii="Garamond" w:hAnsi="Garamond"/>
+          <w:color w:val="000000" w:themeColor="text1"/>
+          <w:sz w:val="22"/>
+          <w:szCs w:val="22"/>
+          <w:lang w:val="en-GB"/>
+        </w:rPr>
+        <w:t xml:space="preserve">), Australia (500 </w:t>
       </w:r>
       <w:r>
         <w:rPr>
@@ -3005,6 +4167,20 @@
           <w:lang w:val="en-GB"/>
         </w:rPr>
         <w:t>)</w:t>
+      </w:r>
+      <w:r>
+        <w:rPr>
+          <w:rFonts w:ascii="Garamond" w:hAnsi="Garamond"/>
+          <w:bCs/>
+          <w:i/>
+          <w:iCs/>
+          <w:noProof/>
+          <w:color w:val="0070C0"/>
+          <w:sz w:val="22"/>
+          <w:szCs w:val="22"/>
+          <w:lang w:val="en-GB"/>
+        </w:rPr>
+        <w:t xml:space="preserve"> </w:t>
       </w:r>
     </w:p>
     <w:p>
@@ -3022,22 +4198,76 @@
       <w:r>
         <w:rPr>
           <w:rFonts w:ascii="Garamond" w:hAnsi="Garamond"/>
-          <w:color w:val="000000" w:themeColor="text1"/>
-          <w:sz w:val="22"/>
-          <w:szCs w:val="22"/>
-          <w:lang w:val="en-GB"/>
-        </w:rPr>
-        <w:t xml:space="preserve">2018: </w:t>
-      </w:r>
-      <w:r>
-        <w:rPr>
-          <w:rFonts w:ascii="Garamond" w:hAnsi="Garamond"/>
-          <w:color w:val="000000" w:themeColor="text1"/>
-          <w:sz w:val="22"/>
-          <w:szCs w:val="22"/>
-          <w:lang w:val="en-GB"/>
-        </w:rPr>
-        <w:t>Main organizer of the Swedish particle physics community conference in Lund (80 pp)</w:t>
+          <w:b/>
+          <w:bCs/>
+          <w:color w:val="000000" w:themeColor="text1"/>
+          <w:sz w:val="22"/>
+          <w:szCs w:val="22"/>
+          <w:lang w:val="en-GB"/>
+        </w:rPr>
+        <w:t>2018</w:t>
+      </w:r>
+      <w:r>
+        <w:rPr>
+          <w:rFonts w:ascii="Garamond" w:hAnsi="Garamond"/>
+          <w:color w:val="000000" w:themeColor="text1"/>
+          <w:sz w:val="22"/>
+          <w:szCs w:val="22"/>
+          <w:lang w:val="en-GB"/>
+        </w:rPr>
+        <w:t xml:space="preserve">: </w:t>
+      </w:r>
+      <w:r>
+        <w:rPr>
+          <w:rFonts w:ascii="Garamond" w:hAnsi="Garamond"/>
+          <w:color w:val="000000" w:themeColor="text1"/>
+          <w:sz w:val="22"/>
+          <w:szCs w:val="22"/>
+          <w:lang w:val="en-GB"/>
+        </w:rPr>
+        <w:t xml:space="preserve">Main organizer of the Swedish particle physics community conference </w:t>
+      </w:r>
+      <w:r>
+        <w:rPr>
+          <w:rFonts w:ascii="Garamond" w:hAnsi="Garamond"/>
+          <w:color w:val="000000" w:themeColor="text1"/>
+          <w:sz w:val="22"/>
+          <w:szCs w:val="22"/>
+          <w:lang w:val="en-GB"/>
+        </w:rPr>
+        <w:t>(</w:t>
+      </w:r>
+      <w:proofErr w:type="spellStart"/>
+      <w:r>
+        <w:rPr>
+          <w:rFonts w:ascii="Garamond" w:hAnsi="Garamond"/>
+          <w:color w:val="000000" w:themeColor="text1"/>
+          <w:sz w:val="22"/>
+          <w:szCs w:val="22"/>
+          <w:lang w:val="en-GB"/>
+        </w:rPr>
+        <w:t>Partikeldagarna</w:t>
+      </w:r>
+      <w:proofErr w:type="spellEnd"/>
+      <w:r>
+        <w:rPr>
+          <w:rFonts w:ascii="Garamond" w:hAnsi="Garamond"/>
+          <w:color w:val="000000" w:themeColor="text1"/>
+          <w:sz w:val="22"/>
+          <w:szCs w:val="22"/>
+          <w:lang w:val="en-GB"/>
+        </w:rPr>
+        <w:t xml:space="preserve">) </w:t>
+      </w:r>
+      <w:r>
+        <w:rPr>
+          <w:rFonts w:ascii="Garamond" w:hAnsi="Garamond"/>
+          <w:color w:val="000000" w:themeColor="text1"/>
+          <w:sz w:val="22"/>
+          <w:szCs w:val="22"/>
+          <w:lang w:val="en-GB"/>
+        </w:rPr>
+        <w:t>in Lund (80 pp)</w:t>
       </w:r>
     </w:p>
     <w:p>
@@ -3052,15 +4282,29 @@
           <w:lang w:val="en-GB"/>
         </w:rPr>
       </w:pPr>
-      <w:r>
-        <w:rPr>
-          <w:rFonts w:ascii="Garamond" w:hAnsi="Garamond"/>
-          <w:color w:val="000000" w:themeColor="text1"/>
-          <w:sz w:val="22"/>
-          <w:szCs w:val="22"/>
-          <w:lang w:val="en-GB"/>
-        </w:rPr>
-        <w:t xml:space="preserve">2016: </w:t>
+      <w:bookmarkStart w:id="0" w:name="_GoBack"/>
+      <w:bookmarkEnd w:id="0"/>
+      <w:r>
+        <w:rPr>
+          <w:rFonts w:ascii="Garamond" w:hAnsi="Garamond"/>
+          <w:b/>
+          <w:bCs/>
+          <w:color w:val="000000" w:themeColor="text1"/>
+          <w:sz w:val="22"/>
+          <w:szCs w:val="22"/>
+          <w:lang w:val="en-GB"/>
+        </w:rPr>
+        <w:t>2016</w:t>
+      </w:r>
+      <w:r>
+        <w:rPr>
+          <w:rFonts w:ascii="Garamond" w:hAnsi="Garamond"/>
+          <w:color w:val="000000" w:themeColor="text1"/>
+          <w:sz w:val="22"/>
+          <w:szCs w:val="22"/>
+          <w:lang w:val="en-GB"/>
+        </w:rPr>
+        <w:t xml:space="preserve">: </w:t>
       </w:r>
       <w:r>
         <w:rPr>
@@ -3251,7 +4495,29 @@
           <w:szCs w:val="22"/>
           <w:lang w:val="en-GB"/>
         </w:rPr>
-        <w:t xml:space="preserve"> (350 participants). Chair of the Beyond the Standard Model and QCD session at the 3</w:t>
+        <w:t xml:space="preserve"> (350 participants). Chair of the Beyond the Standard Model and </w:t>
+      </w:r>
+      <w:proofErr w:type="spellStart"/>
+      <w:r>
+        <w:rPr>
+          <w:rFonts w:ascii="Garamond" w:hAnsi="Garamond"/>
+          <w:color w:val="000000" w:themeColor="text1"/>
+          <w:sz w:val="22"/>
+          <w:szCs w:val="22"/>
+          <w:lang w:val="en-GB"/>
+        </w:rPr>
+        <w:t>QCD</w:t>
+      </w:r>
+      <w:proofErr w:type="spellEnd"/>
+      <w:r>
+        <w:rPr>
+          <w:rFonts w:ascii="Garamond" w:hAnsi="Garamond"/>
+          <w:color w:val="000000" w:themeColor="text1"/>
+          <w:sz w:val="22"/>
+          <w:szCs w:val="22"/>
+          <w:lang w:val="en-GB"/>
+        </w:rPr>
+        <w:t xml:space="preserve"> session at the 3</w:t>
       </w:r>
       <w:r>
         <w:rPr>
@@ -3304,8 +4570,9 @@
           <w:vertAlign w:val="superscript"/>
           <w:lang w:val="en-GB"/>
         </w:rPr>
-        <w:t xml:space="preserve"> th</w:t>
-      </w:r>
+        <w:t xml:space="preserve"> </w:t>
+      </w:r>
+      <w:proofErr w:type="spellStart"/>
       <w:r>
         <w:rPr>
           <w:rFonts w:ascii="Garamond" w:hAnsi="Garamond"/>
@@ -3315,6 +4582,18 @@
           <w:vertAlign w:val="superscript"/>
           <w:lang w:val="en-GB"/>
         </w:rPr>
+        <w:t>th</w:t>
+      </w:r>
+      <w:proofErr w:type="spellEnd"/>
+      <w:r>
+        <w:rPr>
+          <w:rFonts w:ascii="Garamond" w:hAnsi="Garamond"/>
+          <w:color w:val="000000" w:themeColor="text1"/>
+          <w:sz w:val="22"/>
+          <w:szCs w:val="22"/>
+          <w:vertAlign w:val="superscript"/>
+          <w:lang w:val="en-GB"/>
+        </w:rPr>
         <w:t xml:space="preserve"> </w:t>
       </w:r>
       <w:r>
@@ -3325,7 +4604,29 @@
           <w:szCs w:val="22"/>
           <w:lang w:val="en-GB"/>
         </w:rPr>
-        <w:t>editions of the LHCP conference (US, Sweden, Italy).</w:t>
+        <w:t xml:space="preserve">editions of the </w:t>
+      </w:r>
+      <w:proofErr w:type="spellStart"/>
+      <w:r>
+        <w:rPr>
+          <w:rFonts w:ascii="Garamond" w:hAnsi="Garamond"/>
+          <w:color w:val="000000" w:themeColor="text1"/>
+          <w:sz w:val="22"/>
+          <w:szCs w:val="22"/>
+          <w:lang w:val="en-GB"/>
+        </w:rPr>
+        <w:t>LHCP</w:t>
+      </w:r>
+      <w:proofErr w:type="spellEnd"/>
+      <w:r>
+        <w:rPr>
+          <w:rFonts w:ascii="Garamond" w:hAnsi="Garamond"/>
+          <w:color w:val="000000" w:themeColor="text1"/>
+          <w:sz w:val="22"/>
+          <w:szCs w:val="22"/>
+          <w:lang w:val="en-GB"/>
+        </w:rPr>
+        <w:t xml:space="preserve"> conference (US, Sweden, Italy).</w:t>
       </w:r>
     </w:p>
     <w:p>
@@ -3370,7 +4671,18 @@
           <w:szCs w:val="22"/>
           <w:lang w:val="en-GB"/>
         </w:rPr>
-        <w:t>Session chair and organizer of D</w:t>
+        <w:t xml:space="preserve">Session chair and organizer of </w:t>
+      </w:r>
+      <w:proofErr w:type="spellStart"/>
+      <w:r>
+        <w:rPr>
+          <w:rFonts w:ascii="Garamond" w:hAnsi="Garamond"/>
+          <w:color w:val="000000" w:themeColor="text1"/>
+          <w:sz w:val="22"/>
+          <w:szCs w:val="22"/>
+          <w:lang w:val="en-GB"/>
+        </w:rPr>
+        <w:t>D</w:t>
       </w:r>
       <w:r>
         <w:rPr>
@@ -3390,7 +4702,18 @@
           <w:szCs w:val="22"/>
           <w:lang w:val="en-GB"/>
         </w:rPr>
-        <w:t xml:space="preserve">@LHC </w:t>
+        <w:t>@LHC</w:t>
+      </w:r>
+      <w:proofErr w:type="spellEnd"/>
+      <w:r>
+        <w:rPr>
+          <w:rFonts w:ascii="Garamond" w:hAnsi="Garamond"/>
+          <w:color w:val="000000" w:themeColor="text1"/>
+          <w:sz w:val="22"/>
+          <w:szCs w:val="22"/>
+          <w:lang w:val="en-GB"/>
+        </w:rPr>
+        <w:t xml:space="preserve"> </w:t>
       </w:r>
       <w:r>
         <w:rPr>
@@ -3581,7 +4904,17 @@
           <w:szCs w:val="22"/>
           <w:lang w:val="en-GB"/>
         </w:rPr>
-        <w:t>of the Swedish Particle Physics and Astrophysics Board.</w:t>
+        <w:t>of the Swedish Particle Physics and Astrophysics Board</w:t>
+      </w:r>
+      <w:r>
+        <w:rPr>
+          <w:rFonts w:ascii="Garamond" w:hAnsi="Garamond"/>
+          <w:color w:val="000000" w:themeColor="text1"/>
+          <w:sz w:val="22"/>
+          <w:szCs w:val="22"/>
+          <w:lang w:val="en-GB"/>
+        </w:rPr>
+        <w:t xml:space="preserve">, Swedish Physical Society </w:t>
       </w:r>
     </w:p>
     <w:p>
@@ -3804,7 +5137,29 @@
           <w:szCs w:val="22"/>
           <w:lang w:val="en-US"/>
         </w:rPr>
-        <w:t>Israel Science Foundation (ISF)</w:t>
+        <w:t>Israel Science Foundation (</w:t>
+      </w:r>
+      <w:proofErr w:type="spellStart"/>
+      <w:r>
+        <w:rPr>
+          <w:rFonts w:ascii="Garamond" w:hAnsi="Garamond"/>
+          <w:color w:val="000000" w:themeColor="text1"/>
+          <w:sz w:val="22"/>
+          <w:szCs w:val="22"/>
+          <w:lang w:val="en-US"/>
+        </w:rPr>
+        <w:t>ISF</w:t>
+      </w:r>
+      <w:proofErr w:type="spellEnd"/>
+      <w:r>
+        <w:rPr>
+          <w:rFonts w:ascii="Garamond" w:hAnsi="Garamond"/>
+          <w:color w:val="000000" w:themeColor="text1"/>
+          <w:sz w:val="22"/>
+          <w:szCs w:val="22"/>
+          <w:lang w:val="en-US"/>
+        </w:rPr>
+        <w:t>)</w:t>
       </w:r>
     </w:p>
     <w:p>
@@ -3895,7 +5250,29 @@
                 <w:szCs w:val="22"/>
                 <w:lang w:val="en-GB"/>
               </w:rPr>
-              <w:t>Reviewer for the European Journal of High Energy Physics (JHEP)</w:t>
+              <w:t>Reviewer for the European Journal of High Energy Physics (</w:t>
+            </w:r>
+            <w:proofErr w:type="spellStart"/>
+            <w:r>
+              <w:rPr>
+                <w:rFonts w:ascii="Garamond" w:hAnsi="Garamond"/>
+                <w:color w:val="000000" w:themeColor="text1"/>
+                <w:sz w:val="22"/>
+                <w:szCs w:val="22"/>
+                <w:lang w:val="en-GB"/>
+              </w:rPr>
+              <w:t>JHEP</w:t>
+            </w:r>
+            <w:proofErr w:type="spellEnd"/>
+            <w:r>
+              <w:rPr>
+                <w:rFonts w:ascii="Garamond" w:hAnsi="Garamond"/>
+                <w:color w:val="000000" w:themeColor="text1"/>
+                <w:sz w:val="22"/>
+                <w:szCs w:val="22"/>
+                <w:lang w:val="en-GB"/>
+              </w:rPr>
+              <w:t>)</w:t>
             </w:r>
           </w:p>
         </w:tc>
@@ -3954,7 +5331,29 @@
                 <w:szCs w:val="22"/>
                 <w:lang w:val="en-GB"/>
               </w:rPr>
-              <w:t>Reviewer for the European Journal of Physics C (EPJC)</w:t>
+              <w:t>Reviewer for the European Journal of Physics C (</w:t>
+            </w:r>
+            <w:proofErr w:type="spellStart"/>
+            <w:r>
+              <w:rPr>
+                <w:rFonts w:ascii="Garamond" w:hAnsi="Garamond"/>
+                <w:color w:val="000000" w:themeColor="text1"/>
+                <w:sz w:val="22"/>
+                <w:szCs w:val="22"/>
+                <w:lang w:val="en-GB"/>
+              </w:rPr>
+              <w:t>EPJC</w:t>
+            </w:r>
+            <w:proofErr w:type="spellEnd"/>
+            <w:r>
+              <w:rPr>
+                <w:rFonts w:ascii="Garamond" w:hAnsi="Garamond"/>
+                <w:color w:val="000000" w:themeColor="text1"/>
+                <w:sz w:val="22"/>
+                <w:szCs w:val="22"/>
+                <w:lang w:val="en-GB"/>
+              </w:rPr>
+              <w:t>)</w:t>
             </w:r>
           </w:p>
         </w:tc>
@@ -3994,7 +5393,19 @@
           <w:szCs w:val="22"/>
           <w:lang w:val="en-GB"/>
         </w:rPr>
-        <w:t>Synergistic</w:t>
+        <w:t>Most recent s</w:t>
+      </w:r>
+      <w:r>
+        <w:rPr>
+          <w:rFonts w:ascii="Garamond" w:hAnsi="Garamond"/>
+          <w:b/>
+          <w:bCs/>
+          <w:color w:val="0070C0"/>
+          <w:sz w:val="22"/>
+          <w:szCs w:val="22"/>
+          <w:lang w:val="en-GB"/>
+        </w:rPr>
+        <w:t>ynergistic</w:t>
       </w:r>
       <w:r>
         <w:rPr>
@@ -4057,7 +5468,7 @@
         </w:rPr>
         <w:t xml:space="preserve">2019: Organizing committee of 2-week </w:t>
       </w:r>
-      <w:hyperlink r:id="rId19" w:history="1">
+      <w:hyperlink r:id="rId21" w:history="1">
         <w:r>
           <w:rPr>
             <w:rStyle w:val="Hyperlnk"/>
@@ -4128,7 +5539,8 @@
         </w:rPr>
         <w:t xml:space="preserve">faculty to the </w:t>
       </w:r>
-      <w:hyperlink r:id="rId20" w:history="1">
+      <w:hyperlink r:id="rId22" w:history="1">
+        <w:proofErr w:type="spellStart"/>
         <w:r>
           <w:rPr>
             <w:rStyle w:val="Hyperlnk"/>
@@ -4138,7 +5550,19 @@
             <w:szCs w:val="22"/>
             <w:lang w:val="en-US"/>
           </w:rPr>
-          <w:t>LMK Foundation</w:t>
+          <w:t>LMK</w:t>
+        </w:r>
+        <w:proofErr w:type="spellEnd"/>
+        <w:r>
+          <w:rPr>
+            <w:rStyle w:val="Hyperlnk"/>
+            <w:rFonts w:ascii="Garamond" w:hAnsi="Garamond"/>
+            <w:bCs/>
+            <w:sz w:val="22"/>
+            <w:szCs w:val="22"/>
+            <w:lang w:val="en-US"/>
+          </w:rPr>
+          <w:t xml:space="preserve"> Foundation</w:t>
         </w:r>
       </w:hyperlink>
       <w:r>
@@ -4161,53 +5585,32 @@
           <w:szCs w:val="22"/>
           <w:lang w:val="en-GB"/>
         </w:rPr>
-        <w:t xml:space="preserve">. Led to the </w:t>
-      </w:r>
-      <w:r>
-        <w:rPr>
-          <w:rFonts w:ascii="Garamond" w:hAnsi="Garamond"/>
-          <w:bCs/>
-          <w:color w:val="000000" w:themeColor="text1"/>
-          <w:sz w:val="22"/>
-          <w:szCs w:val="22"/>
-          <w:lang w:val="en-GB"/>
-        </w:rPr>
-        <w:t xml:space="preserve">preparation </w:t>
-      </w:r>
-      <w:r>
-        <w:rPr>
-          <w:rFonts w:ascii="Garamond" w:hAnsi="Garamond"/>
-          <w:bCs/>
-          <w:color w:val="000000" w:themeColor="text1"/>
-          <w:sz w:val="22"/>
-          <w:szCs w:val="22"/>
-          <w:lang w:val="en-GB"/>
-        </w:rPr>
-        <w:t>of a</w:t>
-      </w:r>
-      <w:r>
-        <w:rPr>
-          <w:rFonts w:ascii="Garamond" w:hAnsi="Garamond"/>
-          <w:bCs/>
-          <w:color w:val="000000" w:themeColor="text1"/>
-          <w:sz w:val="22"/>
-          <w:szCs w:val="22"/>
-          <w:lang w:val="en-GB"/>
-        </w:rPr>
-        <w:t xml:space="preserve"> funded</w:t>
-      </w:r>
-      <w:r>
-        <w:rPr>
-          <w:rFonts w:ascii="Garamond" w:hAnsi="Garamond"/>
-          <w:bCs/>
-          <w:color w:val="000000" w:themeColor="text1"/>
-          <w:sz w:val="22"/>
-          <w:szCs w:val="22"/>
-          <w:lang w:val="en-GB"/>
-        </w:rPr>
-        <w:t xml:space="preserve"> interdisciplinary </w:t>
-      </w:r>
-      <w:hyperlink r:id="rId21" w:history="1">
+        <w:t xml:space="preserve">. Led to </w:t>
+      </w:r>
+      <w:r>
+        <w:rPr>
+          <w:rFonts w:ascii="Garamond" w:hAnsi="Garamond"/>
+          <w:bCs/>
+          <w:color w:val="000000" w:themeColor="text1"/>
+          <w:sz w:val="22"/>
+          <w:szCs w:val="22"/>
+          <w:lang w:val="en-GB"/>
+        </w:rPr>
+        <w:t xml:space="preserve">the funding of the </w:t>
+      </w:r>
+      <w:r>
+        <w:rPr>
+          <w:rFonts w:ascii="Garamond" w:hAnsi="Garamond"/>
+          <w:bCs/>
+          <w:color w:val="000000" w:themeColor="text1"/>
+          <w:sz w:val="22"/>
+          <w:szCs w:val="22"/>
+          <w:lang w:val="en-GB"/>
+        </w:rPr>
+        <w:t xml:space="preserve">interdisciplinary </w:t>
+      </w:r>
+      <w:hyperlink r:id="rId23" w:history="1">
+        <w:proofErr w:type="spellStart"/>
         <w:r>
           <w:rPr>
             <w:rStyle w:val="Hyperlnk"/>
@@ -4217,7 +5620,19 @@
             <w:szCs w:val="22"/>
             <w:lang w:val="en-GB"/>
           </w:rPr>
-          <w:t>Pufendorf Institute</w:t>
+          <w:t>Pufendorf</w:t>
+        </w:r>
+        <w:proofErr w:type="spellEnd"/>
+        <w:r>
+          <w:rPr>
+            <w:rStyle w:val="Hyperlnk"/>
+            <w:rFonts w:ascii="Garamond" w:hAnsi="Garamond"/>
+            <w:bCs/>
+            <w:sz w:val="22"/>
+            <w:szCs w:val="22"/>
+            <w:lang w:val="en-GB"/>
+          </w:rPr>
+          <w:t xml:space="preserve"> Institute</w:t>
         </w:r>
       </w:hyperlink>
       <w:r>
@@ -4242,7 +5657,7 @@
         </w:rPr>
         <w:t xml:space="preserve">, whose activities can be found </w:t>
       </w:r>
-      <w:hyperlink r:id="rId22" w:history="1">
+      <w:hyperlink r:id="rId24" w:history="1">
         <w:r>
           <w:rPr>
             <w:rStyle w:val="Hyperlnk"/>
@@ -4291,7 +5706,7 @@
         </w:rPr>
         <w:t xml:space="preserve">2018-: Convenor of </w:t>
       </w:r>
-      <w:hyperlink r:id="rId23" w:history="1">
+      <w:hyperlink r:id="rId25" w:history="1">
         <w:r>
           <w:rPr>
             <w:rStyle w:val="Hyperlnk"/>
@@ -4301,11 +5716,22 @@
             <w:szCs w:val="22"/>
             <w:lang w:val="en-GB"/>
           </w:rPr>
-          <w:t>High Energy Physics Software Foundation</w:t>
+          <w:t>HEP Software Foundation</w:t>
         </w:r>
       </w:hyperlink>
       <w:r>
         <w:rPr>
+          <w:rStyle w:val="Hyperlnk"/>
+          <w:rFonts w:ascii="Garamond" w:hAnsi="Garamond"/>
+          <w:bCs/>
+          <w:sz w:val="22"/>
+          <w:szCs w:val="22"/>
+          <w:lang w:val="en-GB"/>
+        </w:rPr>
+        <w:t xml:space="preserve"> (HSF)</w:t>
+      </w:r>
+      <w:r>
+        <w:rPr>
           <w:rFonts w:ascii="Garamond" w:hAnsi="Garamond"/>
           <w:bCs/>
           <w:color w:val="000000" w:themeColor="text1"/>
@@ -4315,7 +5741,7 @@
         </w:rPr>
         <w:t xml:space="preserve"> </w:t>
       </w:r>
-      <w:hyperlink r:id="rId24" w:history="1">
+      <w:hyperlink r:id="rId26" w:history="1">
         <w:r>
           <w:rPr>
             <w:rStyle w:val="Hyperlnk"/>
@@ -4330,14 +5756,25 @@
       </w:hyperlink>
       <w:r>
         <w:rPr>
-          <w:rFonts w:ascii="Garamond" w:hAnsi="Garamond"/>
-          <w:bCs/>
-          <w:color w:val="000000" w:themeColor="text1"/>
-          <w:sz w:val="22"/>
-          <w:szCs w:val="22"/>
-          <w:lang w:val="en-GB"/>
-        </w:rPr>
-        <w:t xml:space="preserve"> (</w:t>
+          <w:rStyle w:val="Hyperlnk"/>
+          <w:rFonts w:ascii="Garamond" w:hAnsi="Garamond"/>
+          <w:bCs/>
+          <w:sz w:val="22"/>
+          <w:szCs w:val="22"/>
+          <w:lang w:val="en-GB"/>
+        </w:rPr>
+        <w:t>.</w:t>
+      </w:r>
+      <w:r>
+        <w:rPr>
+          <w:rFonts w:ascii="Garamond" w:hAnsi="Garamond"/>
+          <w:bCs/>
+          <w:color w:val="000000" w:themeColor="text1"/>
+          <w:sz w:val="22"/>
+          <w:szCs w:val="22"/>
+          <w:lang w:val="en-GB"/>
+        </w:rPr>
+        <w:t xml:space="preserve"> </w:t>
       </w:r>
     </w:p>
     <w:p>
@@ -4360,37 +5797,81 @@
           <w:szCs w:val="22"/>
           <w:lang w:val="en-GB"/>
         </w:rPr>
-        <w:t xml:space="preserve">2019-: Co-spokesperson of the Lund-Hamburg Helmholtz International Research Graduate school HELIOS, comprising all branches of physics working </w:t>
-      </w:r>
-      <w:r>
-        <w:rPr>
-          <w:rFonts w:ascii="Garamond" w:hAnsi="Garamond"/>
-          <w:color w:val="000000" w:themeColor="text1"/>
-          <w:sz w:val="22"/>
-          <w:szCs w:val="22"/>
-          <w:lang w:val="en-GB"/>
-        </w:rPr>
-        <w:t>together</w:t>
-      </w:r>
-      <w:r>
-        <w:rPr>
-          <w:rFonts w:ascii="Garamond" w:hAnsi="Garamond"/>
-          <w:color w:val="000000" w:themeColor="text1"/>
-          <w:sz w:val="22"/>
-          <w:szCs w:val="22"/>
-          <w:lang w:val="en-GB"/>
-        </w:rPr>
-        <w:t xml:space="preserve"> with 25 graduate students on the topics of intelligent instrumentation</w:t>
-      </w:r>
-      <w:r>
-        <w:rPr>
-          <w:rFonts w:ascii="Garamond" w:hAnsi="Garamond"/>
-          <w:color w:val="000000" w:themeColor="text1"/>
-          <w:sz w:val="22"/>
-          <w:szCs w:val="22"/>
-          <w:lang w:val="en-GB"/>
-        </w:rPr>
-        <w:t xml:space="preserve"> for present and future facilities. </w:t>
+        <w:t xml:space="preserve">2020-: Overall </w:t>
+      </w:r>
+      <w:hyperlink r:id="rId27" w:history="1">
+        <w:r>
+          <w:rPr>
+            <w:rStyle w:val="Hyperlnk"/>
+            <w:rFonts w:ascii="Garamond" w:hAnsi="Garamond"/>
+            <w:sz w:val="22"/>
+            <w:szCs w:val="22"/>
+            <w:lang w:val="en-GB"/>
+          </w:rPr>
+          <w:t>co-coordinator</w:t>
+        </w:r>
+      </w:hyperlink>
+      <w:r>
+        <w:rPr>
+          <w:rFonts w:ascii="Garamond" w:hAnsi="Garamond"/>
+          <w:color w:val="000000" w:themeColor="text1"/>
+          <w:sz w:val="22"/>
+          <w:szCs w:val="22"/>
+          <w:lang w:val="en-GB"/>
+        </w:rPr>
+        <w:t xml:space="preserve"> of the H</w:t>
+      </w:r>
+      <w:r>
+        <w:rPr>
+          <w:rFonts w:ascii="Garamond" w:hAnsi="Garamond"/>
+          <w:color w:val="000000" w:themeColor="text1"/>
+          <w:sz w:val="22"/>
+          <w:szCs w:val="22"/>
+          <w:lang w:val="en-GB"/>
+        </w:rPr>
+        <w:t>S</w:t>
+      </w:r>
+      <w:r>
+        <w:rPr>
+          <w:rFonts w:ascii="Garamond" w:hAnsi="Garamond"/>
+          <w:color w:val="000000" w:themeColor="text1"/>
+          <w:sz w:val="22"/>
+          <w:szCs w:val="22"/>
+          <w:lang w:val="en-GB"/>
+        </w:rPr>
+        <w:t>F</w:t>
+      </w:r>
+      <w:r>
+        <w:rPr>
+          <w:rFonts w:ascii="Garamond" w:hAnsi="Garamond"/>
+          <w:color w:val="000000" w:themeColor="text1"/>
+          <w:sz w:val="22"/>
+          <w:szCs w:val="22"/>
+          <w:lang w:val="en-GB"/>
+        </w:rPr>
+        <w:t xml:space="preserve">, with the aim of increasing cross-talk with </w:t>
+      </w:r>
+      <w:proofErr w:type="spellStart"/>
+      <w:r>
+        <w:rPr>
+          <w:rFonts w:ascii="Garamond" w:hAnsi="Garamond"/>
+          <w:color w:val="000000" w:themeColor="text1"/>
+          <w:sz w:val="22"/>
+          <w:szCs w:val="22"/>
+          <w:lang w:val="en-GB"/>
+        </w:rPr>
+        <w:t>astroparticle</w:t>
+      </w:r>
+      <w:proofErr w:type="spellEnd"/>
+      <w:r>
+        <w:rPr>
+          <w:rFonts w:ascii="Garamond" w:hAnsi="Garamond"/>
+          <w:color w:val="000000" w:themeColor="text1"/>
+          <w:sz w:val="22"/>
+          <w:szCs w:val="22"/>
+          <w:lang w:val="en-GB"/>
+        </w:rPr>
+        <w:t xml:space="preserve"> experiments.</w:t>
       </w:r>
     </w:p>
     <w:p>
@@ -4399,8 +5880,6 @@
         <w:outlineLvl w:val="0"/>
         <w:rPr>
           <w:rFonts w:ascii="Garamond" w:hAnsi="Garamond"/>
-          <w:b/>
-          <w:bCs/>
           <w:color w:val="000000" w:themeColor="text1"/>
           <w:sz w:val="22"/>
           <w:szCs w:val="22"/>
@@ -4410,6 +5889,131 @@
       <w:r>
         <w:rPr>
           <w:rFonts w:ascii="Garamond" w:hAnsi="Garamond"/>
+          <w:color w:val="000000" w:themeColor="text1"/>
+          <w:sz w:val="22"/>
+          <w:szCs w:val="22"/>
+          <w:lang w:val="en-GB"/>
+        </w:rPr>
+        <w:t xml:space="preserve">2019-: Co-spokesperson </w:t>
+      </w:r>
+      <w:r>
+        <w:rPr>
+          <w:rFonts w:ascii="Garamond" w:hAnsi="Garamond"/>
+          <w:color w:val="000000" w:themeColor="text1"/>
+          <w:sz w:val="22"/>
+          <w:szCs w:val="22"/>
+          <w:lang w:val="en-GB"/>
+        </w:rPr>
+        <w:t xml:space="preserve">and co-coordinator </w:t>
+      </w:r>
+      <w:r>
+        <w:rPr>
+          <w:rFonts w:ascii="Garamond" w:hAnsi="Garamond"/>
+          <w:color w:val="000000" w:themeColor="text1"/>
+          <w:sz w:val="22"/>
+          <w:szCs w:val="22"/>
+          <w:lang w:val="en-GB"/>
+        </w:rPr>
+        <w:t xml:space="preserve">of the Lund-Hamburg Helmholtz International Research Graduate school HELIOS, </w:t>
+      </w:r>
+      <w:r>
+        <w:rPr>
+          <w:rFonts w:ascii="Garamond" w:hAnsi="Garamond"/>
+          <w:color w:val="000000" w:themeColor="text1"/>
+          <w:sz w:val="22"/>
+          <w:szCs w:val="22"/>
+          <w:lang w:val="en-GB"/>
+        </w:rPr>
+        <w:t xml:space="preserve">on </w:t>
+      </w:r>
+      <w:r>
+        <w:rPr>
+          <w:rFonts w:ascii="Garamond" w:hAnsi="Garamond"/>
+          <w:color w:val="000000" w:themeColor="text1"/>
+          <w:sz w:val="22"/>
+          <w:szCs w:val="22"/>
+          <w:lang w:val="en-GB"/>
+        </w:rPr>
+        <w:t xml:space="preserve">intelligent instrumentation for present and future </w:t>
+      </w:r>
+      <w:r>
+        <w:rPr>
+          <w:rFonts w:ascii="Garamond" w:hAnsi="Garamond"/>
+          <w:color w:val="000000" w:themeColor="text1"/>
+          <w:sz w:val="22"/>
+          <w:szCs w:val="22"/>
+          <w:lang w:val="en-GB"/>
+        </w:rPr>
+        <w:t xml:space="preserve">physics </w:t>
+      </w:r>
+      <w:r>
+        <w:rPr>
+          <w:rFonts w:ascii="Garamond" w:hAnsi="Garamond"/>
+          <w:color w:val="000000" w:themeColor="text1"/>
+          <w:sz w:val="22"/>
+          <w:szCs w:val="22"/>
+          <w:lang w:val="en-GB"/>
+        </w:rPr>
+        <w:t>facilities</w:t>
+      </w:r>
+      <w:r>
+        <w:rPr>
+          <w:rFonts w:ascii="Garamond" w:hAnsi="Garamond"/>
+          <w:color w:val="000000" w:themeColor="text1"/>
+          <w:sz w:val="22"/>
+          <w:szCs w:val="22"/>
+          <w:lang w:val="en-GB"/>
+        </w:rPr>
+        <w:t xml:space="preserve"> </w:t>
+      </w:r>
+      <w:r>
+        <w:rPr>
+          <w:rFonts w:ascii="Garamond" w:hAnsi="Garamond"/>
+          <w:color w:val="000000" w:themeColor="text1"/>
+          <w:sz w:val="22"/>
+          <w:szCs w:val="22"/>
+          <w:lang w:val="en-GB"/>
+        </w:rPr>
+        <w:t>(see Funding ID)</w:t>
+      </w:r>
+      <w:r>
+        <w:rPr>
+          <w:rFonts w:ascii="Garamond" w:hAnsi="Garamond"/>
+          <w:color w:val="000000" w:themeColor="text1"/>
+          <w:sz w:val="22"/>
+          <w:szCs w:val="22"/>
+          <w:lang w:val="en-GB"/>
+        </w:rPr>
+        <w:t>.</w:t>
+      </w:r>
+      <w:r>
+        <w:rPr>
+          <w:rFonts w:ascii="Garamond" w:hAnsi="Garamond"/>
+          <w:color w:val="000000" w:themeColor="text1"/>
+          <w:sz w:val="22"/>
+          <w:szCs w:val="22"/>
+          <w:lang w:val="en-GB"/>
+        </w:rPr>
+        <w:t xml:space="preserve"> </w:t>
+      </w:r>
+    </w:p>
+    <w:p>
+      <w:pPr>
+        <w:jc w:val="both"/>
+        <w:outlineLvl w:val="0"/>
+        <w:rPr>
+          <w:rFonts w:ascii="Garamond" w:hAnsi="Garamond"/>
+          <w:b/>
+          <w:bCs/>
+          <w:color w:val="000000" w:themeColor="text1"/>
+          <w:sz w:val="22"/>
+          <w:szCs w:val="22"/>
+          <w:lang w:val="en-GB"/>
+        </w:rPr>
+      </w:pPr>
+      <w:r>
+        <w:rPr>
+          <w:rFonts w:ascii="Garamond" w:hAnsi="Garamond"/>
           <w:bCs/>
           <w:color w:val="000000" w:themeColor="text1"/>
           <w:sz w:val="22"/>
@@ -4438,9 +6042,31 @@
           <w:szCs w:val="22"/>
           <w:lang w:val="en-GB"/>
         </w:rPr>
-        <w:t xml:space="preserve">Lund University responsible for the IPPOG Masterclasses in Particle Physics. In 2018 I started hosting the </w:t>
-      </w:r>
-      <w:hyperlink r:id="rId25" w:history="1">
+        <w:t xml:space="preserve">Lund University responsible for the </w:t>
+      </w:r>
+      <w:proofErr w:type="spellStart"/>
+      <w:r>
+        <w:rPr>
+          <w:rFonts w:ascii="Garamond" w:hAnsi="Garamond"/>
+          <w:color w:val="000000" w:themeColor="text1"/>
+          <w:sz w:val="22"/>
+          <w:szCs w:val="22"/>
+          <w:lang w:val="en-GB"/>
+        </w:rPr>
+        <w:t>IPPOG</w:t>
+      </w:r>
+      <w:proofErr w:type="spellEnd"/>
+      <w:r>
+        <w:rPr>
+          <w:rFonts w:ascii="Garamond" w:hAnsi="Garamond"/>
+          <w:color w:val="000000" w:themeColor="text1"/>
+          <w:sz w:val="22"/>
+          <w:szCs w:val="22"/>
+          <w:lang w:val="en-GB"/>
+        </w:rPr>
+        <w:t xml:space="preserve"> Masterclasses in Particle Physics. In 2018 I started hosting the </w:t>
+      </w:r>
+      <w:hyperlink r:id="rId28" w:history="1">
         <w:r>
           <w:rPr>
             <w:rStyle w:val="Hyperlnk"/>
@@ -4462,7 +6088,7 @@
         </w:rPr>
         <w:t xml:space="preserve">, (open to all genders). </w:t>
       </w:r>
-      <w:hyperlink r:id="rId26" w:history="1">
+      <w:hyperlink r:id="rId29" w:history="1">
         <w:r>
           <w:rPr>
             <w:rStyle w:val="Hyperlnk"/>
@@ -4491,6 +6117,7 @@
         <w:rPr>
           <w:sz w:val="12"/>
           <w:szCs w:val="12"/>
+          <w:lang w:val="en-US"/>
         </w:rPr>
       </w:pPr>
     </w:p>
@@ -4517,57 +6144,31 @@
           <w:szCs w:val="22"/>
           <w:lang w:val="en-GB"/>
         </w:rPr>
-        <w:t xml:space="preserve">Major collaborations: </w:t>
-      </w:r>
-      <w:r>
-        <w:rPr>
-          <w:rFonts w:ascii="Garamond" w:hAnsi="Garamond"/>
-          <w:color w:val="FF0000"/>
-          <w:sz w:val="22"/>
-          <w:szCs w:val="22"/>
-          <w:lang w:val="en-GB"/>
-        </w:rPr>
-        <w:t>should I ask those people</w:t>
-      </w:r>
-      <w:r>
-        <w:rPr>
-          <w:rFonts w:ascii="Garamond" w:hAnsi="Garamond"/>
-          <w:color w:val="FF0000"/>
-          <w:sz w:val="22"/>
-          <w:szCs w:val="22"/>
-          <w:lang w:val="en-GB"/>
-        </w:rPr>
-        <w:t xml:space="preserve"> before namedropping</w:t>
-      </w:r>
-      <w:r>
-        <w:rPr>
-          <w:rFonts w:ascii="Garamond" w:hAnsi="Garamond"/>
-          <w:color w:val="FF0000"/>
-          <w:sz w:val="22"/>
-          <w:szCs w:val="22"/>
-          <w:lang w:val="en-GB"/>
-        </w:rPr>
-        <w:t xml:space="preserve"> them</w:t>
-      </w:r>
-      <w:r>
-        <w:rPr>
-          <w:rFonts w:ascii="Garamond" w:hAnsi="Garamond"/>
-          <w:color w:val="FF0000"/>
-          <w:sz w:val="22"/>
-          <w:szCs w:val="22"/>
-          <w:lang w:val="en-GB"/>
-        </w:rPr>
-        <w:t>?</w:t>
-      </w:r>
-      <w:r>
-        <w:rPr>
-          <w:rFonts w:ascii="Garamond" w:hAnsi="Garamond"/>
-          <w:color w:val="FF0000"/>
-          <w:sz w:val="22"/>
-          <w:szCs w:val="22"/>
-          <w:lang w:val="en-GB"/>
-        </w:rPr>
-        <w:t xml:space="preserve"> Also, is this intro needed? </w:t>
+        <w:t>Major collaborations</w:t>
+      </w:r>
+      <w:r>
+        <w:rPr>
+          <w:rFonts w:ascii="Garamond" w:hAnsi="Garamond"/>
+          <w:b/>
+          <w:bCs/>
+          <w:color w:val="0070C0"/>
+          <w:sz w:val="22"/>
+          <w:szCs w:val="22"/>
+          <w:lang w:val="en-GB"/>
+        </w:rPr>
+        <w:t xml:space="preserve"> (current/planned)</w:t>
+      </w:r>
+      <w:r>
+        <w:rPr>
+          <w:rFonts w:ascii="Garamond" w:hAnsi="Garamond"/>
+          <w:b/>
+          <w:bCs/>
+          <w:color w:val="0070C0"/>
+          <w:sz w:val="22"/>
+          <w:szCs w:val="22"/>
+          <w:lang w:val="en-GB"/>
+        </w:rPr>
+        <w:t xml:space="preserve">: </w:t>
       </w:r>
     </w:p>
     <w:p>
@@ -4639,7 +6240,108 @@
           <w:szCs w:val="22"/>
           <w:lang w:val="en-GB"/>
         </w:rPr>
-        <w:t xml:space="preserve"> with my international collaborators and we interact with them on a daily basis via videoconference. I will list here the most relevant collaborations on the topics of this research proposal. </w:t>
+        <w:t xml:space="preserve"> with my international. </w:t>
+      </w:r>
+      <w:r>
+        <w:rPr>
+          <w:rFonts w:ascii="Garamond" w:hAnsi="Garamond"/>
+          <w:color w:val="000000" w:themeColor="text1"/>
+          <w:sz w:val="22"/>
+          <w:szCs w:val="22"/>
+          <w:lang w:val="en-GB"/>
+        </w:rPr>
+        <w:t xml:space="preserve">This list contains the </w:t>
+      </w:r>
+      <w:r>
+        <w:rPr>
+          <w:rFonts w:ascii="Garamond" w:hAnsi="Garamond"/>
+          <w:color w:val="000000" w:themeColor="text1"/>
+          <w:sz w:val="22"/>
+          <w:szCs w:val="22"/>
+          <w:lang w:val="en-GB"/>
+        </w:rPr>
+        <w:t xml:space="preserve">most relevant </w:t>
+      </w:r>
+      <w:r>
+        <w:rPr>
+          <w:rFonts w:ascii="Garamond" w:hAnsi="Garamond"/>
+          <w:color w:val="000000" w:themeColor="text1"/>
+          <w:sz w:val="22"/>
+          <w:szCs w:val="22"/>
+          <w:lang w:val="en-GB"/>
+        </w:rPr>
+        <w:t>current</w:t>
+      </w:r>
+      <w:r>
+        <w:rPr>
+          <w:rFonts w:ascii="Garamond" w:hAnsi="Garamond"/>
+          <w:color w:val="000000" w:themeColor="text1"/>
+          <w:sz w:val="22"/>
+          <w:szCs w:val="22"/>
+          <w:lang w:val="en-GB"/>
+        </w:rPr>
+        <w:t xml:space="preserve"> and </w:t>
+      </w:r>
+      <w:r>
+        <w:rPr>
+          <w:rFonts w:ascii="Garamond" w:hAnsi="Garamond"/>
+          <w:color w:val="000000" w:themeColor="text1"/>
+          <w:sz w:val="22"/>
+          <w:szCs w:val="22"/>
+          <w:lang w:val="en-GB"/>
+        </w:rPr>
+        <w:t xml:space="preserve">planned </w:t>
+      </w:r>
+      <w:r>
+        <w:rPr>
+          <w:rFonts w:ascii="Garamond" w:hAnsi="Garamond"/>
+          <w:color w:val="000000" w:themeColor="text1"/>
+          <w:sz w:val="22"/>
+          <w:szCs w:val="22"/>
+          <w:lang w:val="en-GB"/>
+        </w:rPr>
+        <w:t>collaborations on the topics of this research proposal</w:t>
+      </w:r>
+      <w:r>
+        <w:rPr>
+          <w:rFonts w:ascii="Garamond" w:hAnsi="Garamond"/>
+          <w:color w:val="000000" w:themeColor="text1"/>
+          <w:sz w:val="22"/>
+          <w:szCs w:val="22"/>
+          <w:lang w:val="en-GB"/>
+        </w:rPr>
+        <w:t xml:space="preserve">. The experts external to ATLAS who have agreed to collaborate on these topics are </w:t>
+      </w:r>
+      <w:r>
+        <w:rPr>
+          <w:rFonts w:ascii="Garamond" w:hAnsi="Garamond"/>
+          <w:color w:val="000000" w:themeColor="text1"/>
+          <w:sz w:val="22"/>
+          <w:szCs w:val="22"/>
+          <w:u w:val="single"/>
+          <w:lang w:val="en-GB"/>
+        </w:rPr>
+        <w:t>underlined</w:t>
+      </w:r>
+      <w:r>
+        <w:rPr>
+          <w:rFonts w:ascii="Garamond" w:hAnsi="Garamond"/>
+          <w:color w:val="000000" w:themeColor="text1"/>
+          <w:sz w:val="22"/>
+          <w:szCs w:val="22"/>
+          <w:lang w:val="en-GB"/>
+        </w:rPr>
+        <w:t>.</w:t>
+      </w:r>
+      <w:r>
+        <w:rPr>
+          <w:rFonts w:ascii="Garamond" w:hAnsi="Garamond"/>
+          <w:color w:val="000000" w:themeColor="text1"/>
+          <w:sz w:val="22"/>
+          <w:szCs w:val="22"/>
+          <w:lang w:val="en-GB"/>
+        </w:rPr>
+        <w:t xml:space="preserve"> </w:t>
       </w:r>
     </w:p>
     <w:p>
@@ -4653,15 +6355,67 @@
           <w:lang w:val="en-GB"/>
         </w:rPr>
       </w:pPr>
-      <w:r>
-        <w:rPr>
-          <w:rFonts w:ascii="Garamond" w:hAnsi="Garamond"/>
-          <w:color w:val="000000" w:themeColor="text1"/>
-          <w:sz w:val="22"/>
-          <w:szCs w:val="22"/>
-          <w:lang w:val="en-GB"/>
-        </w:rPr>
-        <w:t>Antonio Boveia, trigger and DM analyses, Ohio State University, USA</w:t>
+      <w:proofErr w:type="spellStart"/>
+      <w:r>
+        <w:rPr>
+          <w:rFonts w:ascii="Garamond" w:hAnsi="Garamond"/>
+          <w:color w:val="000000" w:themeColor="text1"/>
+          <w:sz w:val="22"/>
+          <w:szCs w:val="22"/>
+          <w:lang w:val="en-GB"/>
+        </w:rPr>
+        <w:t>Tancredi</w:t>
+      </w:r>
+      <w:proofErr w:type="spellEnd"/>
+      <w:r>
+        <w:rPr>
+          <w:rFonts w:ascii="Garamond" w:hAnsi="Garamond"/>
+          <w:color w:val="000000" w:themeColor="text1"/>
+          <w:sz w:val="22"/>
+          <w:szCs w:val="22"/>
+          <w:lang w:val="en-GB"/>
+        </w:rPr>
+        <w:t xml:space="preserve"> Carli</w:t>
+      </w:r>
+      <w:r>
+        <w:rPr>
+          <w:rFonts w:ascii="Garamond" w:hAnsi="Garamond"/>
+          <w:color w:val="000000" w:themeColor="text1"/>
+          <w:sz w:val="22"/>
+          <w:szCs w:val="22"/>
+          <w:lang w:val="en-GB"/>
+        </w:rPr>
+        <w:t xml:space="preserve"> (CERN, Switzerland)</w:t>
+      </w:r>
+      <w:r>
+        <w:rPr>
+          <w:rFonts w:ascii="Garamond" w:hAnsi="Garamond"/>
+          <w:color w:val="000000" w:themeColor="text1"/>
+          <w:sz w:val="22"/>
+          <w:szCs w:val="22"/>
+          <w:lang w:val="en-GB"/>
+        </w:rPr>
+        <w:t>:</w:t>
+      </w:r>
+      <w:r>
+        <w:rPr>
+          <w:rFonts w:ascii="Garamond" w:hAnsi="Garamond"/>
+          <w:color w:val="000000" w:themeColor="text1"/>
+          <w:sz w:val="22"/>
+          <w:szCs w:val="22"/>
+          <w:lang w:val="en-GB"/>
+        </w:rPr>
+        <w:t xml:space="preserve"> jet performance and jet triggers</w:t>
+      </w:r>
+      <w:r>
+        <w:rPr>
+          <w:rFonts w:ascii="Garamond" w:hAnsi="Garamond"/>
+          <w:color w:val="000000" w:themeColor="text1"/>
+          <w:sz w:val="22"/>
+          <w:szCs w:val="22"/>
+          <w:lang w:val="en-GB"/>
+        </w:rPr>
+        <w:t xml:space="preserve">. </w:t>
       </w:r>
     </w:p>
     <w:p>
@@ -4683,7 +6437,17 @@
           <w:szCs w:val="22"/>
           <w:lang w:val="en-GB"/>
         </w:rPr>
-        <w:t>David Strom, trigger and DM analyses, University of Oregon, USA</w:t>
+        <w:t>Graeme Stewart</w:t>
+      </w:r>
+      <w:r>
+        <w:rPr>
+          <w:rFonts w:ascii="Garamond" w:hAnsi="Garamond"/>
+          <w:color w:val="000000" w:themeColor="text1"/>
+          <w:sz w:val="22"/>
+          <w:szCs w:val="22"/>
+          <w:lang w:val="en-GB"/>
+        </w:rPr>
+        <w:t xml:space="preserve"> (CERN, Switzerland): trigger and data analysis, head of the HEP Software Foundation. </w:t>
       </w:r>
     </w:p>
     <w:p>
@@ -4705,7 +6469,51 @@
           <w:szCs w:val="22"/>
           <w:lang w:val="en-GB"/>
         </w:rPr>
-        <w:t>Monica Dunford, trigger and DM analyses, University of Heidelberg, Germany</w:t>
+        <w:t xml:space="preserve">Vladimir </w:t>
+      </w:r>
+      <w:proofErr w:type="spellStart"/>
+      <w:r>
+        <w:rPr>
+          <w:rFonts w:ascii="Garamond" w:hAnsi="Garamond"/>
+          <w:color w:val="000000" w:themeColor="text1"/>
+          <w:sz w:val="22"/>
+          <w:szCs w:val="22"/>
+          <w:lang w:val="en-GB"/>
+        </w:rPr>
+        <w:t>Gligorov</w:t>
+      </w:r>
+      <w:proofErr w:type="spellEnd"/>
+      <w:r>
+        <w:rPr>
+          <w:rFonts w:ascii="Garamond" w:hAnsi="Garamond"/>
+          <w:color w:val="000000" w:themeColor="text1"/>
+          <w:sz w:val="22"/>
+          <w:szCs w:val="22"/>
+          <w:lang w:val="en-GB"/>
+        </w:rPr>
+        <w:t xml:space="preserve"> (</w:t>
+      </w:r>
+      <w:proofErr w:type="spellStart"/>
+      <w:r>
+        <w:rPr>
+          <w:rFonts w:ascii="Garamond" w:hAnsi="Garamond"/>
+          <w:color w:val="000000" w:themeColor="text1"/>
+          <w:sz w:val="22"/>
+          <w:szCs w:val="22"/>
+          <w:lang w:val="en-GB"/>
+        </w:rPr>
+        <w:t>LPNHE</w:t>
+      </w:r>
+      <w:proofErr w:type="spellEnd"/>
+      <w:r>
+        <w:rPr>
+          <w:rFonts w:ascii="Garamond" w:hAnsi="Garamond"/>
+          <w:color w:val="000000" w:themeColor="text1"/>
+          <w:sz w:val="22"/>
+          <w:szCs w:val="22"/>
+          <w:lang w:val="en-GB"/>
+        </w:rPr>
+        <w:t xml:space="preserve"> and Univ. Sorbonne, France): interdisciplinary implications of real-time analysis</w:t>
       </w:r>
     </w:p>
     <w:p>
@@ -4727,7 +6535,119 @@
           <w:szCs w:val="22"/>
           <w:lang w:val="en-GB"/>
         </w:rPr>
-        <w:t>Tancredi Carli, jet performance and jet triggers, CERN, Switzerland</w:t>
+        <w:t xml:space="preserve">Antonio </w:t>
+      </w:r>
+      <w:proofErr w:type="spellStart"/>
+      <w:r>
+        <w:rPr>
+          <w:rFonts w:ascii="Garamond" w:hAnsi="Garamond"/>
+          <w:color w:val="000000" w:themeColor="text1"/>
+          <w:sz w:val="22"/>
+          <w:szCs w:val="22"/>
+          <w:lang w:val="en-GB"/>
+        </w:rPr>
+        <w:t>Boveia</w:t>
+      </w:r>
+      <w:proofErr w:type="spellEnd"/>
+      <w:r>
+        <w:rPr>
+          <w:rFonts w:ascii="Garamond" w:hAnsi="Garamond"/>
+          <w:color w:val="000000" w:themeColor="text1"/>
+          <w:sz w:val="22"/>
+          <w:szCs w:val="22"/>
+          <w:lang w:val="en-GB"/>
+        </w:rPr>
+        <w:t xml:space="preserve"> (Ohio State University, USA)</w:t>
+      </w:r>
+      <w:r>
+        <w:rPr>
+          <w:rFonts w:ascii="Garamond" w:hAnsi="Garamond"/>
+          <w:color w:val="000000" w:themeColor="text1"/>
+          <w:sz w:val="22"/>
+          <w:szCs w:val="22"/>
+          <w:lang w:val="en-GB"/>
+        </w:rPr>
+        <w:t xml:space="preserve">, </w:t>
+      </w:r>
+      <w:r>
+        <w:rPr>
+          <w:rFonts w:ascii="Garamond" w:hAnsi="Garamond"/>
+          <w:color w:val="000000" w:themeColor="text1"/>
+          <w:sz w:val="22"/>
+          <w:szCs w:val="22"/>
+          <w:lang w:val="en-GB"/>
+        </w:rPr>
+        <w:t>David Strom</w:t>
+      </w:r>
+      <w:r>
+        <w:rPr>
+          <w:rFonts w:ascii="Garamond" w:hAnsi="Garamond"/>
+          <w:color w:val="000000" w:themeColor="text1"/>
+          <w:sz w:val="22"/>
+          <w:szCs w:val="22"/>
+          <w:lang w:val="en-GB"/>
+        </w:rPr>
+        <w:t xml:space="preserve"> (University of Oregon, USA),</w:t>
+      </w:r>
+      <w:r>
+        <w:rPr>
+          <w:rFonts w:ascii="Garamond" w:hAnsi="Garamond"/>
+          <w:color w:val="000000" w:themeColor="text1"/>
+          <w:sz w:val="22"/>
+          <w:szCs w:val="22"/>
+          <w:lang w:val="en-GB"/>
+        </w:rPr>
+        <w:t xml:space="preserve"> </w:t>
+      </w:r>
+      <w:r>
+        <w:rPr>
+          <w:rFonts w:ascii="Garamond" w:hAnsi="Garamond"/>
+          <w:color w:val="000000" w:themeColor="text1"/>
+          <w:sz w:val="22"/>
+          <w:szCs w:val="22"/>
+          <w:lang w:val="en-GB"/>
+        </w:rPr>
+        <w:t>Monica Dunford</w:t>
+      </w:r>
+      <w:r>
+        <w:rPr>
+          <w:rFonts w:ascii="Garamond" w:hAnsi="Garamond"/>
+          <w:color w:val="000000" w:themeColor="text1"/>
+          <w:sz w:val="22"/>
+          <w:szCs w:val="22"/>
+          <w:lang w:val="en-GB"/>
+        </w:rPr>
+        <w:t xml:space="preserve"> (Heidelberg University, Germany)</w:t>
+      </w:r>
+      <w:r>
+        <w:rPr>
+          <w:rFonts w:ascii="Garamond" w:hAnsi="Garamond"/>
+          <w:color w:val="000000" w:themeColor="text1"/>
+          <w:sz w:val="22"/>
+          <w:szCs w:val="22"/>
+          <w:lang w:val="en-GB"/>
+        </w:rPr>
+        <w:t xml:space="preserve">: </w:t>
+      </w:r>
+      <w:r>
+        <w:rPr>
+          <w:rFonts w:ascii="Garamond" w:hAnsi="Garamond"/>
+          <w:color w:val="000000" w:themeColor="text1"/>
+          <w:sz w:val="22"/>
+          <w:szCs w:val="22"/>
+          <w:lang w:val="en-GB"/>
+        </w:rPr>
+        <w:t>trigger and WIMP DM searches</w:t>
+      </w:r>
+      <w:r>
+        <w:rPr>
+          <w:rFonts w:ascii="Garamond" w:hAnsi="Garamond"/>
+          <w:color w:val="000000" w:themeColor="text1"/>
+          <w:sz w:val="22"/>
+          <w:szCs w:val="22"/>
+          <w:lang w:val="en-GB"/>
+        </w:rPr>
+        <w:t xml:space="preserve">. </w:t>
       </w:r>
     </w:p>
     <w:p>
@@ -4738,7 +6658,7 @@
           <w:color w:val="000000" w:themeColor="text1"/>
           <w:sz w:val="22"/>
           <w:szCs w:val="22"/>
-          <w:lang w:val="en-GB"/>
+          <w:lang w:val="en-US"/>
         </w:rPr>
       </w:pPr>
       <w:r>
@@ -4747,9 +6667,81 @@
           <w:color w:val="000000" w:themeColor="text1"/>
           <w:sz w:val="22"/>
           <w:szCs w:val="22"/>
-          <w:lang w:val="en-GB"/>
-        </w:rPr>
-        <w:t>Torsten Akesson, non-WIMP DM searches, Lund University, USA</w:t>
+          <w:lang w:val="en-US"/>
+        </w:rPr>
+        <w:t xml:space="preserve">Deepak Kar </w:t>
+      </w:r>
+      <w:r>
+        <w:rPr>
+          <w:rFonts w:ascii="Garamond" w:hAnsi="Garamond"/>
+          <w:color w:val="000000" w:themeColor="text1"/>
+          <w:sz w:val="22"/>
+          <w:szCs w:val="22"/>
+          <w:lang w:val="en-US"/>
+        </w:rPr>
+        <w:t xml:space="preserve">(University of </w:t>
+      </w:r>
+      <w:r>
+        <w:rPr>
+          <w:rFonts w:ascii="Garamond" w:hAnsi="Garamond"/>
+          <w:color w:val="000000" w:themeColor="text1"/>
+          <w:sz w:val="22"/>
+          <w:szCs w:val="22"/>
+          <w:lang w:val="en-US"/>
+        </w:rPr>
+        <w:t>Wits</w:t>
+      </w:r>
+      <w:r>
+        <w:rPr>
+          <w:rFonts w:ascii="Garamond" w:hAnsi="Garamond"/>
+          <w:color w:val="000000" w:themeColor="text1"/>
+          <w:sz w:val="22"/>
+          <w:szCs w:val="22"/>
+          <w:lang w:val="en-US"/>
+        </w:rPr>
+        <w:t>, South Africa), Marie-Hélène Genest (</w:t>
+      </w:r>
+      <w:proofErr w:type="spellStart"/>
+      <w:r>
+        <w:rPr>
+          <w:rFonts w:ascii="Garamond" w:hAnsi="Garamond"/>
+          <w:color w:val="000000" w:themeColor="text1"/>
+          <w:sz w:val="22"/>
+          <w:szCs w:val="22"/>
+          <w:lang w:val="en-US"/>
+        </w:rPr>
+        <w:t>LPSC</w:t>
+      </w:r>
+      <w:proofErr w:type="spellEnd"/>
+      <w:r>
+        <w:rPr>
+          <w:rFonts w:ascii="Garamond" w:hAnsi="Garamond"/>
+          <w:color w:val="000000" w:themeColor="text1"/>
+          <w:sz w:val="22"/>
+          <w:szCs w:val="22"/>
+          <w:lang w:val="en-US"/>
+        </w:rPr>
+        <w:t xml:space="preserve"> Grenoble):</w:t>
+      </w:r>
+      <w:r>
+        <w:rPr>
+          <w:rFonts w:ascii="Garamond" w:hAnsi="Garamond"/>
+          <w:color w:val="000000" w:themeColor="text1"/>
+          <w:sz w:val="22"/>
+          <w:szCs w:val="22"/>
+          <w:lang w:val="en-US"/>
+        </w:rPr>
+        <w:t xml:space="preserve"> dark sector </w:t>
+      </w:r>
+      <w:r>
+        <w:rPr>
+          <w:rFonts w:ascii="Garamond" w:hAnsi="Garamond"/>
+          <w:color w:val="000000" w:themeColor="text1"/>
+          <w:sz w:val="22"/>
+          <w:szCs w:val="22"/>
+          <w:lang w:val="en-US"/>
+        </w:rPr>
+        <w:t>searches</w:t>
       </w:r>
     </w:p>
     <w:p>
@@ -4769,9 +6761,42 @@
           <w:color w:val="000000" w:themeColor="text1"/>
           <w:sz w:val="22"/>
           <w:szCs w:val="22"/>
-          <w:lang w:val="en-GB"/>
-        </w:rPr>
-        <w:t>Vladimir Gligorov, interdisciplinary implications of real-time analysis, LPNHE and Sorbonne, France</w:t>
+          <w:u w:val="single"/>
+          <w:lang w:val="en-GB"/>
+        </w:rPr>
+        <w:t>Stefan Prestel</w:t>
+      </w:r>
+      <w:r>
+        <w:rPr>
+          <w:rFonts w:ascii="Garamond" w:hAnsi="Garamond"/>
+          <w:color w:val="000000" w:themeColor="text1"/>
+          <w:sz w:val="22"/>
+          <w:szCs w:val="22"/>
+          <w:lang w:val="en-GB"/>
+        </w:rPr>
+        <w:t xml:space="preserve"> (Lund University, Sweden): interleaved </w:t>
+      </w:r>
+      <w:proofErr w:type="spellStart"/>
+      <w:r>
+        <w:rPr>
+          <w:rFonts w:ascii="Garamond" w:hAnsi="Garamond"/>
+          <w:color w:val="000000" w:themeColor="text1"/>
+          <w:sz w:val="22"/>
+          <w:szCs w:val="22"/>
+          <w:lang w:val="en-GB"/>
+        </w:rPr>
+        <w:t>QCD</w:t>
+      </w:r>
+      <w:proofErr w:type="spellEnd"/>
+      <w:r>
+        <w:rPr>
+          <w:rFonts w:ascii="Garamond" w:hAnsi="Garamond"/>
+          <w:color w:val="000000" w:themeColor="text1"/>
+          <w:sz w:val="22"/>
+          <w:szCs w:val="22"/>
+          <w:lang w:val="en-GB"/>
+        </w:rPr>
+        <w:t xml:space="preserve"> and dark photon showers (Pythia author)</w:t>
       </w:r>
     </w:p>
     <w:p>
@@ -4791,18 +6816,187 @@
           <w:color w:val="000000" w:themeColor="text1"/>
           <w:sz w:val="22"/>
           <w:szCs w:val="22"/>
-          <w:lang w:val="en-GB"/>
-        </w:rPr>
-        <w:t>Graeme Stewart, trigger and data analysis, main convenor of the HEP Software Foundation, CERN, CH</w:t>
+          <w:u w:val="single"/>
+          <w:lang w:val="en-GB"/>
+        </w:rPr>
+        <w:t xml:space="preserve">Felix </w:t>
+      </w:r>
+      <w:proofErr w:type="spellStart"/>
+      <w:r>
+        <w:rPr>
+          <w:rFonts w:ascii="Garamond" w:hAnsi="Garamond"/>
+          <w:color w:val="000000" w:themeColor="text1"/>
+          <w:sz w:val="22"/>
+          <w:szCs w:val="22"/>
+          <w:u w:val="single"/>
+          <w:lang w:val="en-GB"/>
+        </w:rPr>
+        <w:t>Kahlhoefer</w:t>
+      </w:r>
+      <w:proofErr w:type="spellEnd"/>
+      <w:r>
+        <w:rPr>
+          <w:rFonts w:ascii="Garamond" w:hAnsi="Garamond"/>
+          <w:color w:val="000000" w:themeColor="text1"/>
+          <w:sz w:val="22"/>
+          <w:szCs w:val="22"/>
+          <w:u w:val="single"/>
+          <w:lang w:val="en-GB"/>
+        </w:rPr>
+        <w:t xml:space="preserve">. Michael </w:t>
+      </w:r>
+      <w:proofErr w:type="spellStart"/>
+      <w:r>
+        <w:rPr>
+          <w:rFonts w:ascii="Garamond" w:hAnsi="Garamond"/>
+          <w:color w:val="000000" w:themeColor="text1"/>
+          <w:sz w:val="22"/>
+          <w:szCs w:val="22"/>
+          <w:u w:val="single"/>
+          <w:lang w:val="en-GB"/>
+        </w:rPr>
+        <w:t>Krämer</w:t>
+      </w:r>
+      <w:proofErr w:type="spellEnd"/>
+      <w:r>
+        <w:rPr>
+          <w:rFonts w:ascii="Garamond" w:hAnsi="Garamond"/>
+          <w:color w:val="000000" w:themeColor="text1"/>
+          <w:sz w:val="22"/>
+          <w:szCs w:val="22"/>
+          <w:lang w:val="en-GB"/>
+        </w:rPr>
+        <w:t xml:space="preserve"> (</w:t>
+      </w:r>
+      <w:proofErr w:type="spellStart"/>
+      <w:r>
+        <w:rPr>
+          <w:rFonts w:ascii="Garamond" w:hAnsi="Garamond"/>
+          <w:color w:val="000000" w:themeColor="text1"/>
+          <w:sz w:val="22"/>
+          <w:szCs w:val="22"/>
+          <w:lang w:val="en-GB"/>
+        </w:rPr>
+        <w:t>RTWH</w:t>
+      </w:r>
+      <w:proofErr w:type="spellEnd"/>
+      <w:r>
+        <w:rPr>
+          <w:rFonts w:ascii="Garamond" w:hAnsi="Garamond"/>
+          <w:color w:val="000000" w:themeColor="text1"/>
+          <w:sz w:val="22"/>
+          <w:szCs w:val="22"/>
+          <w:lang w:val="en-GB"/>
+        </w:rPr>
+        <w:t xml:space="preserve"> Aachen), </w:t>
+      </w:r>
+      <w:r>
+        <w:rPr>
+          <w:rFonts w:ascii="Garamond" w:hAnsi="Garamond"/>
+          <w:color w:val="000000" w:themeColor="text1"/>
+          <w:sz w:val="22"/>
+          <w:szCs w:val="22"/>
+          <w:u w:val="single"/>
+          <w:lang w:val="en-GB"/>
+        </w:rPr>
+        <w:t xml:space="preserve">Tilman </w:t>
+      </w:r>
+      <w:proofErr w:type="spellStart"/>
+      <w:r>
+        <w:rPr>
+          <w:rFonts w:ascii="Garamond" w:hAnsi="Garamond"/>
+          <w:color w:val="000000" w:themeColor="text1"/>
+          <w:sz w:val="22"/>
+          <w:szCs w:val="22"/>
+          <w:u w:val="single"/>
+          <w:lang w:val="en-GB"/>
+        </w:rPr>
+        <w:t>Plehn</w:t>
+      </w:r>
+      <w:proofErr w:type="spellEnd"/>
+      <w:r>
+        <w:rPr>
+          <w:rFonts w:ascii="Garamond" w:hAnsi="Garamond"/>
+          <w:color w:val="000000" w:themeColor="text1"/>
+          <w:sz w:val="22"/>
+          <w:szCs w:val="22"/>
+          <w:lang w:val="en-GB"/>
+        </w:rPr>
+        <w:t xml:space="preserve"> (Heidelberg U.): dark sector searches</w:t>
+      </w:r>
+    </w:p>
+    <w:p>
+      <w:pPr>
+        <w:outlineLvl w:val="0"/>
+        <w:rPr>
+          <w:rFonts w:ascii="Garamond" w:hAnsi="Garamond"/>
+          <w:color w:val="000000" w:themeColor="text1"/>
+          <w:sz w:val="22"/>
+          <w:szCs w:val="22"/>
+          <w:lang w:val="en-GB"/>
+        </w:rPr>
+      </w:pPr>
+      <w:proofErr w:type="spellStart"/>
+      <w:r>
+        <w:rPr>
+          <w:rFonts w:ascii="Garamond" w:hAnsi="Garamond"/>
+          <w:color w:val="000000" w:themeColor="text1"/>
+          <w:sz w:val="22"/>
+          <w:szCs w:val="22"/>
+          <w:lang w:val="en-GB"/>
+        </w:rPr>
+        <w:t>Torsten</w:t>
+      </w:r>
+      <w:proofErr w:type="spellEnd"/>
+      <w:r>
+        <w:rPr>
+          <w:rFonts w:ascii="Garamond" w:hAnsi="Garamond"/>
+          <w:color w:val="000000" w:themeColor="text1"/>
+          <w:sz w:val="22"/>
+          <w:szCs w:val="22"/>
+          <w:lang w:val="en-GB"/>
+        </w:rPr>
+        <w:t xml:space="preserve"> </w:t>
+      </w:r>
+      <w:proofErr w:type="spellStart"/>
+      <w:r>
+        <w:rPr>
+          <w:rFonts w:ascii="Garamond" w:hAnsi="Garamond"/>
+          <w:color w:val="000000" w:themeColor="text1"/>
+          <w:sz w:val="22"/>
+          <w:szCs w:val="22"/>
+          <w:lang w:val="en-GB"/>
+        </w:rPr>
+        <w:t>Akesson</w:t>
+      </w:r>
+      <w:proofErr w:type="spellEnd"/>
+      <w:r>
+        <w:rPr>
+          <w:rFonts w:ascii="Garamond" w:hAnsi="Garamond"/>
+          <w:color w:val="000000" w:themeColor="text1"/>
+          <w:sz w:val="22"/>
+          <w:szCs w:val="22"/>
+          <w:lang w:val="en-GB"/>
+        </w:rPr>
+        <w:t xml:space="preserve"> (Lund University, Sweden):</w:t>
+      </w:r>
+      <w:r>
+        <w:rPr>
+          <w:rFonts w:ascii="Garamond" w:hAnsi="Garamond"/>
+          <w:color w:val="000000" w:themeColor="text1"/>
+          <w:sz w:val="22"/>
+          <w:szCs w:val="22"/>
+          <w:lang w:val="en-GB"/>
+        </w:rPr>
+        <w:t xml:space="preserve"> non-WIMP DM searches, Lund University</w:t>
       </w:r>
     </w:p>
     <w:sectPr>
-      <w:headerReference w:type="default" r:id="rId27"/>
-      <w:headerReference w:type="first" r:id="rId28"/>
+      <w:headerReference w:type="default" r:id="rId30"/>
+      <w:headerReference w:type="first" r:id="rId31"/>
       <w:pgSz w:w="11900" w:h="16840"/>
-      <w:pgMar w:top="1134" w:right="1134" w:bottom="851" w:left="1134" w:header="709" w:footer="709" w:gutter="0"/>
+      <w:pgMar w:top="1134" w:right="1134" w:bottom="851" w:left="1134" w:header="680" w:footer="680" w:gutter="0"/>
       <w:cols w:space="708"/>
-      <w:titlePg/>
       <w:docGrid w:linePitch="360"/>
     </w:sectPr>
   </w:body>
@@ -4890,7 +7084,29 @@
           <w:szCs w:val="18"/>
           <w:lang w:val="en-US"/>
         </w:rPr>
-        <w:t>press release about DARKJETS and its team, see</w:t>
+        <w:t xml:space="preserve">press release about </w:t>
+      </w:r>
+      <w:proofErr w:type="spellStart"/>
+      <w:r>
+        <w:rPr>
+          <w:rFonts w:ascii="Garamond" w:hAnsi="Garamond" w:cs="Times"/>
+          <w:color w:val="000000" w:themeColor="text1"/>
+          <w:sz w:val="18"/>
+          <w:szCs w:val="18"/>
+          <w:lang w:val="en-US"/>
+        </w:rPr>
+        <w:t>DARKJETS</w:t>
+      </w:r>
+      <w:proofErr w:type="spellEnd"/>
+      <w:r>
+        <w:rPr>
+          <w:rFonts w:ascii="Garamond" w:hAnsi="Garamond" w:cs="Times"/>
+          <w:color w:val="000000" w:themeColor="text1"/>
+          <w:sz w:val="18"/>
+          <w:szCs w:val="18"/>
+          <w:lang w:val="en-US"/>
+        </w:rPr>
+        <w:t xml:space="preserve"> and its team, see</w:t>
       </w:r>
       <w:r>
         <w:rPr>
@@ -4967,14 +7183,105 @@
     <w:pPr>
       <w:pStyle w:val="Sidhuvud"/>
       <w:jc w:val="center"/>
+      <w:rPr>
+        <w:color w:val="0D0D0D" w:themeColor="text1" w:themeTint="F2"/>
+        <w:sz w:val="22"/>
+        <w:szCs w:val="22"/>
+        <w:lang w:val="en-US"/>
+      </w:rPr>
     </w:pPr>
     <w:r>
       <w:rPr>
         <w:rFonts w:ascii="Garamond" w:hAnsi="Garamond"/>
-        <w:color w:val="000000" w:themeColor="text1"/>
+        <w:color w:val="0D0D0D" w:themeColor="text1" w:themeTint="F2"/>
+        <w:sz w:val="22"/>
+        <w:szCs w:val="22"/>
+        <w:lang w:val="en-US"/>
       </w:rPr>
-      <w:t>Caterina Doglioni - Lund University - D. Phil, Oxford University, 16/12/2011 – 8407273427</w:t>
+      <w:t>Doglioni</w:t>
     </w:r>
+    <w:r>
+      <w:rPr>
+        <w:rFonts w:ascii="Garamond" w:hAnsi="Garamond"/>
+        <w:color w:val="0D0D0D" w:themeColor="text1" w:themeTint="F2"/>
+        <w:sz w:val="22"/>
+        <w:szCs w:val="22"/>
+        <w:lang w:val="en-US"/>
+      </w:rPr>
+      <w:t xml:space="preserve">                    </w:t>
+    </w:r>
+    <w:r>
+      <w:rPr>
+        <w:rFonts w:ascii="Garamond" w:hAnsi="Garamond"/>
+        <w:color w:val="0D0D0D" w:themeColor="text1" w:themeTint="F2"/>
+        <w:sz w:val="22"/>
+        <w:szCs w:val="22"/>
+        <w:lang w:val="en-US"/>
+      </w:rPr>
+      <w:t xml:space="preserve">       </w:t>
+    </w:r>
+    <w:r>
+      <w:rPr>
+        <w:rFonts w:ascii="Garamond" w:hAnsi="Garamond"/>
+        <w:color w:val="0D0D0D" w:themeColor="text1" w:themeTint="F2"/>
+        <w:sz w:val="22"/>
+        <w:szCs w:val="22"/>
+        <w:lang w:val="en-US"/>
+      </w:rPr>
+      <w:t xml:space="preserve">      </w:t>
+    </w:r>
+    <w:r>
+      <w:rPr>
+        <w:rFonts w:ascii="Garamond" w:hAnsi="Garamond"/>
+        <w:color w:val="0D0D0D" w:themeColor="text1" w:themeTint="F2"/>
+        <w:sz w:val="22"/>
+        <w:szCs w:val="22"/>
+        <w:lang w:val="en-US"/>
+      </w:rPr>
+      <w:t xml:space="preserve"> </w:t>
+    </w:r>
+    <w:r>
+      <w:rPr>
+        <w:rFonts w:ascii="Garamond" w:hAnsi="Garamond"/>
+        <w:color w:val="0D0D0D" w:themeColor="text1" w:themeTint="F2"/>
+        <w:sz w:val="22"/>
+        <w:szCs w:val="22"/>
+        <w:lang w:val="en-US"/>
+      </w:rPr>
+      <w:t xml:space="preserve">               Part B1 - Curriculum Vitae                         </w:t>
+    </w:r>
+    <w:r>
+      <w:rPr>
+        <w:rFonts w:ascii="Garamond" w:hAnsi="Garamond"/>
+        <w:color w:val="0D0D0D" w:themeColor="text1" w:themeTint="F2"/>
+        <w:sz w:val="22"/>
+        <w:szCs w:val="22"/>
+        <w:lang w:val="en-US"/>
+      </w:rPr>
+      <w:t xml:space="preserve">        </w:t>
+    </w:r>
+    <w:r>
+      <w:rPr>
+        <w:rFonts w:ascii="Garamond" w:hAnsi="Garamond"/>
+        <w:color w:val="0D0D0D" w:themeColor="text1" w:themeTint="F2"/>
+        <w:sz w:val="22"/>
+        <w:szCs w:val="22"/>
+        <w:lang w:val="en-US"/>
+      </w:rPr>
+      <w:t xml:space="preserve">               </w:t>
+    </w:r>
+    <w:proofErr w:type="spellStart"/>
+    <w:r>
+      <w:rPr>
+        <w:rFonts w:ascii="Garamond" w:hAnsi="Garamond"/>
+        <w:color w:val="0D0D0D" w:themeColor="text1" w:themeTint="F2"/>
+        <w:sz w:val="22"/>
+        <w:szCs w:val="22"/>
+        <w:lang w:val="en-US"/>
+      </w:rPr>
+      <w:t>REALDARK</w:t>
+    </w:r>
+    <w:proofErr w:type="spellEnd"/>
   </w:p>
 </w:hdr>
 </file>
@@ -4995,7 +7302,15 @@
         <w:color w:val="000000" w:themeColor="text1"/>
         <w:lang w:val="en-US"/>
       </w:rPr>
-      <w:t xml:space="preserve">Doglioni – REALDARK - </w:t>
+      <w:t xml:space="preserve">Doglioni </w:t>
+    </w:r>
+    <w:r>
+      <w:rPr>
+        <w:rFonts w:ascii="Garamond" w:hAnsi="Garamond"/>
+        <w:color w:val="000000" w:themeColor="text1"/>
+        <w:lang w:val="en-US"/>
+      </w:rPr>
+      <w:t xml:space="preserve">         </w:t>
     </w:r>
     <w:r>
       <w:rPr>
@@ -5004,7 +7319,42 @@
         <w:color w:val="000000" w:themeColor="text1"/>
         <w:lang w:val="en-US"/>
       </w:rPr>
-      <w:t>Curriculum vitae</w:t>
+      <w:t>Curriculum vi</w:t>
+    </w:r>
+    <w:r>
+      <w:rPr>
+        <w:rFonts w:ascii="Garamond" w:hAnsi="Garamond"/>
+        <w:b/>
+        <w:color w:val="000000" w:themeColor="text1"/>
+        <w:lang w:val="en-US"/>
+      </w:rPr>
+      <w:t>tae</w:t>
+    </w:r>
+    <w:r>
+      <w:rPr>
+        <w:rFonts w:ascii="Garamond" w:hAnsi="Garamond"/>
+        <w:color w:val="000000" w:themeColor="text1"/>
+        <w:lang w:val="en-US"/>
+      </w:rPr>
+      <w:t xml:space="preserve">      </w:t>
+    </w:r>
+    <w:proofErr w:type="spellStart"/>
+    <w:r>
+      <w:rPr>
+        <w:rFonts w:ascii="Garamond" w:hAnsi="Garamond"/>
+        <w:color w:val="000000" w:themeColor="text1"/>
+        <w:lang w:val="en-US"/>
+      </w:rPr>
+      <w:t>REALDARK</w:t>
+    </w:r>
+    <w:proofErr w:type="spellEnd"/>
+    <w:r>
+      <w:rPr>
+        <w:rFonts w:ascii="Garamond" w:hAnsi="Garamond"/>
+        <w:color w:val="000000" w:themeColor="text1"/>
+        <w:lang w:val="en-US"/>
+      </w:rPr>
+      <w:t xml:space="preserve"> </w:t>
     </w:r>
   </w:p>
 </w:hdr>
@@ -5531,7 +7881,6 @@
   <w:style w:type="character" w:default="1" w:styleId="Standardstycketeckensnitt">
     <w:name w:val="Default Paragraph Font"/>
     <w:uiPriority w:val="1"/>
-    <w:semiHidden/>
     <w:unhideWhenUsed/>
   </w:style>
   <w:style w:type="table" w:default="1" w:styleId="Normaltabell">
@@ -5986,7 +8335,7 @@
 </file>
 
 <file path=customXml/itemProps1.xml><?xml version="1.0" encoding="utf-8"?>
-<ds:datastoreItem xmlns:ds="http://schemas.openxmlformats.org/officeDocument/2006/customXml" ds:itemID="{D662FAC7-B6D4-064D-85AB-087CF3C0173C}">
+<ds:datastoreItem xmlns:ds="http://schemas.openxmlformats.org/officeDocument/2006/customXml" ds:itemID="{9EDF745D-3113-1446-90C8-CA8C69A14705}">
   <ds:schemaRefs>
     <ds:schemaRef ds:uri="http://schemas.openxmlformats.org/officeDocument/2006/bibliography"/>
   </ds:schemaRefs>

</xml_diff>